<commit_message>
Avancement sprint 3, fin fonctionnalités, suite guide
</commit_message>
<xml_diff>
--- a/doc/Schémas/Guide d'utilisation.docx
+++ b/doc/Schémas/Guide d'utilisation.docx
@@ -10,6 +10,7 @@
           <w:docPartUnique/>
         </w:docPartObj>
       </w:sdtPr>
+      <w:sdtEndPr/>
       <w:sdtContent>
         <w:p/>
         <w:tbl>
@@ -47,6 +48,7 @@
                   <w:dataBinding w:prefixMappings="xmlns:ns0='http://schemas.openxmlformats.org/package/2006/metadata/core-properties' xmlns:ns1='http://purl.org/dc/elements/1.1/'" w:xpath="/ns0:coreProperties[1]/ns1:creator[1]" w:storeItemID="{6C3C8BC8-F283-45AE-878A-BAB7291924A1}"/>
                   <w:text/>
                 </w:sdtPr>
+                <w:sdtEndPr/>
                 <w:sdtContent>
                   <w:p>
                     <w:pPr>
@@ -89,6 +91,7 @@
                     <w:calendar w:val="gregorian"/>
                   </w:date>
                 </w:sdtPr>
+                <w:sdtEndPr/>
                 <w:sdtContent>
                   <w:p>
                     <w:pPr>
@@ -156,6 +159,7 @@
                 <w:dataBinding w:prefixMappings="xmlns:ns0='http://schemas.openxmlformats.org/officeDocument/2006/extended-properties'" w:xpath="/ns0:Properties[1]/ns0:Company[1]" w:storeItemID="{6668398D-A668-4E3E-A5EB-62B293D839F1}"/>
                 <w:text/>
               </w:sdtPr>
+              <w:sdtEndPr/>
               <w:sdtContent>
                 <w:tc>
                   <w:tcPr>
@@ -212,6 +216,7 @@
                   <w:dataBinding w:prefixMappings="xmlns:ns0='http://schemas.openxmlformats.org/package/2006/metadata/core-properties' xmlns:ns1='http://purl.org/dc/elements/1.1/'" w:xpath="/ns0:coreProperties[1]/ns1:title[1]" w:storeItemID="{6C3C8BC8-F283-45AE-878A-BAB7291924A1}"/>
                   <w:text/>
                 </w:sdtPr>
+                <w:sdtEndPr/>
                 <w:sdtContent>
                   <w:p>
                     <w:pPr>
@@ -257,6 +262,7 @@
                 <w:dataBinding w:prefixMappings="xmlns:ns0='http://schemas.openxmlformats.org/package/2006/metadata/core-properties' xmlns:ns1='http://purl.org/dc/elements/1.1/'" w:xpath="/ns0:coreProperties[1]/ns1:subject[1]" w:storeItemID="{6C3C8BC8-F283-45AE-878A-BAB7291924A1}"/>
                 <w:text/>
               </w:sdtPr>
+              <w:sdtEndPr/>
               <w:sdtContent>
                 <w:tc>
                   <w:tcPr>
@@ -503,11 +509,16 @@
         <w:lastRenderedPageBreak/>
         <w:t>Sommaire</w:t>
       </w:r>
-      <w:bookmarkStart w:id="0" w:name="_GoBack"/>
-      <w:bookmarkEnd w:id="0"/>
     </w:p>
     <w:sdt>
       <w:sdtPr>
+        <w:rPr>
+          <w:rFonts w:asciiTheme="minorHAnsi" w:eastAsiaTheme="minorHAnsi" w:hAnsiTheme="minorHAnsi" w:cstheme="minorBidi"/>
+          <w:color w:val="auto"/>
+          <w:sz w:val="22"/>
+          <w:szCs w:val="22"/>
+          <w:lang w:eastAsia="en-US"/>
+        </w:rPr>
         <w:id w:val="933789364"/>
         <w:docPartObj>
           <w:docPartGallery w:val="Table of Contents"/>
@@ -516,13 +527,8 @@
       </w:sdtPr>
       <w:sdtEndPr>
         <w:rPr>
-          <w:rFonts w:asciiTheme="minorHAnsi" w:eastAsiaTheme="minorHAnsi" w:hAnsiTheme="minorHAnsi" w:cstheme="minorBidi"/>
           <w:b/>
           <w:bCs/>
-          <w:color w:val="auto"/>
-          <w:sz w:val="22"/>
-          <w:szCs w:val="22"/>
-          <w:lang w:eastAsia="en-US"/>
         </w:rPr>
       </w:sdtEndPr>
       <w:sdtContent>
@@ -562,7 +568,7 @@
           <w:r>
             <w:fldChar w:fldCharType="separate"/>
           </w:r>
-          <w:hyperlink w:anchor="_Toc515892388" w:history="1">
+          <w:hyperlink w:anchor="_Toc515963681" w:history="1">
             <w:r>
               <w:rPr>
                 <w:rStyle w:val="Lienhypertexte"/>
@@ -604,7 +610,7 @@
                 <w:noProof/>
                 <w:webHidden/>
               </w:rPr>
-              <w:instrText xml:space="preserve"> PAGEREF _Toc515892388 \h </w:instrText>
+              <w:instrText xml:space="preserve"> PAGEREF _Toc515963681 \h </w:instrText>
             </w:r>
             <w:r>
               <w:rPr>
@@ -648,7 +654,7 @@
               <w:lang w:eastAsia="fr-FR"/>
             </w:rPr>
           </w:pPr>
-          <w:hyperlink w:anchor="_Toc515892389" w:history="1">
+          <w:hyperlink w:anchor="_Toc515963682" w:history="1">
             <w:r>
               <w:rPr>
                 <w:rStyle w:val="Lienhypertexte"/>
@@ -690,7 +696,7 @@
                 <w:noProof/>
                 <w:webHidden/>
               </w:rPr>
-              <w:instrText xml:space="preserve"> PAGEREF _Toc515892389 \h </w:instrText>
+              <w:instrText xml:space="preserve"> PAGEREF _Toc515963682 \h </w:instrText>
             </w:r>
             <w:r>
               <w:rPr>
@@ -734,7 +740,7 @@
               <w:lang w:eastAsia="fr-FR"/>
             </w:rPr>
           </w:pPr>
-          <w:hyperlink w:anchor="_Toc515892390" w:history="1">
+          <w:hyperlink w:anchor="_Toc515963683" w:history="1">
             <w:r>
               <w:rPr>
                 <w:rStyle w:val="Lienhypertexte"/>
@@ -776,7 +782,7 @@
                 <w:noProof/>
                 <w:webHidden/>
               </w:rPr>
-              <w:instrText xml:space="preserve"> PAGEREF _Toc515892390 \h </w:instrText>
+              <w:instrText xml:space="preserve"> PAGEREF _Toc515963683 \h </w:instrText>
             </w:r>
             <w:r>
               <w:rPr>
@@ -796,7 +802,7 @@
                 <w:noProof/>
                 <w:webHidden/>
               </w:rPr>
-              <w:t>2</w:t>
+              <w:t>3</w:t>
             </w:r>
             <w:r>
               <w:rPr>
@@ -820,7 +826,7 @@
               <w:lang w:eastAsia="fr-FR"/>
             </w:rPr>
           </w:pPr>
-          <w:hyperlink w:anchor="_Toc515892391" w:history="1">
+          <w:hyperlink w:anchor="_Toc515963684" w:history="1">
             <w:r>
               <w:rPr>
                 <w:rStyle w:val="Lienhypertexte"/>
@@ -862,7 +868,7 @@
                 <w:noProof/>
                 <w:webHidden/>
               </w:rPr>
-              <w:instrText xml:space="preserve"> PAGEREF _Toc515892391 \h </w:instrText>
+              <w:instrText xml:space="preserve"> PAGEREF _Toc515963684 \h </w:instrText>
             </w:r>
             <w:r>
               <w:rPr>
@@ -906,7 +912,7 @@
               <w:lang w:eastAsia="fr-FR"/>
             </w:rPr>
           </w:pPr>
-          <w:hyperlink w:anchor="_Toc515892392" w:history="1">
+          <w:hyperlink w:anchor="_Toc515963685" w:history="1">
             <w:r>
               <w:rPr>
                 <w:rStyle w:val="Lienhypertexte"/>
@@ -948,7 +954,7 @@
                 <w:noProof/>
                 <w:webHidden/>
               </w:rPr>
-              <w:instrText xml:space="preserve"> PAGEREF _Toc515892392 \h </w:instrText>
+              <w:instrText xml:space="preserve"> PAGEREF _Toc515963685 \h </w:instrText>
             </w:r>
             <w:r>
               <w:rPr>
@@ -992,7 +998,7 @@
               <w:lang w:eastAsia="fr-FR"/>
             </w:rPr>
           </w:pPr>
-          <w:hyperlink w:anchor="_Toc515892393" w:history="1">
+          <w:hyperlink w:anchor="_Toc515963686" w:history="1">
             <w:r>
               <w:rPr>
                 <w:rStyle w:val="Lienhypertexte"/>
@@ -1034,7 +1040,7 @@
                 <w:noProof/>
                 <w:webHidden/>
               </w:rPr>
-              <w:instrText xml:space="preserve"> PAGEREF _Toc515892393 \h </w:instrText>
+              <w:instrText xml:space="preserve"> PAGEREF _Toc515963686 \h </w:instrText>
             </w:r>
             <w:r>
               <w:rPr>
@@ -1078,7 +1084,7 @@
               <w:lang w:eastAsia="fr-FR"/>
             </w:rPr>
           </w:pPr>
-          <w:hyperlink w:anchor="_Toc515892394" w:history="1">
+          <w:hyperlink w:anchor="_Toc515963687" w:history="1">
             <w:r>
               <w:rPr>
                 <w:rStyle w:val="Lienhypertexte"/>
@@ -1120,7 +1126,7 @@
                 <w:noProof/>
                 <w:webHidden/>
               </w:rPr>
-              <w:instrText xml:space="preserve"> PAGEREF _Toc515892394 \h </w:instrText>
+              <w:instrText xml:space="preserve"> PAGEREF _Toc515963687 \h </w:instrText>
             </w:r>
             <w:r>
               <w:rPr>
@@ -1164,7 +1170,7 @@
               <w:lang w:eastAsia="fr-FR"/>
             </w:rPr>
           </w:pPr>
-          <w:hyperlink w:anchor="_Toc515892395" w:history="1">
+          <w:hyperlink w:anchor="_Toc515963688" w:history="1">
             <w:r>
               <w:rPr>
                 <w:rStyle w:val="Lienhypertexte"/>
@@ -1206,7 +1212,7 @@
                 <w:noProof/>
                 <w:webHidden/>
               </w:rPr>
-              <w:instrText xml:space="preserve"> PAGEREF _Toc515892395 \h </w:instrText>
+              <w:instrText xml:space="preserve"> PAGEREF _Toc515963688 \h </w:instrText>
             </w:r>
             <w:r>
               <w:rPr>
@@ -1250,7 +1256,7 @@
               <w:lang w:eastAsia="fr-FR"/>
             </w:rPr>
           </w:pPr>
-          <w:hyperlink w:anchor="_Toc515892396" w:history="1">
+          <w:hyperlink w:anchor="_Toc515963689" w:history="1">
             <w:r>
               <w:rPr>
                 <w:rStyle w:val="Lienhypertexte"/>
@@ -1292,7 +1298,7 @@
                 <w:noProof/>
                 <w:webHidden/>
               </w:rPr>
-              <w:instrText xml:space="preserve"> PAGEREF _Toc515892396 \h </w:instrText>
+              <w:instrText xml:space="preserve"> PAGEREF _Toc515963689 \h </w:instrText>
             </w:r>
             <w:r>
               <w:rPr>
@@ -1336,7 +1342,7 @@
               <w:lang w:eastAsia="fr-FR"/>
             </w:rPr>
           </w:pPr>
-          <w:hyperlink w:anchor="_Toc515892397" w:history="1">
+          <w:hyperlink w:anchor="_Toc515963690" w:history="1">
             <w:r>
               <w:rPr>
                 <w:rStyle w:val="Lienhypertexte"/>
@@ -1378,7 +1384,7 @@
                 <w:noProof/>
                 <w:webHidden/>
               </w:rPr>
-              <w:instrText xml:space="preserve"> PAGEREF _Toc515892397 \h </w:instrText>
+              <w:instrText xml:space="preserve"> PAGEREF _Toc515963690 \h </w:instrText>
             </w:r>
             <w:r>
               <w:rPr>
@@ -1422,7 +1428,7 @@
               <w:lang w:eastAsia="fr-FR"/>
             </w:rPr>
           </w:pPr>
-          <w:hyperlink w:anchor="_Toc515892398" w:history="1">
+          <w:hyperlink w:anchor="_Toc515963691" w:history="1">
             <w:r>
               <w:rPr>
                 <w:rStyle w:val="Lienhypertexte"/>
@@ -1464,7 +1470,7 @@
                 <w:noProof/>
                 <w:webHidden/>
               </w:rPr>
-              <w:instrText xml:space="preserve"> PAGEREF _Toc515892398 \h </w:instrText>
+              <w:instrText xml:space="preserve"> PAGEREF _Toc515963691 \h </w:instrText>
             </w:r>
             <w:r>
               <w:rPr>
@@ -1508,7 +1514,7 @@
               <w:lang w:eastAsia="fr-FR"/>
             </w:rPr>
           </w:pPr>
-          <w:hyperlink w:anchor="_Toc515892399" w:history="1">
+          <w:hyperlink w:anchor="_Toc515963692" w:history="1">
             <w:r>
               <w:rPr>
                 <w:rStyle w:val="Lienhypertexte"/>
@@ -1550,7 +1556,7 @@
                 <w:noProof/>
                 <w:webHidden/>
               </w:rPr>
-              <w:instrText xml:space="preserve"> PAGEREF _Toc515892399 \h </w:instrText>
+              <w:instrText xml:space="preserve"> PAGEREF _Toc515963692 \h </w:instrText>
             </w:r>
             <w:r>
               <w:rPr>
@@ -1594,7 +1600,7 @@
               <w:lang w:eastAsia="fr-FR"/>
             </w:rPr>
           </w:pPr>
-          <w:hyperlink w:anchor="_Toc515892400" w:history="1">
+          <w:hyperlink w:anchor="_Toc515963693" w:history="1">
             <w:r>
               <w:rPr>
                 <w:rStyle w:val="Lienhypertexte"/>
@@ -1636,7 +1642,7 @@
                 <w:noProof/>
                 <w:webHidden/>
               </w:rPr>
-              <w:instrText xml:space="preserve"> PAGEREF _Toc515892400 \h </w:instrText>
+              <w:instrText xml:space="preserve"> PAGEREF _Toc515963693 \h </w:instrText>
             </w:r>
             <w:r>
               <w:rPr>
@@ -1680,7 +1686,7 @@
               <w:lang w:eastAsia="fr-FR"/>
             </w:rPr>
           </w:pPr>
-          <w:hyperlink w:anchor="_Toc515892401" w:history="1">
+          <w:hyperlink w:anchor="_Toc515963694" w:history="1">
             <w:r>
               <w:rPr>
                 <w:rStyle w:val="Lienhypertexte"/>
@@ -1722,7 +1728,7 @@
                 <w:noProof/>
                 <w:webHidden/>
               </w:rPr>
-              <w:instrText xml:space="preserve"> PAGEREF _Toc515892401 \h </w:instrText>
+              <w:instrText xml:space="preserve"> PAGEREF _Toc515963694 \h </w:instrText>
             </w:r>
             <w:r>
               <w:rPr>
@@ -1766,7 +1772,7 @@
               <w:lang w:eastAsia="fr-FR"/>
             </w:rPr>
           </w:pPr>
-          <w:hyperlink w:anchor="_Toc515892402" w:history="1">
+          <w:hyperlink w:anchor="_Toc515963695" w:history="1">
             <w:r>
               <w:rPr>
                 <w:rStyle w:val="Lienhypertexte"/>
@@ -1808,7 +1814,7 @@
                 <w:noProof/>
                 <w:webHidden/>
               </w:rPr>
-              <w:instrText xml:space="preserve"> PAGEREF _Toc515892402 \h </w:instrText>
+              <w:instrText xml:space="preserve"> PAGEREF _Toc515963695 \h </w:instrText>
             </w:r>
             <w:r>
               <w:rPr>
@@ -1829,6 +1835,436 @@
                 <w:webHidden/>
               </w:rPr>
               <w:t>17</w:t>
+            </w:r>
+            <w:r>
+              <w:rPr>
+                <w:noProof/>
+                <w:webHidden/>
+              </w:rPr>
+              <w:fldChar w:fldCharType="end"/>
+            </w:r>
+          </w:hyperlink>
+        </w:p>
+        <w:p>
+          <w:pPr>
+            <w:pStyle w:val="TM3"/>
+            <w:tabs>
+              <w:tab w:val="left" w:pos="880"/>
+              <w:tab w:val="right" w:leader="dot" w:pos="9062"/>
+            </w:tabs>
+            <w:rPr>
+              <w:rFonts w:eastAsiaTheme="minorEastAsia"/>
+              <w:noProof/>
+              <w:lang w:eastAsia="fr-FR"/>
+            </w:rPr>
+          </w:pPr>
+          <w:hyperlink w:anchor="_Toc515963696" w:history="1">
+            <w:r>
+              <w:rPr>
+                <w:rStyle w:val="Lienhypertexte"/>
+                <w:noProof/>
+              </w:rPr>
+              <w:t>A.</w:t>
+            </w:r>
+            <w:r>
+              <w:rPr>
+                <w:rFonts w:eastAsiaTheme="minorEastAsia"/>
+                <w:noProof/>
+                <w:lang w:eastAsia="fr-FR"/>
+              </w:rPr>
+              <w:tab/>
+            </w:r>
+            <w:r>
+              <w:rPr>
+                <w:rStyle w:val="Lienhypertexte"/>
+                <w:noProof/>
+              </w:rPr>
+              <w:t>Le menu de connexion</w:t>
+            </w:r>
+            <w:r>
+              <w:rPr>
+                <w:noProof/>
+                <w:webHidden/>
+              </w:rPr>
+              <w:tab/>
+            </w:r>
+            <w:r>
+              <w:rPr>
+                <w:noProof/>
+                <w:webHidden/>
+              </w:rPr>
+              <w:fldChar w:fldCharType="begin"/>
+            </w:r>
+            <w:r>
+              <w:rPr>
+                <w:noProof/>
+                <w:webHidden/>
+              </w:rPr>
+              <w:instrText xml:space="preserve"> PAGEREF _Toc515963696 \h </w:instrText>
+            </w:r>
+            <w:r>
+              <w:rPr>
+                <w:noProof/>
+                <w:webHidden/>
+              </w:rPr>
+            </w:r>
+            <w:r>
+              <w:rPr>
+                <w:noProof/>
+                <w:webHidden/>
+              </w:rPr>
+              <w:fldChar w:fldCharType="separate"/>
+            </w:r>
+            <w:r>
+              <w:rPr>
+                <w:noProof/>
+                <w:webHidden/>
+              </w:rPr>
+              <w:t>18</w:t>
+            </w:r>
+            <w:r>
+              <w:rPr>
+                <w:noProof/>
+                <w:webHidden/>
+              </w:rPr>
+              <w:fldChar w:fldCharType="end"/>
+            </w:r>
+          </w:hyperlink>
+        </w:p>
+        <w:p>
+          <w:pPr>
+            <w:pStyle w:val="TM3"/>
+            <w:tabs>
+              <w:tab w:val="left" w:pos="880"/>
+              <w:tab w:val="right" w:leader="dot" w:pos="9062"/>
+            </w:tabs>
+            <w:rPr>
+              <w:rFonts w:eastAsiaTheme="minorEastAsia"/>
+              <w:noProof/>
+              <w:lang w:eastAsia="fr-FR"/>
+            </w:rPr>
+          </w:pPr>
+          <w:hyperlink w:anchor="_Toc515963697" w:history="1">
+            <w:r>
+              <w:rPr>
+                <w:rStyle w:val="Lienhypertexte"/>
+                <w:noProof/>
+              </w:rPr>
+              <w:t>B.</w:t>
+            </w:r>
+            <w:r>
+              <w:rPr>
+                <w:rFonts w:eastAsiaTheme="minorEastAsia"/>
+                <w:noProof/>
+                <w:lang w:eastAsia="fr-FR"/>
+              </w:rPr>
+              <w:tab/>
+            </w:r>
+            <w:r>
+              <w:rPr>
+                <w:rStyle w:val="Lienhypertexte"/>
+                <w:noProof/>
+              </w:rPr>
+              <w:t>La liste des projets</w:t>
+            </w:r>
+            <w:r>
+              <w:rPr>
+                <w:noProof/>
+                <w:webHidden/>
+              </w:rPr>
+              <w:tab/>
+            </w:r>
+            <w:r>
+              <w:rPr>
+                <w:noProof/>
+                <w:webHidden/>
+              </w:rPr>
+              <w:fldChar w:fldCharType="begin"/>
+            </w:r>
+            <w:r>
+              <w:rPr>
+                <w:noProof/>
+                <w:webHidden/>
+              </w:rPr>
+              <w:instrText xml:space="preserve"> PAGEREF _Toc515963697 \h </w:instrText>
+            </w:r>
+            <w:r>
+              <w:rPr>
+                <w:noProof/>
+                <w:webHidden/>
+              </w:rPr>
+            </w:r>
+            <w:r>
+              <w:rPr>
+                <w:noProof/>
+                <w:webHidden/>
+              </w:rPr>
+              <w:fldChar w:fldCharType="separate"/>
+            </w:r>
+            <w:r>
+              <w:rPr>
+                <w:noProof/>
+                <w:webHidden/>
+              </w:rPr>
+              <w:t>19</w:t>
+            </w:r>
+            <w:r>
+              <w:rPr>
+                <w:noProof/>
+                <w:webHidden/>
+              </w:rPr>
+              <w:fldChar w:fldCharType="end"/>
+            </w:r>
+          </w:hyperlink>
+        </w:p>
+        <w:p>
+          <w:pPr>
+            <w:pStyle w:val="TM3"/>
+            <w:tabs>
+              <w:tab w:val="left" w:pos="880"/>
+              <w:tab w:val="right" w:leader="dot" w:pos="9062"/>
+            </w:tabs>
+            <w:rPr>
+              <w:rFonts w:eastAsiaTheme="minorEastAsia"/>
+              <w:noProof/>
+              <w:lang w:eastAsia="fr-FR"/>
+            </w:rPr>
+          </w:pPr>
+          <w:hyperlink w:anchor="_Toc515963698" w:history="1">
+            <w:r>
+              <w:rPr>
+                <w:rStyle w:val="Lienhypertexte"/>
+                <w:noProof/>
+              </w:rPr>
+              <w:t>C.</w:t>
+            </w:r>
+            <w:r>
+              <w:rPr>
+                <w:rFonts w:eastAsiaTheme="minorEastAsia"/>
+                <w:noProof/>
+                <w:lang w:eastAsia="fr-FR"/>
+              </w:rPr>
+              <w:tab/>
+            </w:r>
+            <w:r>
+              <w:rPr>
+                <w:rStyle w:val="Lienhypertexte"/>
+                <w:noProof/>
+              </w:rPr>
+              <w:t>Les détails du projet</w:t>
+            </w:r>
+            <w:r>
+              <w:rPr>
+                <w:noProof/>
+                <w:webHidden/>
+              </w:rPr>
+              <w:tab/>
+            </w:r>
+            <w:r>
+              <w:rPr>
+                <w:noProof/>
+                <w:webHidden/>
+              </w:rPr>
+              <w:fldChar w:fldCharType="begin"/>
+            </w:r>
+            <w:r>
+              <w:rPr>
+                <w:noProof/>
+                <w:webHidden/>
+              </w:rPr>
+              <w:instrText xml:space="preserve"> PAGEREF _Toc515963698 \h </w:instrText>
+            </w:r>
+            <w:r>
+              <w:rPr>
+                <w:noProof/>
+                <w:webHidden/>
+              </w:rPr>
+            </w:r>
+            <w:r>
+              <w:rPr>
+                <w:noProof/>
+                <w:webHidden/>
+              </w:rPr>
+              <w:fldChar w:fldCharType="separate"/>
+            </w:r>
+            <w:r>
+              <w:rPr>
+                <w:noProof/>
+                <w:webHidden/>
+              </w:rPr>
+              <w:t>23</w:t>
+            </w:r>
+            <w:r>
+              <w:rPr>
+                <w:noProof/>
+                <w:webHidden/>
+              </w:rPr>
+              <w:fldChar w:fldCharType="end"/>
+            </w:r>
+          </w:hyperlink>
+        </w:p>
+        <w:p>
+          <w:pPr>
+            <w:pStyle w:val="TM3"/>
+            <w:tabs>
+              <w:tab w:val="left" w:pos="880"/>
+              <w:tab w:val="right" w:leader="dot" w:pos="9062"/>
+            </w:tabs>
+            <w:rPr>
+              <w:rFonts w:eastAsiaTheme="minorEastAsia"/>
+              <w:noProof/>
+              <w:lang w:eastAsia="fr-FR"/>
+            </w:rPr>
+          </w:pPr>
+          <w:hyperlink w:anchor="_Toc515963699" w:history="1">
+            <w:r>
+              <w:rPr>
+                <w:rStyle w:val="Lienhypertexte"/>
+                <w:noProof/>
+              </w:rPr>
+              <w:t>D.</w:t>
+            </w:r>
+            <w:r>
+              <w:rPr>
+                <w:rFonts w:eastAsiaTheme="minorEastAsia"/>
+                <w:noProof/>
+                <w:lang w:eastAsia="fr-FR"/>
+              </w:rPr>
+              <w:tab/>
+            </w:r>
+            <w:r>
+              <w:rPr>
+                <w:rStyle w:val="Lienhypertexte"/>
+                <w:noProof/>
+              </w:rPr>
+              <w:t>La recherche de projet</w:t>
+            </w:r>
+            <w:r>
+              <w:rPr>
+                <w:noProof/>
+                <w:webHidden/>
+              </w:rPr>
+              <w:tab/>
+            </w:r>
+            <w:r>
+              <w:rPr>
+                <w:noProof/>
+                <w:webHidden/>
+              </w:rPr>
+              <w:fldChar w:fldCharType="begin"/>
+            </w:r>
+            <w:r>
+              <w:rPr>
+                <w:noProof/>
+                <w:webHidden/>
+              </w:rPr>
+              <w:instrText xml:space="preserve"> PAGEREF _Toc515963699 \h </w:instrText>
+            </w:r>
+            <w:r>
+              <w:rPr>
+                <w:noProof/>
+                <w:webHidden/>
+              </w:rPr>
+            </w:r>
+            <w:r>
+              <w:rPr>
+                <w:noProof/>
+                <w:webHidden/>
+              </w:rPr>
+              <w:fldChar w:fldCharType="separate"/>
+            </w:r>
+            <w:r>
+              <w:rPr>
+                <w:noProof/>
+                <w:webHidden/>
+              </w:rPr>
+              <w:t>23</w:t>
+            </w:r>
+            <w:r>
+              <w:rPr>
+                <w:noProof/>
+                <w:webHidden/>
+              </w:rPr>
+              <w:fldChar w:fldCharType="end"/>
+            </w:r>
+          </w:hyperlink>
+        </w:p>
+        <w:p>
+          <w:pPr>
+            <w:pStyle w:val="TM3"/>
+            <w:tabs>
+              <w:tab w:val="left" w:pos="880"/>
+              <w:tab w:val="right" w:leader="dot" w:pos="9062"/>
+            </w:tabs>
+            <w:rPr>
+              <w:rFonts w:eastAsiaTheme="minorEastAsia"/>
+              <w:noProof/>
+              <w:lang w:eastAsia="fr-FR"/>
+            </w:rPr>
+          </w:pPr>
+          <w:hyperlink w:anchor="_Toc515963700" w:history="1">
+            <w:r>
+              <w:rPr>
+                <w:rStyle w:val="Lienhypertexte"/>
+                <w:noProof/>
+              </w:rPr>
+              <w:t>E.</w:t>
+            </w:r>
+            <w:r>
+              <w:rPr>
+                <w:rFonts w:eastAsiaTheme="minorEastAsia"/>
+                <w:noProof/>
+                <w:lang w:eastAsia="fr-FR"/>
+              </w:rPr>
+              <w:tab/>
+            </w:r>
+            <w:r>
+              <w:rPr>
+                <w:rStyle w:val="Lienhypertexte"/>
+                <w:noProof/>
+              </w:rPr>
+              <w:t>La gestion de compte</w:t>
+            </w:r>
+            <w:r>
+              <w:rPr>
+                <w:noProof/>
+                <w:webHidden/>
+              </w:rPr>
+              <w:tab/>
+            </w:r>
+            <w:r>
+              <w:rPr>
+                <w:noProof/>
+                <w:webHidden/>
+              </w:rPr>
+              <w:fldChar w:fldCharType="begin"/>
+            </w:r>
+            <w:r>
+              <w:rPr>
+                <w:noProof/>
+                <w:webHidden/>
+              </w:rPr>
+              <w:instrText xml:space="preserve"> PAGEREF _Toc515963700 \h </w:instrText>
+            </w:r>
+            <w:r>
+              <w:rPr>
+                <w:noProof/>
+                <w:webHidden/>
+              </w:rPr>
+            </w:r>
+            <w:r>
+              <w:rPr>
+                <w:noProof/>
+                <w:webHidden/>
+              </w:rPr>
+              <w:fldChar w:fldCharType="separate"/>
+            </w:r>
+            <w:r>
+              <w:rPr>
+                <w:noProof/>
+                <w:webHidden/>
+              </w:rPr>
+              <w:t>24</w:t>
             </w:r>
             <w:r>
               <w:rPr>
@@ -1875,14 +2311,14 @@
           <w:color w:val="ED7D31" w:themeColor="accent2"/>
         </w:rPr>
       </w:pPr>
-      <w:bookmarkStart w:id="1" w:name="_Toc515892388"/>
+      <w:bookmarkStart w:id="0" w:name="_Toc515963681"/>
       <w:r>
         <w:rPr>
           <w:color w:val="ED7D31" w:themeColor="accent2"/>
         </w:rPr>
         <w:t>Installation de l’application</w:t>
       </w:r>
-      <w:bookmarkEnd w:id="1"/>
+      <w:bookmarkEnd w:id="0"/>
     </w:p>
     <w:p>
       <w:pPr>
@@ -1913,7 +2349,7 @@
           <w:color w:val="ED7D31" w:themeColor="accent2"/>
         </w:rPr>
       </w:pPr>
-      <w:bookmarkStart w:id="2" w:name="_Toc515892389"/>
+      <w:bookmarkStart w:id="1" w:name="_Toc515963682"/>
       <w:r>
         <w:rPr>
           <w:color w:val="ED7D31" w:themeColor="accent2"/>
@@ -1926,7 +2362,7 @@
         </w:rPr>
         <w:t xml:space="preserve"> et structure du projet</w:t>
       </w:r>
-      <w:bookmarkEnd w:id="2"/>
+      <w:bookmarkEnd w:id="1"/>
     </w:p>
     <w:p>
       <w:pPr>
@@ -1951,6 +2387,7 @@
           <w:sz w:val="24"/>
           <w:szCs w:val="24"/>
         </w:rPr>
+        <w:lastRenderedPageBreak/>
         <w:t xml:space="preserve">Si vous n’êtes pas à l’aise avec les notions de programmation web ou que vous souhaitez seulement vous intéresser </w:t>
       </w:r>
       <w:r>
@@ -2090,14 +2527,14 @@
           <w:numId w:val="12"/>
         </w:numPr>
       </w:pPr>
-      <w:bookmarkStart w:id="3" w:name="_Toc515892390"/>
+      <w:bookmarkStart w:id="2" w:name="_Toc515963683"/>
       <w:r>
         <w:rPr>
           <w:color w:val="ED7D31" w:themeColor="accent2"/>
         </w:rPr>
         <w:t>Outils de développement</w:t>
       </w:r>
-      <w:bookmarkEnd w:id="3"/>
+      <w:bookmarkEnd w:id="2"/>
     </w:p>
     <w:p>
       <w:pPr>
@@ -2122,7 +2559,6 @@
           <w:sz w:val="24"/>
           <w:szCs w:val="24"/>
         </w:rPr>
-        <w:lastRenderedPageBreak/>
         <w:t xml:space="preserve">L’application web </w:t>
       </w:r>
       <w:r>
@@ -2486,14 +2922,14 @@
           <w:color w:val="ED7D31" w:themeColor="accent2"/>
         </w:rPr>
       </w:pPr>
-      <w:bookmarkStart w:id="4" w:name="_Toc515892391"/>
+      <w:bookmarkStart w:id="3" w:name="_Toc515963684"/>
       <w:r>
         <w:rPr>
           <w:color w:val="ED7D31" w:themeColor="accent2"/>
         </w:rPr>
         <w:t>Structure du projet</w:t>
       </w:r>
-      <w:bookmarkEnd w:id="4"/>
+      <w:bookmarkEnd w:id="3"/>
     </w:p>
     <w:p>
       <w:pPr>
@@ -2516,14 +2952,14 @@
           <w:color w:val="ED7D31" w:themeColor="accent2"/>
         </w:rPr>
       </w:pPr>
-      <w:bookmarkStart w:id="5" w:name="_Toc515892392"/>
+      <w:bookmarkStart w:id="4" w:name="_Toc515963685"/>
       <w:r>
         <w:rPr>
           <w:color w:val="ED7D31" w:themeColor="accent2"/>
         </w:rPr>
         <w:t>Structure à la racine</w:t>
       </w:r>
-      <w:bookmarkEnd w:id="5"/>
+      <w:bookmarkEnd w:id="4"/>
     </w:p>
     <w:p>
       <w:pPr>
@@ -2805,7 +3241,23 @@
           <w:sz w:val="24"/>
           <w:szCs w:val="24"/>
         </w:rPr>
-        <w:t xml:space="preserve"> comprenant tout les fichiers JavaScript utilisées en complément de toutes les fonctionnalités qu’apporte PHP utilisées sur les pages web (côté client).</w:t>
+        <w:t xml:space="preserve"> comprenant </w:t>
+      </w:r>
+      <w:proofErr w:type="spellStart"/>
+      <w:r>
+        <w:rPr>
+          <w:sz w:val="24"/>
+          <w:szCs w:val="24"/>
+        </w:rPr>
+        <w:t>tout</w:t>
+      </w:r>
+      <w:proofErr w:type="spellEnd"/>
+      <w:r>
+        <w:rPr>
+          <w:sz w:val="24"/>
+          <w:szCs w:val="24"/>
+        </w:rPr>
+        <w:t xml:space="preserve"> les fichiers JavaScript utilisées en complément de toutes les fonctionnalités qu’apporte PHP utilisées sur les pages web (côté client).</w:t>
       </w:r>
     </w:p>
     <w:p>
@@ -3208,14 +3660,14 @@
           <w:color w:val="ED7D31" w:themeColor="accent2"/>
         </w:rPr>
       </w:pPr>
-      <w:bookmarkStart w:id="6" w:name="_Toc515892393"/>
+      <w:bookmarkStart w:id="5" w:name="_Toc515963686"/>
       <w:r>
         <w:rPr>
           <w:color w:val="ED7D31" w:themeColor="accent2"/>
         </w:rPr>
         <w:t>Structure au dossier source</w:t>
       </w:r>
-      <w:bookmarkEnd w:id="6"/>
+      <w:bookmarkEnd w:id="5"/>
     </w:p>
     <w:p>
       <w:pPr>
@@ -3944,14 +4396,14 @@
           <w:color w:val="ED7D31" w:themeColor="accent2"/>
         </w:rPr>
       </w:pPr>
-      <w:bookmarkStart w:id="7" w:name="_Toc515892394"/>
+      <w:bookmarkStart w:id="6" w:name="_Toc515963687"/>
       <w:r>
         <w:rPr>
           <w:color w:val="ED7D31" w:themeColor="accent2"/>
         </w:rPr>
         <w:t>Fonctionnement de l’application</w:t>
       </w:r>
-      <w:bookmarkEnd w:id="7"/>
+      <w:bookmarkEnd w:id="6"/>
     </w:p>
     <w:p>
       <w:pPr>
@@ -4063,7 +4515,7 @@
           <w:color w:val="ED7D31" w:themeColor="accent2"/>
         </w:rPr>
       </w:pPr>
-      <w:bookmarkStart w:id="8" w:name="_Toc515892395"/>
+      <w:bookmarkStart w:id="7" w:name="_Toc515963688"/>
       <w:r>
         <w:rPr>
           <w:color w:val="ED7D31" w:themeColor="accent2"/>
@@ -4083,7 +4535,7 @@
         </w:rPr>
         <w:t xml:space="preserve"> GET</w:t>
       </w:r>
-      <w:bookmarkEnd w:id="8"/>
+      <w:bookmarkEnd w:id="7"/>
     </w:p>
     <w:p>
       <w:pPr>
@@ -4483,7 +4935,7 @@
           <w:color w:val="ED7D31" w:themeColor="accent2"/>
         </w:rPr>
       </w:pPr>
-      <w:bookmarkStart w:id="9" w:name="_Toc515892396"/>
+      <w:bookmarkStart w:id="8" w:name="_Toc515963689"/>
       <w:r>
         <w:rPr>
           <w:color w:val="ED7D31" w:themeColor="accent2"/>
@@ -4502,7 +4954,7 @@
         </w:rPr>
         <w:t xml:space="preserve"> POST</w:t>
       </w:r>
-      <w:bookmarkEnd w:id="9"/>
+      <w:bookmarkEnd w:id="8"/>
     </w:p>
     <w:p>
       <w:pPr>
@@ -4809,14 +5261,14 @@
           <w:color w:val="ED7D31" w:themeColor="accent2"/>
         </w:rPr>
       </w:pPr>
-      <w:bookmarkStart w:id="10" w:name="_Toc515892397"/>
+      <w:bookmarkStart w:id="9" w:name="_Toc515963690"/>
       <w:r>
         <w:rPr>
           <w:color w:val="ED7D31" w:themeColor="accent2"/>
         </w:rPr>
         <w:t>Complément de fonctionnement</w:t>
       </w:r>
-      <w:bookmarkEnd w:id="10"/>
+      <w:bookmarkEnd w:id="9"/>
     </w:p>
     <w:p>
       <w:pPr>
@@ -5045,14 +5497,14 @@
           <w:color w:val="ED7D31" w:themeColor="accent2"/>
         </w:rPr>
       </w:pPr>
-      <w:bookmarkStart w:id="11" w:name="_Toc515892398"/>
+      <w:bookmarkStart w:id="10" w:name="_Toc515963691"/>
       <w:r>
         <w:rPr>
           <w:color w:val="ED7D31" w:themeColor="accent2"/>
         </w:rPr>
         <w:t>Disposition du site et fonctionnalités associées</w:t>
       </w:r>
-      <w:bookmarkEnd w:id="11"/>
+      <w:bookmarkEnd w:id="10"/>
     </w:p>
     <w:p>
       <w:pPr>
@@ -5320,25 +5772,7 @@
             <w:sz w:val="24"/>
             <w:szCs w:val="24"/>
           </w:rPr>
-          <w:t>https://www</w:t>
-        </w:r>
-        <w:r>
-          <w:rPr>
-            <w:rStyle w:val="Lienhypertexte"/>
-            <w:b/>
-            <w:sz w:val="24"/>
-            <w:szCs w:val="24"/>
-          </w:rPr>
-          <w:t>.</w:t>
-        </w:r>
-        <w:r>
-          <w:rPr>
-            <w:rStyle w:val="Lienhypertexte"/>
-            <w:b/>
-            <w:sz w:val="24"/>
-            <w:szCs w:val="24"/>
-          </w:rPr>
-          <w:t>sitedb.com/partenariat/</w:t>
+          <w:t>https://www.sitedb.com/partenariat/</w:t>
         </w:r>
       </w:hyperlink>
       <w:r>
@@ -5353,7 +5787,35 @@
           <w:sz w:val="24"/>
           <w:szCs w:val="24"/>
         </w:rPr>
-        <w:t xml:space="preserve"> Bien évidemment le chemin redirige vers une page inexistante puisqu’il s’agit d’une adresse imaginaire qui sert juste d’exemple et qui n’est pas utilisé par l’entreprise.</w:t>
+        <w:t xml:space="preserve"> Bien évidemment </w:t>
+      </w:r>
+      <w:r>
+        <w:rPr>
+          <w:sz w:val="24"/>
+          <w:szCs w:val="24"/>
+        </w:rPr>
+        <w:t>c</w:t>
+      </w:r>
+      <w:r>
+        <w:rPr>
+          <w:sz w:val="24"/>
+          <w:szCs w:val="24"/>
+        </w:rPr>
+        <w:t>e chemin redirige vers une page inexistante puisqu’il s’agit d’une adresse imaginaire qui sert juste d’exemple et qui n’est</w:t>
+      </w:r>
+      <w:r>
+        <w:rPr>
+          <w:sz w:val="24"/>
+          <w:szCs w:val="24"/>
+        </w:rPr>
+        <w:t xml:space="preserve"> en aucun cas</w:t>
+      </w:r>
+      <w:r>
+        <w:rPr>
+          <w:sz w:val="24"/>
+          <w:szCs w:val="24"/>
+        </w:rPr>
+        <w:t xml:space="preserve"> utilisé par l’entreprise.</w:t>
       </w:r>
     </w:p>
     <w:p>
@@ -5376,14 +5838,14 @@
           <w:color w:val="ED7D31" w:themeColor="accent2"/>
         </w:rPr>
       </w:pPr>
-      <w:bookmarkStart w:id="12" w:name="_Toc515892399"/>
+      <w:bookmarkStart w:id="11" w:name="_Toc515963692"/>
       <w:r>
         <w:rPr>
           <w:color w:val="ED7D31" w:themeColor="accent2"/>
         </w:rPr>
         <w:t>Le FrontOffice</w:t>
       </w:r>
-      <w:bookmarkEnd w:id="12"/>
+      <w:bookmarkEnd w:id="11"/>
     </w:p>
     <w:p/>
     <w:p>
@@ -5476,14 +5938,14 @@
           <w:color w:val="ED7D31" w:themeColor="accent2"/>
         </w:rPr>
       </w:pPr>
-      <w:bookmarkStart w:id="13" w:name="_Toc515892400"/>
+      <w:bookmarkStart w:id="12" w:name="_Toc515963693"/>
       <w:r>
         <w:rPr>
           <w:color w:val="ED7D31" w:themeColor="accent2"/>
         </w:rPr>
         <w:t>Le formulaire</w:t>
       </w:r>
-      <w:bookmarkEnd w:id="13"/>
+      <w:bookmarkEnd w:id="12"/>
     </w:p>
     <w:p>
       <w:pPr>
@@ -6830,21 +7292,7 @@
           <w:sz w:val="24"/>
           <w:szCs w:val="24"/>
         </w:rPr>
-        <w:t xml:space="preserve">Pour supprimer un fichier, il suffit </w:t>
-      </w:r>
-      <w:r>
-        <w:rPr>
-          <w:sz w:val="24"/>
-          <w:szCs w:val="24"/>
-        </w:rPr>
-        <w:t>d’appuyer sur le bouton</w:t>
-      </w:r>
-      <w:r>
-        <w:rPr>
-          <w:sz w:val="24"/>
-          <w:szCs w:val="24"/>
-        </w:rPr>
-        <w:t xml:space="preserve"> « - » à côté du fichier en question.</w:t>
+        <w:t>Pour supprimer un fichier, il suffit d’appuyer sur le bouton « - » à côté du fichier en question.</w:t>
       </w:r>
     </w:p>
     <w:p>
@@ -7034,6 +7482,7 @@
     </w:p>
     <w:p>
       <w:pPr>
+        <w:jc w:val="both"/>
         <w:rPr>
           <w:sz w:val="24"/>
           <w:szCs w:val="24"/>
@@ -7045,21 +7494,7 @@
           <w:szCs w:val="24"/>
         </w:rPr>
         <w:lastRenderedPageBreak/>
-        <w:t xml:space="preserve">Il est possible d’ajouter dynamiquement des co-financeurs au projet. </w:t>
-      </w:r>
-      <w:r>
-        <w:rPr>
-          <w:sz w:val="24"/>
-          <w:szCs w:val="24"/>
-        </w:rPr>
-        <w:t>Pour cela, il suffit d’appuyer sur le bouton « Ajouter » pour ensuite faire apparaître un champ obligatoire</w:t>
-      </w:r>
-      <w:r>
-        <w:rPr>
-          <w:sz w:val="24"/>
-          <w:szCs w:val="24"/>
-        </w:rPr>
-        <w:t xml:space="preserve"> d’ajout de co-financeurs. La seule contrainte imposée est de ne pas pouvoir insérer plus de 5 co-financeurs.</w:t>
+        <w:t>Il est possible d’ajouter dynamiquement des co-financeurs au projet. Pour cela, il suffit d’appuyer sur le bouton « Ajouter » pour ensuite faire apparaître un champ obligatoire d’ajout de co-financeurs. La seule contrainte imposée est de ne pas pouvoir insérer plus de 5 co-financeurs.</w:t>
       </w:r>
     </w:p>
     <w:p>
@@ -7402,14 +7837,14 @@
           <w:color w:val="ED7D31" w:themeColor="accent2"/>
         </w:rPr>
       </w:pPr>
-      <w:bookmarkStart w:id="14" w:name="_Toc515892401"/>
+      <w:bookmarkStart w:id="13" w:name="_Toc515963694"/>
       <w:r>
         <w:rPr>
           <w:color w:val="ED7D31" w:themeColor="accent2"/>
         </w:rPr>
         <w:t>L’après-formulaire</w:t>
       </w:r>
-      <w:bookmarkEnd w:id="14"/>
+      <w:bookmarkEnd w:id="13"/>
     </w:p>
     <w:p/>
     <w:p>
@@ -7704,15 +8139,7 @@
           <w:szCs w:val="24"/>
           <w:u w:val="single"/>
         </w:rPr>
-        <w:t>d’échec</w:t>
-      </w:r>
-      <w:r>
-        <w:rPr>
-          <w:sz w:val="24"/>
-          <w:szCs w:val="24"/>
-          <w:u w:val="single"/>
-        </w:rPr>
-        <w:t xml:space="preserve"> </w:t>
+        <w:t xml:space="preserve">d’échec </w:t>
       </w:r>
       <w:r>
         <w:rPr>
@@ -7750,20 +8177,3108 @@
           <w:color w:val="ED7D31" w:themeColor="accent2"/>
         </w:rPr>
       </w:pPr>
-      <w:bookmarkStart w:id="15" w:name="_Toc515892402"/>
+      <w:bookmarkStart w:id="14" w:name="_Toc515963695"/>
       <w:r>
         <w:rPr>
           <w:color w:val="ED7D31" w:themeColor="accent2"/>
         </w:rPr>
         <w:t>Le BackOffice</w:t>
       </w:r>
+      <w:bookmarkEnd w:id="14"/>
+      <w:r>
+        <w:rPr>
+          <w:color w:val="ED7D31" w:themeColor="accent2"/>
+        </w:rPr>
+        <w:t xml:space="preserve"> </w:t>
+      </w:r>
+    </w:p>
+    <w:p/>
+    <w:p>
+      <w:pPr>
+        <w:ind w:firstLine="360"/>
+        <w:jc w:val="both"/>
+        <w:rPr>
+          <w:sz w:val="24"/>
+          <w:szCs w:val="24"/>
+        </w:rPr>
+      </w:pPr>
+      <w:r>
+        <w:rPr>
+          <w:sz w:val="24"/>
+          <w:szCs w:val="24"/>
+        </w:rPr>
+        <w:t xml:space="preserve">Le </w:t>
+      </w:r>
+      <w:r>
+        <w:rPr>
+          <w:sz w:val="24"/>
+          <w:szCs w:val="24"/>
+        </w:rPr>
+        <w:t>Back</w:t>
+      </w:r>
+      <w:r>
+        <w:rPr>
+          <w:sz w:val="24"/>
+          <w:szCs w:val="24"/>
+        </w:rPr>
+        <w:t xml:space="preserve">Office est, comme il a été dit précédemment, la partie </w:t>
+      </w:r>
+      <w:r>
+        <w:rPr>
+          <w:sz w:val="24"/>
+          <w:szCs w:val="24"/>
+        </w:rPr>
+        <w:t xml:space="preserve">réservée au personnel de l’entreprise et plus particulièrement le personnel du département de la communication chargée de traiter toutes les demandes. Il s’agit donc d’une partie privée même s’il peut être accédé par n’importe quel individu mais il faudra néanmoins avoir un compte délivré par l’entreprise pour pouvoir s’y connecter. </w:t>
+      </w:r>
+      <w:r>
+        <w:rPr>
+          <w:sz w:val="24"/>
+          <w:szCs w:val="24"/>
+        </w:rPr>
+        <w:t>Le BackOffice différencie deux types de comptes :</w:t>
+      </w:r>
+    </w:p>
+    <w:p>
+      <w:pPr>
+        <w:pStyle w:val="Paragraphedeliste"/>
+        <w:numPr>
+          <w:ilvl w:val="0"/>
+          <w:numId w:val="3"/>
+        </w:numPr>
+        <w:jc w:val="both"/>
+        <w:rPr>
+          <w:sz w:val="24"/>
+          <w:szCs w:val="24"/>
+        </w:rPr>
+      </w:pPr>
+      <w:r>
+        <w:rPr>
+          <w:sz w:val="24"/>
+          <w:szCs w:val="24"/>
+        </w:rPr>
+        <w:t xml:space="preserve">Les comptes </w:t>
+      </w:r>
+      <w:r>
+        <w:rPr>
+          <w:sz w:val="24"/>
+          <w:szCs w:val="24"/>
+        </w:rPr>
+        <w:t>a</w:t>
+      </w:r>
+      <w:r>
+        <w:rPr>
+          <w:sz w:val="24"/>
+          <w:szCs w:val="24"/>
+        </w:rPr>
+        <w:t>dministrateurs</w:t>
+      </w:r>
+    </w:p>
+    <w:p>
+      <w:pPr>
+        <w:pStyle w:val="Paragraphedeliste"/>
+        <w:numPr>
+          <w:ilvl w:val="0"/>
+          <w:numId w:val="3"/>
+        </w:numPr>
+        <w:jc w:val="both"/>
+        <w:rPr>
+          <w:sz w:val="24"/>
+          <w:szCs w:val="24"/>
+        </w:rPr>
+      </w:pPr>
+      <w:r>
+        <w:rPr>
+          <w:sz w:val="24"/>
+          <w:szCs w:val="24"/>
+        </w:rPr>
+        <w:t>Les comptes dit normaux.</w:t>
+      </w:r>
+    </w:p>
+    <w:p>
+      <w:pPr>
+        <w:jc w:val="both"/>
+        <w:rPr>
+          <w:sz w:val="24"/>
+          <w:szCs w:val="24"/>
+        </w:rPr>
+      </w:pPr>
+      <w:r>
+        <w:rPr>
+          <w:sz w:val="24"/>
+          <w:szCs w:val="24"/>
+        </w:rPr>
+        <w:t>Chacun de ces comptes ne possèdent pas les mêmes privilèges puisque les comptes administrateurs possèdent plus de droits que les comptes dit normaux. Il existe également un troisième compte dit « super administrateur » qui est un compte administrateur ordinaire mais qui ne peut pas être modifié par les autres comptes administrateurs : il s’agit de l’unique compte qui est crée initialement et qui est présent en cas d’inaccessibilité pour un compte administrateur dans le BackOffice</w:t>
+      </w:r>
+    </w:p>
+    <w:tbl>
+      <w:tblPr>
+        <w:tblStyle w:val="Grilledutableau"/>
+        <w:tblW w:w="0" w:type="auto"/>
+        <w:tblLook w:val="04A0" w:firstRow="1" w:lastRow="0" w:firstColumn="1" w:lastColumn="0" w:noHBand="0" w:noVBand="1"/>
+      </w:tblPr>
+      <w:tblGrid>
+        <w:gridCol w:w="2265"/>
+        <w:gridCol w:w="2265"/>
+        <w:gridCol w:w="2266"/>
+        <w:gridCol w:w="2266"/>
+      </w:tblGrid>
+      <w:tr>
+        <w:tc>
+          <w:tcPr>
+            <w:tcW w:w="2265" w:type="dxa"/>
+          </w:tcPr>
+          <w:p>
+            <w:pPr>
+              <w:jc w:val="both"/>
+              <w:rPr>
+                <w:sz w:val="24"/>
+                <w:szCs w:val="24"/>
+              </w:rPr>
+            </w:pPr>
+          </w:p>
+        </w:tc>
+        <w:tc>
+          <w:tcPr>
+            <w:tcW w:w="2265" w:type="dxa"/>
+          </w:tcPr>
+          <w:p>
+            <w:pPr>
+              <w:jc w:val="both"/>
+              <w:rPr>
+                <w:sz w:val="24"/>
+                <w:szCs w:val="24"/>
+              </w:rPr>
+            </w:pPr>
+            <w:r>
+              <w:rPr>
+                <w:sz w:val="24"/>
+                <w:szCs w:val="24"/>
+              </w:rPr>
+              <w:t>Normal</w:t>
+            </w:r>
+          </w:p>
+        </w:tc>
+        <w:tc>
+          <w:tcPr>
+            <w:tcW w:w="2266" w:type="dxa"/>
+          </w:tcPr>
+          <w:p>
+            <w:pPr>
+              <w:jc w:val="both"/>
+              <w:rPr>
+                <w:sz w:val="24"/>
+                <w:szCs w:val="24"/>
+              </w:rPr>
+            </w:pPr>
+            <w:r>
+              <w:rPr>
+                <w:sz w:val="24"/>
+                <w:szCs w:val="24"/>
+              </w:rPr>
+              <w:t>Administrateur</w:t>
+            </w:r>
+          </w:p>
+        </w:tc>
+        <w:tc>
+          <w:tcPr>
+            <w:tcW w:w="2266" w:type="dxa"/>
+          </w:tcPr>
+          <w:p>
+            <w:pPr>
+              <w:jc w:val="both"/>
+              <w:rPr>
+                <w:sz w:val="24"/>
+                <w:szCs w:val="24"/>
+              </w:rPr>
+            </w:pPr>
+            <w:r>
+              <w:rPr>
+                <w:sz w:val="24"/>
+                <w:szCs w:val="24"/>
+              </w:rPr>
+              <w:t>Super administrateur</w:t>
+            </w:r>
+          </w:p>
+        </w:tc>
+      </w:tr>
+      <w:tr>
+        <w:tc>
+          <w:tcPr>
+            <w:tcW w:w="2265" w:type="dxa"/>
+          </w:tcPr>
+          <w:p>
+            <w:pPr>
+              <w:rPr>
+                <w:sz w:val="24"/>
+                <w:szCs w:val="24"/>
+              </w:rPr>
+            </w:pPr>
+            <w:r>
+              <w:rPr>
+                <w:sz w:val="24"/>
+                <w:szCs w:val="24"/>
+              </w:rPr>
+              <w:t>Consulter les projets</w:t>
+            </w:r>
+          </w:p>
+        </w:tc>
+        <w:tc>
+          <w:tcPr>
+            <w:tcW w:w="2265" w:type="dxa"/>
+          </w:tcPr>
+          <w:p>
+            <w:pPr>
+              <w:jc w:val="center"/>
+              <w:rPr>
+                <w:sz w:val="24"/>
+                <w:szCs w:val="24"/>
+              </w:rPr>
+            </w:pPr>
+            <w:r>
+              <w:rPr>
+                <w:rFonts w:ascii="Segoe UI Symbol" w:hAnsi="Segoe UI Symbol" w:cs="Segoe UI Symbol"/>
+                <w:color w:val="333333"/>
+                <w:shd w:val="clear" w:color="auto" w:fill="FFFFFF"/>
+              </w:rPr>
+              <w:t>✖</w:t>
+            </w:r>
+          </w:p>
+        </w:tc>
+        <w:tc>
+          <w:tcPr>
+            <w:tcW w:w="2266" w:type="dxa"/>
+          </w:tcPr>
+          <w:p>
+            <w:pPr>
+              <w:jc w:val="center"/>
+              <w:rPr>
+                <w:sz w:val="24"/>
+                <w:szCs w:val="24"/>
+              </w:rPr>
+            </w:pPr>
+            <w:r>
+              <w:rPr>
+                <w:rFonts w:ascii="Segoe UI Symbol" w:hAnsi="Segoe UI Symbol" w:cs="Segoe UI Symbol"/>
+                <w:color w:val="333333"/>
+                <w:shd w:val="clear" w:color="auto" w:fill="FFFFFF"/>
+              </w:rPr>
+              <w:t>✖</w:t>
+            </w:r>
+          </w:p>
+        </w:tc>
+        <w:tc>
+          <w:tcPr>
+            <w:tcW w:w="2266" w:type="dxa"/>
+          </w:tcPr>
+          <w:p>
+            <w:pPr>
+              <w:jc w:val="center"/>
+              <w:rPr>
+                <w:sz w:val="24"/>
+                <w:szCs w:val="24"/>
+              </w:rPr>
+            </w:pPr>
+            <w:r>
+              <w:rPr>
+                <w:rFonts w:ascii="Segoe UI Symbol" w:hAnsi="Segoe UI Symbol" w:cs="Segoe UI Symbol"/>
+                <w:color w:val="333333"/>
+                <w:shd w:val="clear" w:color="auto" w:fill="FFFFFF"/>
+              </w:rPr>
+              <w:t>✖</w:t>
+            </w:r>
+          </w:p>
+        </w:tc>
+      </w:tr>
+      <w:tr>
+        <w:tc>
+          <w:tcPr>
+            <w:tcW w:w="2265" w:type="dxa"/>
+          </w:tcPr>
+          <w:p>
+            <w:pPr>
+              <w:rPr>
+                <w:sz w:val="24"/>
+                <w:szCs w:val="24"/>
+              </w:rPr>
+            </w:pPr>
+            <w:r>
+              <w:rPr>
+                <w:sz w:val="24"/>
+                <w:szCs w:val="24"/>
+              </w:rPr>
+              <w:t>Effectuer un suivi sur un projet</w:t>
+            </w:r>
+          </w:p>
+        </w:tc>
+        <w:tc>
+          <w:tcPr>
+            <w:tcW w:w="2265" w:type="dxa"/>
+          </w:tcPr>
+          <w:p>
+            <w:pPr>
+              <w:jc w:val="center"/>
+              <w:rPr>
+                <w:sz w:val="24"/>
+                <w:szCs w:val="24"/>
+              </w:rPr>
+            </w:pPr>
+            <w:r>
+              <w:rPr>
+                <w:rFonts w:ascii="Segoe UI Symbol" w:hAnsi="Segoe UI Symbol" w:cs="Segoe UI Symbol"/>
+                <w:color w:val="333333"/>
+                <w:shd w:val="clear" w:color="auto" w:fill="FFFFFF"/>
+              </w:rPr>
+              <w:t>✖</w:t>
+            </w:r>
+          </w:p>
+        </w:tc>
+        <w:tc>
+          <w:tcPr>
+            <w:tcW w:w="2266" w:type="dxa"/>
+          </w:tcPr>
+          <w:p>
+            <w:pPr>
+              <w:jc w:val="center"/>
+              <w:rPr>
+                <w:sz w:val="24"/>
+                <w:szCs w:val="24"/>
+              </w:rPr>
+            </w:pPr>
+            <w:r>
+              <w:rPr>
+                <w:rFonts w:ascii="Segoe UI Symbol" w:hAnsi="Segoe UI Symbol" w:cs="Segoe UI Symbol"/>
+                <w:color w:val="333333"/>
+                <w:shd w:val="clear" w:color="auto" w:fill="FFFFFF"/>
+              </w:rPr>
+              <w:t>✖</w:t>
+            </w:r>
+          </w:p>
+        </w:tc>
+        <w:tc>
+          <w:tcPr>
+            <w:tcW w:w="2266" w:type="dxa"/>
+          </w:tcPr>
+          <w:p>
+            <w:pPr>
+              <w:jc w:val="center"/>
+              <w:rPr>
+                <w:sz w:val="24"/>
+                <w:szCs w:val="24"/>
+              </w:rPr>
+            </w:pPr>
+            <w:r>
+              <w:rPr>
+                <w:rFonts w:ascii="Segoe UI Symbol" w:hAnsi="Segoe UI Symbol" w:cs="Segoe UI Symbol"/>
+                <w:color w:val="333333"/>
+                <w:shd w:val="clear" w:color="auto" w:fill="FFFFFF"/>
+              </w:rPr>
+              <w:t>✖</w:t>
+            </w:r>
+          </w:p>
+        </w:tc>
+      </w:tr>
+      <w:tr>
+        <w:tc>
+          <w:tcPr>
+            <w:tcW w:w="2265" w:type="dxa"/>
+          </w:tcPr>
+          <w:p>
+            <w:pPr>
+              <w:rPr>
+                <w:sz w:val="24"/>
+                <w:szCs w:val="24"/>
+              </w:rPr>
+            </w:pPr>
+            <w:r>
+              <w:rPr>
+                <w:sz w:val="24"/>
+                <w:szCs w:val="24"/>
+              </w:rPr>
+              <w:t>Modifier ou supprimer un compte normal ou administrateur</w:t>
+            </w:r>
+          </w:p>
+        </w:tc>
+        <w:tc>
+          <w:tcPr>
+            <w:tcW w:w="2265" w:type="dxa"/>
+          </w:tcPr>
+          <w:p>
+            <w:pPr>
+              <w:jc w:val="center"/>
+              <w:rPr>
+                <w:sz w:val="24"/>
+                <w:szCs w:val="24"/>
+              </w:rPr>
+            </w:pPr>
+          </w:p>
+        </w:tc>
+        <w:tc>
+          <w:tcPr>
+            <w:tcW w:w="2266" w:type="dxa"/>
+          </w:tcPr>
+          <w:p>
+            <w:pPr>
+              <w:jc w:val="center"/>
+              <w:rPr>
+                <w:sz w:val="24"/>
+                <w:szCs w:val="24"/>
+              </w:rPr>
+            </w:pPr>
+            <w:r>
+              <w:rPr>
+                <w:rFonts w:ascii="Segoe UI Symbol" w:hAnsi="Segoe UI Symbol" w:cs="Segoe UI Symbol"/>
+                <w:color w:val="333333"/>
+                <w:shd w:val="clear" w:color="auto" w:fill="FFFFFF"/>
+              </w:rPr>
+              <w:t>✖</w:t>
+            </w:r>
+          </w:p>
+        </w:tc>
+        <w:tc>
+          <w:tcPr>
+            <w:tcW w:w="2266" w:type="dxa"/>
+          </w:tcPr>
+          <w:p>
+            <w:pPr>
+              <w:jc w:val="center"/>
+              <w:rPr>
+                <w:sz w:val="24"/>
+                <w:szCs w:val="24"/>
+              </w:rPr>
+            </w:pPr>
+            <w:r>
+              <w:rPr>
+                <w:rFonts w:ascii="Segoe UI Symbol" w:hAnsi="Segoe UI Symbol" w:cs="Segoe UI Symbol"/>
+                <w:color w:val="333333"/>
+                <w:shd w:val="clear" w:color="auto" w:fill="FFFFFF"/>
+              </w:rPr>
+              <w:t>✖</w:t>
+            </w:r>
+          </w:p>
+        </w:tc>
+      </w:tr>
+      <w:tr>
+        <w:tc>
+          <w:tcPr>
+            <w:tcW w:w="2265" w:type="dxa"/>
+          </w:tcPr>
+          <w:p>
+            <w:pPr>
+              <w:jc w:val="both"/>
+              <w:rPr>
+                <w:sz w:val="24"/>
+                <w:szCs w:val="24"/>
+              </w:rPr>
+            </w:pPr>
+            <w:r>
+              <w:rPr>
+                <w:sz w:val="24"/>
+                <w:szCs w:val="24"/>
+              </w:rPr>
+              <w:t>Modifier un compte super administrateur</w:t>
+            </w:r>
+          </w:p>
+        </w:tc>
+        <w:tc>
+          <w:tcPr>
+            <w:tcW w:w="2265" w:type="dxa"/>
+          </w:tcPr>
+          <w:p>
+            <w:pPr>
+              <w:jc w:val="center"/>
+              <w:rPr>
+                <w:sz w:val="24"/>
+                <w:szCs w:val="24"/>
+              </w:rPr>
+            </w:pPr>
+          </w:p>
+        </w:tc>
+        <w:tc>
+          <w:tcPr>
+            <w:tcW w:w="2266" w:type="dxa"/>
+          </w:tcPr>
+          <w:p>
+            <w:pPr>
+              <w:jc w:val="center"/>
+              <w:rPr>
+                <w:sz w:val="24"/>
+                <w:szCs w:val="24"/>
+              </w:rPr>
+            </w:pPr>
+          </w:p>
+        </w:tc>
+        <w:tc>
+          <w:tcPr>
+            <w:tcW w:w="2266" w:type="dxa"/>
+          </w:tcPr>
+          <w:p>
+            <w:pPr>
+              <w:jc w:val="center"/>
+              <w:rPr>
+                <w:sz w:val="24"/>
+                <w:szCs w:val="24"/>
+              </w:rPr>
+            </w:pPr>
+            <w:r>
+              <w:rPr>
+                <w:rFonts w:ascii="Segoe UI Symbol" w:hAnsi="Segoe UI Symbol" w:cs="Segoe UI Symbol"/>
+                <w:color w:val="333333"/>
+                <w:shd w:val="clear" w:color="auto" w:fill="FFFFFF"/>
+              </w:rPr>
+              <w:t>✖</w:t>
+            </w:r>
+          </w:p>
+        </w:tc>
+      </w:tr>
+    </w:tbl>
+    <w:p>
+      <w:pPr>
+        <w:jc w:val="center"/>
+        <w:rPr>
+          <w:sz w:val="24"/>
+          <w:szCs w:val="24"/>
+          <w:u w:val="single"/>
+        </w:rPr>
+      </w:pPr>
+      <w:r>
+        <w:rPr>
+          <w:sz w:val="24"/>
+          <w:szCs w:val="24"/>
+          <w:u w:val="single"/>
+        </w:rPr>
+        <w:t>Tableau récapitulatif des droits selon le type de compte</w:t>
+      </w:r>
+    </w:p>
+    <w:p>
+      <w:pPr>
+        <w:ind w:firstLine="360"/>
+        <w:jc w:val="both"/>
+        <w:rPr>
+          <w:sz w:val="24"/>
+          <w:szCs w:val="24"/>
+        </w:rPr>
+      </w:pPr>
+      <w:r>
+        <w:rPr>
+          <w:sz w:val="24"/>
+          <w:szCs w:val="24"/>
+        </w:rPr>
+        <w:t>Il est à noter qu’aucun compte ne peut se supprimer lui-même</w:t>
+      </w:r>
+      <w:r>
+        <w:rPr>
+          <w:sz w:val="24"/>
+          <w:szCs w:val="24"/>
+        </w:rPr>
+        <w:t xml:space="preserve">, il est nécessaire </w:t>
+      </w:r>
+      <w:r>
+        <w:rPr>
+          <w:sz w:val="24"/>
+          <w:szCs w:val="24"/>
+        </w:rPr>
+        <w:t>d’utiliser un autre compte pour cela (cela ne prend pas en compte le cas du super administrateur). Dès lors que l’utilisateur est supprimé, il ne peut plus accéder aux pages réservées aux personnes connectées et est redirigé vers la page de connexion au BackOffice.</w:t>
+      </w:r>
+    </w:p>
+    <w:p>
+      <w:pPr>
+        <w:ind w:firstLine="360"/>
+        <w:jc w:val="both"/>
+        <w:rPr>
+          <w:sz w:val="24"/>
+          <w:szCs w:val="24"/>
+        </w:rPr>
+      </w:pPr>
+      <w:r>
+        <w:rPr>
+          <w:sz w:val="24"/>
+          <w:szCs w:val="24"/>
+        </w:rPr>
+        <w:t xml:space="preserve">Contrairement au FrontOffice, le BackOffice adopte une charte graphique propre mis en place </w:t>
+      </w:r>
+      <w:r>
+        <w:rPr>
+          <w:sz w:val="24"/>
+          <w:szCs w:val="24"/>
+        </w:rPr>
+        <w:t>à l’aide de</w:t>
+      </w:r>
+      <w:r>
+        <w:rPr>
+          <w:sz w:val="24"/>
+          <w:szCs w:val="24"/>
+        </w:rPr>
+        <w:t xml:space="preserve"> </w:t>
+      </w:r>
+      <w:proofErr w:type="spellStart"/>
+      <w:r>
+        <w:rPr>
+          <w:sz w:val="24"/>
+          <w:szCs w:val="24"/>
+        </w:rPr>
+        <w:t>Materialize</w:t>
+      </w:r>
+      <w:proofErr w:type="spellEnd"/>
+      <w:r>
+        <w:rPr>
+          <w:sz w:val="24"/>
+          <w:szCs w:val="24"/>
+        </w:rPr>
+        <w:t xml:space="preserve"> (vu au point (II</w:t>
+      </w:r>
+      <w:r>
+        <w:rPr>
+          <w:sz w:val="24"/>
+          <w:szCs w:val="24"/>
+        </w:rPr>
+        <w:t>.</w:t>
+      </w:r>
+      <w:r>
+        <w:rPr>
+          <w:sz w:val="24"/>
+          <w:szCs w:val="24"/>
+        </w:rPr>
+        <w:t>1.)).</w:t>
+      </w:r>
+    </w:p>
+    <w:p>
+      <w:pPr>
+        <w:ind w:firstLine="360"/>
+        <w:jc w:val="both"/>
+        <w:rPr>
+          <w:rStyle w:val="Lienhypertexte"/>
+          <w:sz w:val="24"/>
+          <w:szCs w:val="24"/>
+        </w:rPr>
+      </w:pPr>
+      <w:r>
+        <w:rPr>
+          <w:sz w:val="24"/>
+          <w:szCs w:val="24"/>
+        </w:rPr>
+        <w:t xml:space="preserve">L’accès au BackOffice se fait simplement en ajoutant le chemin d’accès </w:t>
+      </w:r>
+      <w:r>
+        <w:rPr>
+          <w:b/>
+          <w:sz w:val="24"/>
+          <w:szCs w:val="24"/>
+        </w:rPr>
+        <w:t>/admin</w:t>
+      </w:r>
+      <w:r>
+        <w:rPr>
+          <w:b/>
+          <w:sz w:val="24"/>
+          <w:szCs w:val="24"/>
+        </w:rPr>
+        <w:t xml:space="preserve"> </w:t>
+      </w:r>
+      <w:r>
+        <w:rPr>
+          <w:sz w:val="24"/>
+          <w:szCs w:val="24"/>
+        </w:rPr>
+        <w:t xml:space="preserve">après l’adresse principale de l’application : dans le cadre de ce guide l’adresse est donc </w:t>
+      </w:r>
+      <w:hyperlink r:id="rId28" w:history="1">
+        <w:r>
+          <w:rPr>
+            <w:rStyle w:val="Lienhypertexte"/>
+            <w:sz w:val="24"/>
+            <w:szCs w:val="24"/>
+          </w:rPr>
+          <w:t>https://www.sitedb.com/partenariat/admin</w:t>
+        </w:r>
+      </w:hyperlink>
+      <w:r>
+        <w:rPr>
+          <w:sz w:val="24"/>
+          <w:szCs w:val="24"/>
+        </w:rPr>
+        <w:t xml:space="preserve">. Toutes les pages de la partie BackOffice auront donc cette adresse principale avec en complément un chemin accès en fin d’adresse. Par exemple, pour une page de recherche, l’adresse serait donc de </w:t>
+      </w:r>
+      <w:hyperlink r:id="rId29" w:history="1">
+        <w:r>
+          <w:rPr>
+            <w:rStyle w:val="Lienhypertexte"/>
+            <w:sz w:val="24"/>
+            <w:szCs w:val="24"/>
+          </w:rPr>
+          <w:t>https://www.sitedb.com/partenariat/admin/recherche</w:t>
+        </w:r>
+      </w:hyperlink>
+      <w:r>
+        <w:rPr>
+          <w:sz w:val="24"/>
+          <w:szCs w:val="24"/>
+        </w:rPr>
+        <w:t>.</w:t>
+      </w:r>
+    </w:p>
+    <w:p>
+      <w:pPr>
+        <w:ind w:firstLine="360"/>
+        <w:jc w:val="both"/>
+        <w:rPr>
+          <w:sz w:val="24"/>
+          <w:szCs w:val="24"/>
+        </w:rPr>
+      </w:pPr>
+      <w:r>
+        <w:rPr>
+          <w:rStyle w:val="Lienhypertexte"/>
+          <w:sz w:val="24"/>
+          <w:szCs w:val="24"/>
+        </w:rPr>
+        <w:t xml:space="preserve"> </w:t>
+      </w:r>
+    </w:p>
+    <w:p>
+      <w:pPr>
+        <w:pStyle w:val="Titre3"/>
+        <w:numPr>
+          <w:ilvl w:val="0"/>
+          <w:numId w:val="22"/>
+        </w:numPr>
+        <w:rPr>
+          <w:color w:val="ED7D31" w:themeColor="accent2"/>
+        </w:rPr>
+      </w:pPr>
+      <w:bookmarkStart w:id="15" w:name="_Toc515963696"/>
+      <w:r>
+        <w:rPr>
+          <w:color w:val="ED7D31" w:themeColor="accent2"/>
+        </w:rPr>
+        <w:t>Le menu de connexion</w:t>
+      </w:r>
       <w:bookmarkEnd w:id="15"/>
-      <w:r>
+    </w:p>
+    <w:p/>
+    <w:p>
+      <w:pPr>
+        <w:ind w:firstLine="360"/>
+        <w:jc w:val="both"/>
+        <w:rPr>
+          <w:sz w:val="24"/>
+          <w:szCs w:val="24"/>
+        </w:rPr>
+      </w:pPr>
+      <w:r>
+        <w:rPr>
+          <w:sz w:val="24"/>
+          <w:szCs w:val="24"/>
+        </w:rPr>
+        <w:t>L’accès</w:t>
+      </w:r>
+      <w:r>
+        <w:rPr>
+          <w:sz w:val="24"/>
+          <w:szCs w:val="24"/>
+        </w:rPr>
+        <w:t xml:space="preserve"> au menu de connexion s’effectue en accédant à l’adresse de la racine du BackOffice, c’est-à-dire </w:t>
+      </w:r>
+      <w:hyperlink r:id="rId30" w:history="1">
+        <w:r>
+          <w:rPr>
+            <w:rStyle w:val="Lienhypertexte"/>
+            <w:sz w:val="24"/>
+            <w:szCs w:val="24"/>
+          </w:rPr>
+          <w:t>https://www.sitedb.com/partenariat/admin</w:t>
+        </w:r>
+      </w:hyperlink>
+      <w:r>
+        <w:rPr>
+          <w:sz w:val="24"/>
+          <w:szCs w:val="24"/>
+        </w:rPr>
+        <w:t>.</w:t>
+      </w:r>
+    </w:p>
+    <w:p>
+      <w:pPr>
+        <w:ind w:firstLine="360"/>
+        <w:jc w:val="center"/>
+        <w:rPr>
+          <w:sz w:val="24"/>
+          <w:szCs w:val="24"/>
+        </w:rPr>
+      </w:pPr>
+      <w:r>
+        <w:rPr>
+          <w:noProof/>
+          <w:sz w:val="24"/>
+          <w:szCs w:val="24"/>
+        </w:rPr>
+        <w:lastRenderedPageBreak/>
+        <w:drawing>
+          <wp:inline distT="0" distB="0" distL="0" distR="0">
+            <wp:extent cx="5753100" cy="3886200"/>
+            <wp:effectExtent l="0" t="0" r="0" b="0"/>
+            <wp:docPr id="3" name="Image 3"/>
+            <wp:cNvGraphicFramePr>
+              <a:graphicFrameLocks xmlns:a="http://schemas.openxmlformats.org/drawingml/2006/main" noChangeAspect="1"/>
+            </wp:cNvGraphicFramePr>
+            <a:graphic xmlns:a="http://schemas.openxmlformats.org/drawingml/2006/main">
+              <a:graphicData uri="http://schemas.openxmlformats.org/drawingml/2006/picture">
+                <pic:pic xmlns:pic="http://schemas.openxmlformats.org/drawingml/2006/picture">
+                  <pic:nvPicPr>
+                    <pic:cNvPr id="0" name="Picture 2"/>
+                    <pic:cNvPicPr>
+                      <a:picLocks noChangeAspect="1" noChangeArrowheads="1"/>
+                    </pic:cNvPicPr>
+                  </pic:nvPicPr>
+                  <pic:blipFill>
+                    <a:blip r:embed="rId31" cstate="print">
+                      <a:extLst>
+                        <a:ext uri="{28A0092B-C50C-407E-A947-70E740481C1C}">
+                          <a14:useLocalDpi xmlns:a14="http://schemas.microsoft.com/office/drawing/2010/main" val="0"/>
+                        </a:ext>
+                      </a:extLst>
+                    </a:blip>
+                    <a:srcRect/>
+                    <a:stretch>
+                      <a:fillRect/>
+                    </a:stretch>
+                  </pic:blipFill>
+                  <pic:spPr bwMode="auto">
+                    <a:xfrm>
+                      <a:off x="0" y="0"/>
+                      <a:ext cx="5753100" cy="3886200"/>
+                    </a:xfrm>
+                    <a:prstGeom prst="rect">
+                      <a:avLst/>
+                    </a:prstGeom>
+                    <a:noFill/>
+                    <a:ln>
+                      <a:noFill/>
+                    </a:ln>
+                  </pic:spPr>
+                </pic:pic>
+              </a:graphicData>
+            </a:graphic>
+          </wp:inline>
+        </w:drawing>
+      </w:r>
+    </w:p>
+    <w:p>
+      <w:pPr>
+        <w:jc w:val="center"/>
+        <w:rPr>
+          <w:sz w:val="24"/>
+          <w:szCs w:val="24"/>
+          <w:u w:val="single"/>
+        </w:rPr>
+      </w:pPr>
+      <w:r>
+        <w:rPr>
+          <w:sz w:val="24"/>
+          <w:szCs w:val="24"/>
+          <w:u w:val="single"/>
+        </w:rPr>
+        <w:t>Page</w:t>
+      </w:r>
+      <w:r>
+        <w:rPr>
+          <w:sz w:val="24"/>
+          <w:szCs w:val="24"/>
+          <w:u w:val="single"/>
+        </w:rPr>
+        <w:t xml:space="preserve"> de menu de connexion </w:t>
+      </w:r>
+      <w:r>
+        <w:rPr>
+          <w:sz w:val="24"/>
+          <w:szCs w:val="24"/>
+          <w:u w:val="single"/>
+        </w:rPr>
+        <w:t xml:space="preserve">du </w:t>
+      </w:r>
+      <w:r>
+        <w:rPr>
+          <w:sz w:val="24"/>
+          <w:szCs w:val="24"/>
+          <w:u w:val="single"/>
+        </w:rPr>
+        <w:t>Back</w:t>
+      </w:r>
+      <w:r>
+        <w:rPr>
+          <w:sz w:val="24"/>
+          <w:szCs w:val="24"/>
+          <w:u w:val="single"/>
+        </w:rPr>
+        <w:t>Office</w:t>
+      </w:r>
+    </w:p>
+    <w:p/>
+    <w:p>
+      <w:pPr>
+        <w:ind w:firstLine="708"/>
+        <w:jc w:val="both"/>
+        <w:rPr>
+          <w:sz w:val="24"/>
+          <w:szCs w:val="24"/>
+        </w:rPr>
+      </w:pPr>
+      <w:r>
+        <w:rPr>
+          <w:sz w:val="24"/>
+          <w:szCs w:val="24"/>
+        </w:rPr>
+        <w:t xml:space="preserve">Lorsqu’un utilisateur </w:t>
+      </w:r>
+      <w:r>
+        <w:rPr>
+          <w:sz w:val="24"/>
+          <w:szCs w:val="24"/>
+        </w:rPr>
+        <w:t>accède au menu de connexion du BackOffice, il accède directement sur une page l’invitant à rentrer ses identifiants à savoir son login (qui est donc une adresse mail) ainsi que son mot de passe.</w:t>
+      </w:r>
+    </w:p>
+    <w:p>
+      <w:pPr>
+        <w:ind w:firstLine="708"/>
+        <w:jc w:val="center"/>
+        <w:rPr>
+          <w:sz w:val="24"/>
+          <w:szCs w:val="24"/>
+        </w:rPr>
+      </w:pPr>
+      <w:r>
+        <w:rPr>
+          <w:noProof/>
+          <w:sz w:val="24"/>
+          <w:szCs w:val="24"/>
+        </w:rPr>
+        <w:drawing>
+          <wp:inline distT="0" distB="0" distL="0" distR="0">
+            <wp:extent cx="4686300" cy="2347630"/>
+            <wp:effectExtent l="0" t="0" r="0" b="0"/>
+            <wp:docPr id="6" name="Image 6"/>
+            <wp:cNvGraphicFramePr>
+              <a:graphicFrameLocks xmlns:a="http://schemas.openxmlformats.org/drawingml/2006/main" noChangeAspect="1"/>
+            </wp:cNvGraphicFramePr>
+            <a:graphic xmlns:a="http://schemas.openxmlformats.org/drawingml/2006/main">
+              <a:graphicData uri="http://schemas.openxmlformats.org/drawingml/2006/picture">
+                <pic:pic xmlns:pic="http://schemas.openxmlformats.org/drawingml/2006/picture">
+                  <pic:nvPicPr>
+                    <pic:cNvPr id="0" name="Picture 3"/>
+                    <pic:cNvPicPr>
+                      <a:picLocks noChangeAspect="1" noChangeArrowheads="1"/>
+                    </pic:cNvPicPr>
+                  </pic:nvPicPr>
+                  <pic:blipFill>
+                    <a:blip r:embed="rId32">
+                      <a:extLst>
+                        <a:ext uri="{28A0092B-C50C-407E-A947-70E740481C1C}">
+                          <a14:useLocalDpi xmlns:a14="http://schemas.microsoft.com/office/drawing/2010/main" val="0"/>
+                        </a:ext>
+                      </a:extLst>
+                    </a:blip>
+                    <a:srcRect/>
+                    <a:stretch>
+                      <a:fillRect/>
+                    </a:stretch>
+                  </pic:blipFill>
+                  <pic:spPr bwMode="auto">
+                    <a:xfrm>
+                      <a:off x="0" y="0"/>
+                      <a:ext cx="4697407" cy="2353194"/>
+                    </a:xfrm>
+                    <a:prstGeom prst="rect">
+                      <a:avLst/>
+                    </a:prstGeom>
+                    <a:noFill/>
+                    <a:ln>
+                      <a:noFill/>
+                    </a:ln>
+                  </pic:spPr>
+                </pic:pic>
+              </a:graphicData>
+            </a:graphic>
+          </wp:inline>
+        </w:drawing>
+      </w:r>
+    </w:p>
+    <w:p>
+      <w:pPr>
+        <w:ind w:firstLine="708"/>
+        <w:jc w:val="center"/>
+        <w:rPr>
+          <w:sz w:val="24"/>
+          <w:szCs w:val="24"/>
+          <w:u w:val="single"/>
+        </w:rPr>
+      </w:pPr>
+      <w:r>
+        <w:rPr>
+          <w:sz w:val="24"/>
+          <w:szCs w:val="24"/>
+          <w:u w:val="single"/>
+        </w:rPr>
+        <w:t>Champs associés à la connexion au BackOffice</w:t>
+      </w:r>
+    </w:p>
+    <w:p>
+      <w:pPr>
+        <w:ind w:firstLine="708"/>
+        <w:rPr>
+          <w:sz w:val="24"/>
+          <w:szCs w:val="24"/>
+          <w:u w:val="single"/>
+        </w:rPr>
+      </w:pPr>
+    </w:p>
+    <w:p>
+      <w:pPr>
+        <w:ind w:firstLine="708"/>
+        <w:jc w:val="both"/>
+        <w:rPr>
+          <w:sz w:val="24"/>
+          <w:szCs w:val="24"/>
+        </w:rPr>
+      </w:pPr>
+      <w:r>
+        <w:rPr>
+          <w:sz w:val="24"/>
+          <w:szCs w:val="24"/>
+        </w:rPr>
+        <w:t>Il est donc nécessaire à l’utilisateur souhaitant accéder au BackOffice d’avoir un identifiant. Seuls les administrateurs du BackOffice peuvent créer un nouveau compte</w:t>
+      </w:r>
+      <w:r>
+        <w:rPr>
+          <w:sz w:val="24"/>
+          <w:szCs w:val="24"/>
+        </w:rPr>
+        <w:t>. S</w:t>
+      </w:r>
+      <w:r>
+        <w:rPr>
+          <w:sz w:val="24"/>
+          <w:szCs w:val="24"/>
+        </w:rPr>
+        <w:t xml:space="preserve">’il </w:t>
+      </w:r>
+      <w:r>
+        <w:rPr>
+          <w:sz w:val="24"/>
+          <w:szCs w:val="24"/>
+        </w:rPr>
+        <w:lastRenderedPageBreak/>
+        <w:t>s’agit de votre première connexion sans qu’il n’y ait eu de création de compte auparavant, un compte par défaut est déjà présent dans la base de données (il suffit donc de modifier le mot de passe du compte déjà existant)</w:t>
+      </w:r>
+      <w:r>
+        <w:rPr>
+          <w:sz w:val="24"/>
+          <w:szCs w:val="24"/>
+        </w:rPr>
+        <w:t xml:space="preserve"> ou ajouter un compte ayant les droits administrateurs</w:t>
+      </w:r>
+      <w:r>
+        <w:rPr>
+          <w:sz w:val="24"/>
+          <w:szCs w:val="24"/>
+        </w:rPr>
+        <w:t>.</w:t>
+      </w:r>
+    </w:p>
+    <w:p>
+      <w:pPr>
+        <w:ind w:firstLine="708"/>
+        <w:jc w:val="center"/>
+        <w:rPr>
+          <w:sz w:val="24"/>
+          <w:szCs w:val="24"/>
+        </w:rPr>
+      </w:pPr>
+      <w:r>
+        <w:rPr>
+          <w:noProof/>
+          <w:sz w:val="24"/>
+          <w:szCs w:val="24"/>
+        </w:rPr>
+        <w:drawing>
+          <wp:inline distT="0" distB="0" distL="0" distR="0">
+            <wp:extent cx="5762625" cy="1085850"/>
+            <wp:effectExtent l="0" t="0" r="9525" b="0"/>
+            <wp:docPr id="9" name="Image 9"/>
+            <wp:cNvGraphicFramePr>
+              <a:graphicFrameLocks xmlns:a="http://schemas.openxmlformats.org/drawingml/2006/main" noChangeAspect="1"/>
+            </wp:cNvGraphicFramePr>
+            <a:graphic xmlns:a="http://schemas.openxmlformats.org/drawingml/2006/main">
+              <a:graphicData uri="http://schemas.openxmlformats.org/drawingml/2006/picture">
+                <pic:pic xmlns:pic="http://schemas.openxmlformats.org/drawingml/2006/picture">
+                  <pic:nvPicPr>
+                    <pic:cNvPr id="0" name="Picture 4"/>
+                    <pic:cNvPicPr>
+                      <a:picLocks noChangeAspect="1" noChangeArrowheads="1"/>
+                    </pic:cNvPicPr>
+                  </pic:nvPicPr>
+                  <pic:blipFill>
+                    <a:blip r:embed="rId33">
+                      <a:extLst>
+                        <a:ext uri="{28A0092B-C50C-407E-A947-70E740481C1C}">
+                          <a14:useLocalDpi xmlns:a14="http://schemas.microsoft.com/office/drawing/2010/main" val="0"/>
+                        </a:ext>
+                      </a:extLst>
+                    </a:blip>
+                    <a:srcRect/>
+                    <a:stretch>
+                      <a:fillRect/>
+                    </a:stretch>
+                  </pic:blipFill>
+                  <pic:spPr bwMode="auto">
+                    <a:xfrm>
+                      <a:off x="0" y="0"/>
+                      <a:ext cx="5762625" cy="1085850"/>
+                    </a:xfrm>
+                    <a:prstGeom prst="rect">
+                      <a:avLst/>
+                    </a:prstGeom>
+                    <a:noFill/>
+                    <a:ln>
+                      <a:noFill/>
+                    </a:ln>
+                  </pic:spPr>
+                </pic:pic>
+              </a:graphicData>
+            </a:graphic>
+          </wp:inline>
+        </w:drawing>
+      </w:r>
+    </w:p>
+    <w:p>
+      <w:pPr>
+        <w:ind w:firstLine="708"/>
+        <w:jc w:val="center"/>
+        <w:rPr>
+          <w:sz w:val="24"/>
+          <w:szCs w:val="24"/>
+          <w:u w:val="single"/>
+        </w:rPr>
+      </w:pPr>
+      <w:r>
+        <w:rPr>
+          <w:sz w:val="24"/>
+          <w:szCs w:val="24"/>
+          <w:u w:val="single"/>
+        </w:rPr>
+        <w:t>Message d’erreur à la connexion au BackOffice</w:t>
+      </w:r>
+    </w:p>
+    <w:p>
+      <w:pPr>
+        <w:ind w:firstLine="708"/>
+        <w:jc w:val="both"/>
+        <w:rPr>
+          <w:sz w:val="24"/>
+          <w:szCs w:val="24"/>
+        </w:rPr>
+      </w:pPr>
+      <w:r>
+        <w:rPr>
+          <w:sz w:val="24"/>
+          <w:szCs w:val="24"/>
+        </w:rPr>
+        <w:t>Après avoir rempli les champs et validé, si les informations rentrées ne sont pas correctes, l’utilisateur reste sur la page de connexion et un message d’erreur apparaît à l’écran. Dans le cas contraire, il est redirigé vers la page contenant la liste des projets</w:t>
+      </w:r>
+      <w:r>
+        <w:rPr>
+          <w:sz w:val="24"/>
+          <w:szCs w:val="24"/>
+        </w:rPr>
+        <w:t>.</w:t>
+      </w:r>
+    </w:p>
+    <w:p>
+      <w:pPr>
+        <w:ind w:firstLine="708"/>
+        <w:rPr>
+          <w:sz w:val="24"/>
+          <w:szCs w:val="24"/>
+        </w:rPr>
+      </w:pPr>
+    </w:p>
+    <w:p>
+      <w:pPr>
+        <w:pStyle w:val="Titre3"/>
+        <w:numPr>
+          <w:ilvl w:val="0"/>
+          <w:numId w:val="22"/>
+        </w:numPr>
         <w:rPr>
           <w:color w:val="ED7D31" w:themeColor="accent2"/>
         </w:rPr>
+      </w:pPr>
+      <w:bookmarkStart w:id="16" w:name="_Toc515963697"/>
+      <w:r>
+        <w:rPr>
+          <w:color w:val="ED7D31" w:themeColor="accent2"/>
+        </w:rPr>
+        <w:t>La liste des projets</w:t>
+      </w:r>
+      <w:bookmarkEnd w:id="16"/>
+    </w:p>
+    <w:p/>
+    <w:p>
+      <w:pPr>
+        <w:ind w:left="360"/>
+      </w:pPr>
+      <w:r>
+        <w:t>La page conten</w:t>
+      </w:r>
+      <w:r>
+        <w:t>an</w:t>
+      </w:r>
+      <w:r>
+        <w:t xml:space="preserve">t la liste des projets est accessible à l’adresse </w:t>
+      </w:r>
+      <w:hyperlink r:id="rId34" w:history="1">
+        <w:r>
+          <w:rPr>
+            <w:rStyle w:val="Lienhypertexte"/>
+            <w:sz w:val="24"/>
+            <w:szCs w:val="24"/>
+          </w:rPr>
+          <w:t>https://www.sitedb.com/partenariat/admin/formulaire</w:t>
+        </w:r>
+      </w:hyperlink>
+      <w:r>
+        <w:rPr>
+          <w:sz w:val="24"/>
+          <w:szCs w:val="24"/>
+        </w:rPr>
+        <w:t>. Dans le cas où l’utilisateur n’est pas connecté au BackOffice, il sera automatiquement renvoyé vers l</w:t>
+      </w:r>
+      <w:r>
+        <w:rPr>
+          <w:sz w:val="24"/>
+          <w:szCs w:val="24"/>
+        </w:rPr>
+        <w:t>a</w:t>
+      </w:r>
+      <w:r>
+        <w:rPr>
+          <w:sz w:val="24"/>
+          <w:szCs w:val="24"/>
+        </w:rPr>
+        <w:t xml:space="preserve"> page de connexion.</w:t>
+      </w:r>
+    </w:p>
+    <w:p>
+      <w:pPr>
+        <w:ind w:firstLine="708"/>
+        <w:jc w:val="center"/>
+        <w:rPr>
+          <w:sz w:val="24"/>
+          <w:szCs w:val="24"/>
+        </w:rPr>
+      </w:pPr>
+      <w:r>
+        <w:rPr>
+          <w:noProof/>
+          <w:sz w:val="24"/>
+          <w:szCs w:val="24"/>
+        </w:rPr>
+        <w:lastRenderedPageBreak/>
+        <w:drawing>
+          <wp:inline distT="0" distB="0" distL="0" distR="0">
+            <wp:extent cx="5256794" cy="4943475"/>
+            <wp:effectExtent l="0" t="0" r="1270" b="0"/>
+            <wp:docPr id="15" name="Image 15"/>
+            <wp:cNvGraphicFramePr>
+              <a:graphicFrameLocks xmlns:a="http://schemas.openxmlformats.org/drawingml/2006/main" noChangeAspect="1"/>
+            </wp:cNvGraphicFramePr>
+            <a:graphic xmlns:a="http://schemas.openxmlformats.org/drawingml/2006/main">
+              <a:graphicData uri="http://schemas.openxmlformats.org/drawingml/2006/picture">
+                <pic:pic xmlns:pic="http://schemas.openxmlformats.org/drawingml/2006/picture">
+                  <pic:nvPicPr>
+                    <pic:cNvPr id="0" name="Picture 6"/>
+                    <pic:cNvPicPr>
+                      <a:picLocks noChangeAspect="1" noChangeArrowheads="1"/>
+                    </pic:cNvPicPr>
+                  </pic:nvPicPr>
+                  <pic:blipFill>
+                    <a:blip r:embed="rId35">
+                      <a:extLst>
+                        <a:ext uri="{28A0092B-C50C-407E-A947-70E740481C1C}">
+                          <a14:useLocalDpi xmlns:a14="http://schemas.microsoft.com/office/drawing/2010/main" val="0"/>
+                        </a:ext>
+                      </a:extLst>
+                    </a:blip>
+                    <a:srcRect/>
+                    <a:stretch>
+                      <a:fillRect/>
+                    </a:stretch>
+                  </pic:blipFill>
+                  <pic:spPr bwMode="auto">
+                    <a:xfrm>
+                      <a:off x="0" y="0"/>
+                      <a:ext cx="5338900" cy="5020687"/>
+                    </a:xfrm>
+                    <a:prstGeom prst="rect">
+                      <a:avLst/>
+                    </a:prstGeom>
+                    <a:noFill/>
+                    <a:ln>
+                      <a:noFill/>
+                    </a:ln>
+                  </pic:spPr>
+                </pic:pic>
+              </a:graphicData>
+            </a:graphic>
+          </wp:inline>
+        </w:drawing>
+      </w:r>
+    </w:p>
+    <w:p>
+      <w:pPr>
+        <w:ind w:firstLine="708"/>
+        <w:jc w:val="center"/>
+        <w:rPr>
+          <w:sz w:val="24"/>
+          <w:szCs w:val="24"/>
+          <w:u w:val="single"/>
+        </w:rPr>
+      </w:pPr>
+      <w:r>
+        <w:rPr>
+          <w:sz w:val="24"/>
+          <w:szCs w:val="24"/>
+          <w:u w:val="single"/>
+        </w:rPr>
+        <w:t>Page de la liste des projets du BackOffice</w:t>
+      </w:r>
+    </w:p>
+    <w:p>
+      <w:pPr>
+        <w:ind w:firstLine="708"/>
+        <w:rPr>
+          <w:sz w:val="24"/>
+          <w:szCs w:val="24"/>
+          <w:u w:val="single"/>
+        </w:rPr>
+      </w:pPr>
+    </w:p>
+    <w:p>
+      <w:pPr>
+        <w:jc w:val="both"/>
+        <w:rPr>
+          <w:sz w:val="24"/>
+          <w:szCs w:val="24"/>
+        </w:rPr>
+      </w:pPr>
+      <w:r>
+        <w:rPr>
+          <w:sz w:val="24"/>
+          <w:szCs w:val="24"/>
+        </w:rPr>
+        <w:tab/>
+      </w:r>
+      <w:r>
+        <w:rPr>
+          <w:sz w:val="24"/>
+          <w:szCs w:val="24"/>
+        </w:rPr>
+        <w:t xml:space="preserve">La page de la liste des projets du BackOffice se distingue en trois parties : la partie du haut plus communément appelé « header », la partie centrale comportant des fonctionnalités permettant la recherche de projets et la partie du bas où l’on retrouve </w:t>
+      </w:r>
+      <w:r>
+        <w:rPr>
+          <w:sz w:val="24"/>
+          <w:szCs w:val="24"/>
+          <w:u w:val="single"/>
+        </w:rPr>
+        <w:t>tous</w:t>
+      </w:r>
+      <w:r>
+        <w:rPr>
+          <w:sz w:val="24"/>
+          <w:szCs w:val="24"/>
+        </w:rPr>
+        <w:t xml:space="preserve"> les projets qui ont été enregistrés dans l’application.</w:t>
+      </w:r>
+      <w:r>
+        <w:rPr>
+          <w:sz w:val="24"/>
+          <w:szCs w:val="24"/>
+        </w:rPr>
+        <w:t xml:space="preserve"> Il est </w:t>
+      </w:r>
+      <w:r>
+        <w:rPr>
+          <w:sz w:val="24"/>
+          <w:szCs w:val="24"/>
+        </w:rPr>
+        <w:t>à</w:t>
+      </w:r>
+      <w:r>
+        <w:rPr>
+          <w:sz w:val="24"/>
+          <w:szCs w:val="24"/>
+        </w:rPr>
+        <w:t xml:space="preserve"> noter que le « header » est la partie que l’on retrouve sur toutes les pages de BackOffice et son contenu</w:t>
+      </w:r>
+      <w:r>
+        <w:rPr>
+          <w:sz w:val="24"/>
+          <w:szCs w:val="24"/>
+        </w:rPr>
+        <w:t xml:space="preserve"> (c’est-à-dire des fonctionnalités)</w:t>
+      </w:r>
+      <w:r>
+        <w:rPr>
+          <w:sz w:val="24"/>
+          <w:szCs w:val="24"/>
+        </w:rPr>
+        <w:t xml:space="preserve"> varie </w:t>
+      </w:r>
+      <w:r>
+        <w:rPr>
+          <w:sz w:val="24"/>
+          <w:szCs w:val="24"/>
+        </w:rPr>
+        <w:t xml:space="preserve">selon </w:t>
+      </w:r>
+      <w:r>
+        <w:rPr>
+          <w:sz w:val="24"/>
+          <w:szCs w:val="24"/>
+        </w:rPr>
+        <w:t>si l’utilisateur est connecté ou non.</w:t>
+      </w:r>
+    </w:p>
+    <w:p>
+      <w:pPr>
+        <w:jc w:val="both"/>
+        <w:rPr>
+          <w:sz w:val="24"/>
+          <w:szCs w:val="24"/>
+        </w:rPr>
+      </w:pPr>
+      <w:r>
+        <w:rPr>
+          <w:sz w:val="24"/>
+          <w:szCs w:val="24"/>
+        </w:rPr>
+        <w:t xml:space="preserve">Dans la partie centrale on retrouve donc les fonctionnalités permettant la recherche de projets. Parmi ces fonctionnalités </w:t>
+      </w:r>
+      <w:r>
+        <w:rPr>
+          <w:sz w:val="24"/>
+          <w:szCs w:val="24"/>
+        </w:rPr>
+        <w:t xml:space="preserve">il en existe deux : recherche par accès rapide et </w:t>
+      </w:r>
+      <w:r>
+        <w:rPr>
+          <w:sz w:val="24"/>
+          <w:szCs w:val="24"/>
+        </w:rPr>
+        <w:t xml:space="preserve">par </w:t>
+      </w:r>
+      <w:r>
+        <w:rPr>
+          <w:sz w:val="24"/>
+          <w:szCs w:val="24"/>
+        </w:rPr>
+        <w:t>recherche manuel.</w:t>
+      </w:r>
+    </w:p>
+    <w:p>
+      <w:pPr>
+        <w:rPr>
+          <w:sz w:val="24"/>
+          <w:szCs w:val="24"/>
+        </w:rPr>
+      </w:pPr>
+    </w:p>
+    <w:p>
+      <w:pPr>
+        <w:jc w:val="center"/>
+        <w:rPr>
+          <w:sz w:val="24"/>
+          <w:szCs w:val="24"/>
+        </w:rPr>
+      </w:pPr>
+      <w:r>
+        <w:rPr>
+          <w:noProof/>
+          <w:sz w:val="24"/>
+          <w:szCs w:val="24"/>
+        </w:rPr>
+        <w:drawing>
+          <wp:inline distT="0" distB="0" distL="0" distR="0">
+            <wp:extent cx="5753100" cy="609600"/>
+            <wp:effectExtent l="0" t="0" r="0" b="0"/>
+            <wp:docPr id="18" name="Image 18"/>
+            <wp:cNvGraphicFramePr>
+              <a:graphicFrameLocks xmlns:a="http://schemas.openxmlformats.org/drawingml/2006/main" noChangeAspect="1"/>
+            </wp:cNvGraphicFramePr>
+            <a:graphic xmlns:a="http://schemas.openxmlformats.org/drawingml/2006/main">
+              <a:graphicData uri="http://schemas.openxmlformats.org/drawingml/2006/picture">
+                <pic:pic xmlns:pic="http://schemas.openxmlformats.org/drawingml/2006/picture">
+                  <pic:nvPicPr>
+                    <pic:cNvPr id="0" name="Picture 9"/>
+                    <pic:cNvPicPr>
+                      <a:picLocks noChangeAspect="1" noChangeArrowheads="1"/>
+                    </pic:cNvPicPr>
+                  </pic:nvPicPr>
+                  <pic:blipFill>
+                    <a:blip r:embed="rId36" cstate="print">
+                      <a:extLst>
+                        <a:ext uri="{28A0092B-C50C-407E-A947-70E740481C1C}">
+                          <a14:useLocalDpi xmlns:a14="http://schemas.microsoft.com/office/drawing/2010/main" val="0"/>
+                        </a:ext>
+                      </a:extLst>
+                    </a:blip>
+                    <a:srcRect/>
+                    <a:stretch>
+                      <a:fillRect/>
+                    </a:stretch>
+                  </pic:blipFill>
+                  <pic:spPr bwMode="auto">
+                    <a:xfrm>
+                      <a:off x="0" y="0"/>
+                      <a:ext cx="5753100" cy="609600"/>
+                    </a:xfrm>
+                    <a:prstGeom prst="rect">
+                      <a:avLst/>
+                    </a:prstGeom>
+                    <a:noFill/>
+                    <a:ln>
+                      <a:noFill/>
+                    </a:ln>
+                  </pic:spPr>
+                </pic:pic>
+              </a:graphicData>
+            </a:graphic>
+          </wp:inline>
+        </w:drawing>
+      </w:r>
+    </w:p>
+    <w:p>
+      <w:pPr>
+        <w:jc w:val="center"/>
+        <w:rPr>
+          <w:sz w:val="24"/>
+          <w:szCs w:val="24"/>
+        </w:rPr>
+      </w:pPr>
+      <w:r>
+        <w:rPr>
+          <w:noProof/>
+          <w:sz w:val="24"/>
+          <w:szCs w:val="24"/>
+        </w:rPr>
+        <w:lastRenderedPageBreak/>
+        <w:drawing>
+          <wp:inline distT="0" distB="0" distL="0" distR="0">
+            <wp:extent cx="5753100" cy="2743200"/>
+            <wp:effectExtent l="0" t="0" r="0" b="0"/>
+            <wp:docPr id="28" name="Image 28"/>
+            <wp:cNvGraphicFramePr>
+              <a:graphicFrameLocks xmlns:a="http://schemas.openxmlformats.org/drawingml/2006/main" noChangeAspect="1"/>
+            </wp:cNvGraphicFramePr>
+            <a:graphic xmlns:a="http://schemas.openxmlformats.org/drawingml/2006/main">
+              <a:graphicData uri="http://schemas.openxmlformats.org/drawingml/2006/picture">
+                <pic:pic xmlns:pic="http://schemas.openxmlformats.org/drawingml/2006/picture">
+                  <pic:nvPicPr>
+                    <pic:cNvPr id="0" name="Picture 10"/>
+                    <pic:cNvPicPr>
+                      <a:picLocks noChangeAspect="1" noChangeArrowheads="1"/>
+                    </pic:cNvPicPr>
+                  </pic:nvPicPr>
+                  <pic:blipFill>
+                    <a:blip r:embed="rId37" cstate="print">
+                      <a:extLst>
+                        <a:ext uri="{28A0092B-C50C-407E-A947-70E740481C1C}">
+                          <a14:useLocalDpi xmlns:a14="http://schemas.microsoft.com/office/drawing/2010/main" val="0"/>
+                        </a:ext>
+                      </a:extLst>
+                    </a:blip>
+                    <a:srcRect/>
+                    <a:stretch>
+                      <a:fillRect/>
+                    </a:stretch>
+                  </pic:blipFill>
+                  <pic:spPr bwMode="auto">
+                    <a:xfrm>
+                      <a:off x="0" y="0"/>
+                      <a:ext cx="5753100" cy="2743200"/>
+                    </a:xfrm>
+                    <a:prstGeom prst="rect">
+                      <a:avLst/>
+                    </a:prstGeom>
+                    <a:noFill/>
+                    <a:ln>
+                      <a:noFill/>
+                    </a:ln>
+                  </pic:spPr>
+                </pic:pic>
+              </a:graphicData>
+            </a:graphic>
+          </wp:inline>
+        </w:drawing>
+      </w:r>
+    </w:p>
+    <w:p>
+      <w:pPr>
+        <w:jc w:val="center"/>
+        <w:rPr>
+          <w:sz w:val="24"/>
+          <w:szCs w:val="24"/>
+        </w:rPr>
+      </w:pPr>
+      <w:r>
+        <w:rPr>
+          <w:sz w:val="24"/>
+          <w:szCs w:val="24"/>
+        </w:rPr>
+        <w:t>Fonctionnalité liée à la recherche</w:t>
+      </w:r>
+      <w:r>
+        <w:rPr>
+          <w:sz w:val="24"/>
+          <w:szCs w:val="24"/>
+        </w:rPr>
+        <w:t xml:space="preserve"> par accès rapide</w:t>
+      </w:r>
+      <w:r>
+        <w:rPr>
+          <w:sz w:val="24"/>
+          <w:szCs w:val="24"/>
+        </w:rPr>
+        <w:t xml:space="preserve"> de projet</w:t>
+      </w:r>
+      <w:r>
+        <w:rPr>
+          <w:sz w:val="24"/>
+          <w:szCs w:val="24"/>
+        </w:rPr>
+        <w:t xml:space="preserve"> du BackOffice</w:t>
+      </w:r>
+    </w:p>
+    <w:p>
+      <w:pPr>
+        <w:rPr>
+          <w:sz w:val="24"/>
+          <w:szCs w:val="24"/>
+        </w:rPr>
+      </w:pPr>
+    </w:p>
+    <w:p>
+      <w:pPr>
+        <w:rPr>
+          <w:sz w:val="24"/>
+          <w:szCs w:val="24"/>
+        </w:rPr>
+      </w:pPr>
+      <w:r>
+        <w:rPr>
+          <w:sz w:val="24"/>
+          <w:szCs w:val="24"/>
+        </w:rPr>
+        <w:tab/>
+        <w:t>La recherche par accès rapide de projet permet de rechercher tous les projets existants dans une petite liste donnant seulement comme information concernant le projet le nom de la structure. Il a pour avantage d’éviter de devoir rentrer manuellement le nom de la structure mais il ne permet pas d’effectuer des différenciations dans le cas où deux structures auraient le même nom.</w:t>
+      </w:r>
+    </w:p>
+    <w:p>
+      <w:pPr>
+        <w:jc w:val="center"/>
+        <w:rPr>
+          <w:sz w:val="24"/>
+          <w:szCs w:val="24"/>
+        </w:rPr>
+      </w:pPr>
+      <w:r>
+        <w:rPr>
+          <w:noProof/>
+          <w:sz w:val="24"/>
+          <w:szCs w:val="24"/>
+        </w:rPr>
+        <w:drawing>
+          <wp:inline distT="0" distB="0" distL="0" distR="0">
+            <wp:extent cx="5743575" cy="1038225"/>
+            <wp:effectExtent l="0" t="0" r="9525" b="9525"/>
+            <wp:docPr id="29" name="Image 29"/>
+            <wp:cNvGraphicFramePr>
+              <a:graphicFrameLocks xmlns:a="http://schemas.openxmlformats.org/drawingml/2006/main" noChangeAspect="1"/>
+            </wp:cNvGraphicFramePr>
+            <a:graphic xmlns:a="http://schemas.openxmlformats.org/drawingml/2006/main">
+              <a:graphicData uri="http://schemas.openxmlformats.org/drawingml/2006/picture">
+                <pic:pic xmlns:pic="http://schemas.openxmlformats.org/drawingml/2006/picture">
+                  <pic:nvPicPr>
+                    <pic:cNvPr id="0" name="Picture 11"/>
+                    <pic:cNvPicPr>
+                      <a:picLocks noChangeAspect="1" noChangeArrowheads="1"/>
+                    </pic:cNvPicPr>
+                  </pic:nvPicPr>
+                  <pic:blipFill>
+                    <a:blip r:embed="rId38" cstate="print">
+                      <a:extLst>
+                        <a:ext uri="{28A0092B-C50C-407E-A947-70E740481C1C}">
+                          <a14:useLocalDpi xmlns:a14="http://schemas.microsoft.com/office/drawing/2010/main" val="0"/>
+                        </a:ext>
+                      </a:extLst>
+                    </a:blip>
+                    <a:srcRect/>
+                    <a:stretch>
+                      <a:fillRect/>
+                    </a:stretch>
+                  </pic:blipFill>
+                  <pic:spPr bwMode="auto">
+                    <a:xfrm>
+                      <a:off x="0" y="0"/>
+                      <a:ext cx="5743575" cy="1038225"/>
+                    </a:xfrm>
+                    <a:prstGeom prst="rect">
+                      <a:avLst/>
+                    </a:prstGeom>
+                    <a:noFill/>
+                    <a:ln>
+                      <a:noFill/>
+                    </a:ln>
+                  </pic:spPr>
+                </pic:pic>
+              </a:graphicData>
+            </a:graphic>
+          </wp:inline>
+        </w:drawing>
+      </w:r>
+    </w:p>
+    <w:p>
+      <w:pPr>
+        <w:jc w:val="center"/>
+        <w:rPr>
+          <w:sz w:val="24"/>
+          <w:szCs w:val="24"/>
+        </w:rPr>
+      </w:pPr>
+      <w:r>
+        <w:rPr>
+          <w:noProof/>
+          <w:sz w:val="24"/>
+          <w:szCs w:val="24"/>
+        </w:rPr>
+        <w:drawing>
+          <wp:inline distT="0" distB="0" distL="0" distR="0">
+            <wp:extent cx="5743575" cy="1076325"/>
+            <wp:effectExtent l="0" t="0" r="9525" b="9525"/>
+            <wp:docPr id="30" name="Image 30"/>
+            <wp:cNvGraphicFramePr>
+              <a:graphicFrameLocks xmlns:a="http://schemas.openxmlformats.org/drawingml/2006/main" noChangeAspect="1"/>
+            </wp:cNvGraphicFramePr>
+            <a:graphic xmlns:a="http://schemas.openxmlformats.org/drawingml/2006/main">
+              <a:graphicData uri="http://schemas.openxmlformats.org/drawingml/2006/picture">
+                <pic:pic xmlns:pic="http://schemas.openxmlformats.org/drawingml/2006/picture">
+                  <pic:nvPicPr>
+                    <pic:cNvPr id="0" name="Picture 12"/>
+                    <pic:cNvPicPr>
+                      <a:picLocks noChangeAspect="1" noChangeArrowheads="1"/>
+                    </pic:cNvPicPr>
+                  </pic:nvPicPr>
+                  <pic:blipFill>
+                    <a:blip r:embed="rId39" cstate="print">
+                      <a:extLst>
+                        <a:ext uri="{28A0092B-C50C-407E-A947-70E740481C1C}">
+                          <a14:useLocalDpi xmlns:a14="http://schemas.microsoft.com/office/drawing/2010/main" val="0"/>
+                        </a:ext>
+                      </a:extLst>
+                    </a:blip>
+                    <a:srcRect/>
+                    <a:stretch>
+                      <a:fillRect/>
+                    </a:stretch>
+                  </pic:blipFill>
+                  <pic:spPr bwMode="auto">
+                    <a:xfrm>
+                      <a:off x="0" y="0"/>
+                      <a:ext cx="5743575" cy="1076325"/>
+                    </a:xfrm>
+                    <a:prstGeom prst="rect">
+                      <a:avLst/>
+                    </a:prstGeom>
+                    <a:noFill/>
+                    <a:ln>
+                      <a:noFill/>
+                    </a:ln>
+                  </pic:spPr>
+                </pic:pic>
+              </a:graphicData>
+            </a:graphic>
+          </wp:inline>
+        </w:drawing>
+      </w:r>
+    </w:p>
+    <w:p>
+      <w:pPr>
+        <w:jc w:val="center"/>
+        <w:rPr>
+          <w:sz w:val="24"/>
+          <w:szCs w:val="24"/>
+          <w:u w:val="single"/>
+        </w:rPr>
+      </w:pPr>
+      <w:r>
+        <w:rPr>
+          <w:sz w:val="24"/>
+          <w:szCs w:val="24"/>
+          <w:u w:val="single"/>
+        </w:rPr>
+        <w:t>Fonctionnalité liée à la recherche manuelle de projet du BackOffice</w:t>
+      </w:r>
+    </w:p>
+    <w:p>
+      <w:pPr>
+        <w:rPr>
+          <w:sz w:val="24"/>
+          <w:szCs w:val="24"/>
+        </w:rPr>
+      </w:pPr>
+    </w:p>
+    <w:p>
+      <w:pPr>
+        <w:jc w:val="both"/>
+        <w:rPr>
+          <w:sz w:val="24"/>
+          <w:szCs w:val="24"/>
+        </w:rPr>
+      </w:pPr>
+      <w:r>
+        <w:rPr>
+          <w:sz w:val="24"/>
+          <w:szCs w:val="24"/>
+        </w:rPr>
+        <w:tab/>
+        <w:t xml:space="preserve">La recherche manuelle permet de rechercher des projets existants en inscrivant dans le champ prévu à cet effet le nom de la structure lié au projet. Il a pour avantage de retrouver facilement un projet dans le cas où il devrait y en avoir énormément mais </w:t>
+      </w:r>
+      <w:r>
+        <w:rPr>
+          <w:sz w:val="24"/>
+          <w:szCs w:val="24"/>
+        </w:rPr>
+        <w:t>cependant,</w:t>
+      </w:r>
+      <w:r>
+        <w:rPr>
+          <w:sz w:val="24"/>
+          <w:szCs w:val="24"/>
+        </w:rPr>
+        <w:t xml:space="preserve"> il est nécessaire de conn</w:t>
+      </w:r>
+      <w:r>
+        <w:rPr>
+          <w:sz w:val="24"/>
+          <w:szCs w:val="24"/>
+        </w:rPr>
+        <w:t>aître le nom de l’entreprise que l’on recherche. Cependant, une auto-complétion est intégré au module de recherche permettant d’afficher les projets portant une partie du nom de la structure qui a été mentionné dans le champ, facilitant ainsi la recherche.</w:t>
+      </w:r>
+    </w:p>
+    <w:p>
+      <w:pPr>
+        <w:jc w:val="both"/>
+        <w:rPr>
+          <w:sz w:val="24"/>
+          <w:szCs w:val="24"/>
+        </w:rPr>
+      </w:pPr>
+      <w:r>
+        <w:rPr>
+          <w:sz w:val="24"/>
+          <w:szCs w:val="24"/>
+        </w:rPr>
+        <w:lastRenderedPageBreak/>
+        <w:t>Après avoir complété le champ et appuyé sur le bouton « Rechercher », l’utilisateur est redirigé vers la page de recherche de projet.</w:t>
+      </w:r>
+    </w:p>
+    <w:p>
+      <w:pPr>
+        <w:jc w:val="center"/>
+        <w:rPr>
+          <w:sz w:val="24"/>
+          <w:szCs w:val="24"/>
+        </w:rPr>
+      </w:pPr>
+      <w:r>
+        <w:rPr>
+          <w:noProof/>
+          <w:sz w:val="24"/>
+          <w:szCs w:val="24"/>
+        </w:rPr>
+        <w:drawing>
+          <wp:inline distT="0" distB="0" distL="0" distR="0">
+            <wp:extent cx="5753100" cy="1828800"/>
+            <wp:effectExtent l="0" t="0" r="0" b="0"/>
+            <wp:docPr id="32" name="Image 32"/>
+            <wp:cNvGraphicFramePr>
+              <a:graphicFrameLocks xmlns:a="http://schemas.openxmlformats.org/drawingml/2006/main" noChangeAspect="1"/>
+            </wp:cNvGraphicFramePr>
+            <a:graphic xmlns:a="http://schemas.openxmlformats.org/drawingml/2006/main">
+              <a:graphicData uri="http://schemas.openxmlformats.org/drawingml/2006/picture">
+                <pic:pic xmlns:pic="http://schemas.openxmlformats.org/drawingml/2006/picture">
+                  <pic:nvPicPr>
+                    <pic:cNvPr id="0" name="Picture 14"/>
+                    <pic:cNvPicPr>
+                      <a:picLocks noChangeAspect="1" noChangeArrowheads="1"/>
+                    </pic:cNvPicPr>
+                  </pic:nvPicPr>
+                  <pic:blipFill>
+                    <a:blip r:embed="rId40" cstate="print">
+                      <a:extLst>
+                        <a:ext uri="{28A0092B-C50C-407E-A947-70E740481C1C}">
+                          <a14:useLocalDpi xmlns:a14="http://schemas.microsoft.com/office/drawing/2010/main" val="0"/>
+                        </a:ext>
+                      </a:extLst>
+                    </a:blip>
+                    <a:srcRect/>
+                    <a:stretch>
+                      <a:fillRect/>
+                    </a:stretch>
+                  </pic:blipFill>
+                  <pic:spPr bwMode="auto">
+                    <a:xfrm>
+                      <a:off x="0" y="0"/>
+                      <a:ext cx="5753100" cy="1828800"/>
+                    </a:xfrm>
+                    <a:prstGeom prst="rect">
+                      <a:avLst/>
+                    </a:prstGeom>
+                    <a:noFill/>
+                    <a:ln>
+                      <a:noFill/>
+                    </a:ln>
+                  </pic:spPr>
+                </pic:pic>
+              </a:graphicData>
+            </a:graphic>
+          </wp:inline>
+        </w:drawing>
+      </w:r>
+    </w:p>
+    <w:p>
+      <w:pPr>
+        <w:jc w:val="center"/>
+        <w:rPr>
+          <w:sz w:val="24"/>
+          <w:szCs w:val="24"/>
+          <w:u w:val="single"/>
+        </w:rPr>
+      </w:pPr>
+      <w:r>
+        <w:rPr>
+          <w:sz w:val="24"/>
+          <w:szCs w:val="24"/>
+          <w:u w:val="single"/>
+        </w:rPr>
+        <w:t>Projet type affiché dans la liste des projets du BackOffice</w:t>
+      </w:r>
+    </w:p>
+    <w:p>
+      <w:pPr>
+        <w:rPr>
+          <w:sz w:val="24"/>
+          <w:szCs w:val="24"/>
+          <w:u w:val="single"/>
+        </w:rPr>
+      </w:pPr>
+    </w:p>
+    <w:p>
+      <w:pPr>
+        <w:jc w:val="both"/>
+        <w:rPr>
+          <w:sz w:val="24"/>
+          <w:szCs w:val="24"/>
+        </w:rPr>
+      </w:pPr>
+      <w:r>
+        <w:rPr>
+          <w:sz w:val="24"/>
+          <w:szCs w:val="24"/>
+        </w:rPr>
+        <w:tab/>
+      </w:r>
+      <w:r>
+        <w:rPr>
+          <w:sz w:val="24"/>
+          <w:szCs w:val="24"/>
+        </w:rPr>
+        <w:t>Chaque projet dans la liste des projets est affiché de la même manière avec les mêmes éléments. Vis-à-vis de la capture d’écran ci-dessus, on retrouve :</w:t>
+      </w:r>
+    </w:p>
+    <w:p>
+      <w:pPr>
+        <w:pStyle w:val="Paragraphedeliste"/>
+        <w:numPr>
+          <w:ilvl w:val="0"/>
+          <w:numId w:val="3"/>
+        </w:numPr>
+        <w:jc w:val="both"/>
+        <w:rPr>
+          <w:sz w:val="24"/>
+          <w:szCs w:val="24"/>
+        </w:rPr>
+      </w:pPr>
+      <w:r>
+        <w:rPr>
+          <w:sz w:val="24"/>
+          <w:szCs w:val="24"/>
+        </w:rPr>
+        <w:t>1 : Le nom de la structure</w:t>
+      </w:r>
+    </w:p>
+    <w:p>
+      <w:pPr>
+        <w:pStyle w:val="Paragraphedeliste"/>
+        <w:numPr>
+          <w:ilvl w:val="0"/>
+          <w:numId w:val="3"/>
+        </w:numPr>
+        <w:jc w:val="both"/>
+        <w:rPr>
+          <w:sz w:val="24"/>
+          <w:szCs w:val="24"/>
+        </w:rPr>
+      </w:pPr>
+      <w:r>
+        <w:rPr>
+          <w:sz w:val="24"/>
+          <w:szCs w:val="24"/>
+        </w:rPr>
+        <w:t>2 : La date de création de projet</w:t>
+      </w:r>
+    </w:p>
+    <w:p>
+      <w:pPr>
+        <w:pStyle w:val="Paragraphedeliste"/>
+        <w:numPr>
+          <w:ilvl w:val="0"/>
+          <w:numId w:val="3"/>
+        </w:numPr>
+        <w:jc w:val="both"/>
+        <w:rPr>
+          <w:sz w:val="24"/>
+          <w:szCs w:val="24"/>
+        </w:rPr>
+      </w:pPr>
+      <w:r>
+        <w:rPr>
+          <w:sz w:val="24"/>
+          <w:szCs w:val="24"/>
+        </w:rPr>
+        <w:t>3 : La numéro chrono complété par le biais de suivi</w:t>
+      </w:r>
+    </w:p>
+    <w:p>
+      <w:pPr>
+        <w:pStyle w:val="Paragraphedeliste"/>
+        <w:numPr>
+          <w:ilvl w:val="0"/>
+          <w:numId w:val="3"/>
+        </w:numPr>
+        <w:jc w:val="both"/>
+        <w:rPr>
+          <w:sz w:val="24"/>
+          <w:szCs w:val="24"/>
+        </w:rPr>
+      </w:pPr>
+      <w:r>
+        <w:rPr>
+          <w:sz w:val="24"/>
+          <w:szCs w:val="24"/>
+        </w:rPr>
+        <w:t>4 : Le nom et prénom du représentant de projet</w:t>
+      </w:r>
+    </w:p>
+    <w:p>
+      <w:pPr>
+        <w:pStyle w:val="Paragraphedeliste"/>
+        <w:numPr>
+          <w:ilvl w:val="0"/>
+          <w:numId w:val="3"/>
+        </w:numPr>
+        <w:jc w:val="both"/>
+        <w:rPr>
+          <w:sz w:val="24"/>
+          <w:szCs w:val="24"/>
+        </w:rPr>
+      </w:pPr>
+      <w:r>
+        <w:rPr>
+          <w:sz w:val="24"/>
+          <w:szCs w:val="24"/>
+        </w:rPr>
+        <w:t>5 : Le nom et prénom du responsable de projet</w:t>
+      </w:r>
+    </w:p>
+    <w:p>
+      <w:pPr>
+        <w:pStyle w:val="Paragraphedeliste"/>
+        <w:numPr>
+          <w:ilvl w:val="0"/>
+          <w:numId w:val="3"/>
+        </w:numPr>
+        <w:jc w:val="both"/>
+        <w:rPr>
+          <w:sz w:val="24"/>
+          <w:szCs w:val="24"/>
+        </w:rPr>
+      </w:pPr>
+      <w:r>
+        <w:rPr>
+          <w:sz w:val="24"/>
+          <w:szCs w:val="24"/>
+        </w:rPr>
+        <w:t>6 : Le descriptif de projet</w:t>
+      </w:r>
+    </w:p>
+    <w:p>
+      <w:pPr>
+        <w:pStyle w:val="Paragraphedeliste"/>
+        <w:numPr>
+          <w:ilvl w:val="0"/>
+          <w:numId w:val="3"/>
+        </w:numPr>
+        <w:jc w:val="both"/>
+        <w:rPr>
+          <w:sz w:val="24"/>
+          <w:szCs w:val="24"/>
+        </w:rPr>
+      </w:pPr>
+      <w:r>
+        <w:rPr>
+          <w:sz w:val="24"/>
+          <w:szCs w:val="24"/>
+        </w:rPr>
+        <w:t>7 : Le bouton d’accès au projet</w:t>
+      </w:r>
+    </w:p>
+    <w:p>
+      <w:pPr>
+        <w:pStyle w:val="Paragraphedeliste"/>
+        <w:numPr>
+          <w:ilvl w:val="0"/>
+          <w:numId w:val="3"/>
+        </w:numPr>
+        <w:jc w:val="both"/>
+        <w:rPr>
+          <w:sz w:val="24"/>
+          <w:szCs w:val="24"/>
+        </w:rPr>
+      </w:pPr>
+      <w:r>
+        <w:rPr>
+          <w:sz w:val="24"/>
+          <w:szCs w:val="24"/>
+        </w:rPr>
+        <w:t>8 : Le bouton de suppression de projet</w:t>
+      </w:r>
+    </w:p>
+    <w:p>
+      <w:pPr>
+        <w:jc w:val="both"/>
+        <w:rPr>
+          <w:sz w:val="24"/>
+          <w:szCs w:val="24"/>
+        </w:rPr>
+      </w:pPr>
+      <w:r>
+        <w:rPr>
+          <w:sz w:val="24"/>
+          <w:szCs w:val="24"/>
+        </w:rPr>
+        <w:t>Tous</w:t>
+      </w:r>
+      <w:r>
+        <w:rPr>
+          <w:sz w:val="24"/>
+          <w:szCs w:val="24"/>
+        </w:rPr>
+        <w:t xml:space="preserve"> ces champs sont donc des champs qui ont été complétés par l’utilisateur du FrontOffice lors de la complétion du formulaire (vu au point (</w:t>
+      </w:r>
+      <w:r>
+        <w:rPr>
+          <w:sz w:val="24"/>
+          <w:szCs w:val="24"/>
+        </w:rPr>
+        <w:t>III.1) A.</w:t>
+      </w:r>
+      <w:r>
+        <w:rPr>
+          <w:sz w:val="24"/>
+          <w:szCs w:val="24"/>
+        </w:rPr>
+        <w:t>).</w:t>
+      </w:r>
+    </w:p>
+    <w:p>
+      <w:pPr>
+        <w:jc w:val="both"/>
+        <w:rPr>
+          <w:sz w:val="24"/>
+          <w:szCs w:val="24"/>
+        </w:rPr>
+      </w:pPr>
+      <w:r>
+        <w:rPr>
+          <w:sz w:val="24"/>
+          <w:szCs w:val="24"/>
+        </w:rPr>
+        <w:t xml:space="preserve">Le bouton « Accéder » (7) permet de rediriger l’utilisateur vers </w:t>
+      </w:r>
+      <w:r>
+        <w:rPr>
+          <w:sz w:val="24"/>
+          <w:szCs w:val="24"/>
+        </w:rPr>
+        <w:t>une page dédié au formulaire qu’il souhaite accéder, lui permettant d’avoir des détails des détails complets sur le projet.</w:t>
+      </w:r>
+    </w:p>
+    <w:p>
+      <w:pPr>
+        <w:jc w:val="center"/>
+        <w:rPr>
+          <w:sz w:val="24"/>
+          <w:szCs w:val="24"/>
+        </w:rPr>
+      </w:pPr>
+      <w:r>
+        <w:rPr>
+          <w:noProof/>
+          <w:sz w:val="24"/>
+          <w:szCs w:val="24"/>
+        </w:rPr>
+        <w:drawing>
+          <wp:inline distT="0" distB="0" distL="0" distR="0">
+            <wp:extent cx="5753100" cy="1828800"/>
+            <wp:effectExtent l="0" t="0" r="0" b="0"/>
+            <wp:docPr id="33" name="Image 33"/>
+            <wp:cNvGraphicFramePr>
+              <a:graphicFrameLocks xmlns:a="http://schemas.openxmlformats.org/drawingml/2006/main" noChangeAspect="1"/>
+            </wp:cNvGraphicFramePr>
+            <a:graphic xmlns:a="http://schemas.openxmlformats.org/drawingml/2006/main">
+              <a:graphicData uri="http://schemas.openxmlformats.org/drawingml/2006/picture">
+                <pic:pic xmlns:pic="http://schemas.openxmlformats.org/drawingml/2006/picture">
+                  <pic:nvPicPr>
+                    <pic:cNvPr id="0" name="Picture 15"/>
+                    <pic:cNvPicPr>
+                      <a:picLocks noChangeAspect="1" noChangeArrowheads="1"/>
+                    </pic:cNvPicPr>
+                  </pic:nvPicPr>
+                  <pic:blipFill>
+                    <a:blip r:embed="rId41" cstate="print">
+                      <a:extLst>
+                        <a:ext uri="{28A0092B-C50C-407E-A947-70E740481C1C}">
+                          <a14:useLocalDpi xmlns:a14="http://schemas.microsoft.com/office/drawing/2010/main" val="0"/>
+                        </a:ext>
+                      </a:extLst>
+                    </a:blip>
+                    <a:srcRect/>
+                    <a:stretch>
+                      <a:fillRect/>
+                    </a:stretch>
+                  </pic:blipFill>
+                  <pic:spPr bwMode="auto">
+                    <a:xfrm>
+                      <a:off x="0" y="0"/>
+                      <a:ext cx="5753100" cy="1828800"/>
+                    </a:xfrm>
+                    <a:prstGeom prst="rect">
+                      <a:avLst/>
+                    </a:prstGeom>
+                    <a:noFill/>
+                    <a:ln>
+                      <a:noFill/>
+                    </a:ln>
+                  </pic:spPr>
+                </pic:pic>
+              </a:graphicData>
+            </a:graphic>
+          </wp:inline>
+        </w:drawing>
+      </w:r>
+    </w:p>
+    <w:p>
+      <w:pPr>
+        <w:jc w:val="center"/>
+        <w:rPr>
+          <w:sz w:val="24"/>
+          <w:szCs w:val="24"/>
+          <w:u w:val="single"/>
+        </w:rPr>
+      </w:pPr>
+      <w:r>
+        <w:rPr>
+          <w:sz w:val="24"/>
+          <w:szCs w:val="24"/>
+          <w:u w:val="single"/>
+        </w:rPr>
+        <w:t>Boîte de dialogue liée à la suppression de projet dans la liste des projets du BackOffice</w:t>
+      </w:r>
+    </w:p>
+    <w:p>
+      <w:pPr>
+        <w:jc w:val="both"/>
+        <w:rPr>
+          <w:sz w:val="24"/>
+          <w:szCs w:val="24"/>
+        </w:rPr>
+      </w:pPr>
+      <w:r>
+        <w:rPr>
+          <w:sz w:val="24"/>
+          <w:szCs w:val="24"/>
+        </w:rPr>
+        <w:lastRenderedPageBreak/>
+        <w:tab/>
+      </w:r>
+      <w:r>
+        <w:rPr>
+          <w:sz w:val="24"/>
+          <w:szCs w:val="24"/>
+        </w:rPr>
+        <w:t>Lorsque l’utilisateur souhaite supprimer un projet, il lui suffit d’appuyer sur le bouton « Supprimer ». Ceci fait, une boîte de dialogue apparaît à l’écran de l’utilisateur lui demandant s’il est sûr de vouloir supprimer son projet puisqu’il s’agit d’un acte irréversible. A ce moment-là, il a donc encore le choix de renoncer à la suppression du projet en cliquant sur le bouton « Annuler » en faisant disparaître la boîte dialogue ou au contraire confirmer son acte et cliquer sur « Confirmer ». S’il décide de confirmer sa suppression, alors la page se rechargera pour faire apparaître tous les projets sauf celui qui a été supprimé.</w:t>
+      </w:r>
+    </w:p>
+    <w:p>
+      <w:pPr>
+        <w:jc w:val="both"/>
+        <w:rPr>
+          <w:sz w:val="24"/>
+          <w:szCs w:val="24"/>
+        </w:rPr>
+      </w:pPr>
+      <w:r>
+        <w:rPr>
+          <w:sz w:val="24"/>
+          <w:szCs w:val="24"/>
+        </w:rPr>
+        <w:tab/>
+        <w:t xml:space="preserve">Il est important de rappeler que </w:t>
+      </w:r>
+      <w:r>
+        <w:rPr>
+          <w:b/>
+          <w:sz w:val="24"/>
+          <w:szCs w:val="24"/>
+          <w:u w:val="single"/>
+        </w:rPr>
+        <w:t>supprimer un projet est un acte irréversible</w:t>
+      </w:r>
+      <w:r>
+        <w:rPr>
+          <w:sz w:val="24"/>
+          <w:szCs w:val="24"/>
+        </w:rPr>
+        <w:t xml:space="preserve"> puisqu’en aucun cas il sera possible de récupérer un projet supprimé</w:t>
+      </w:r>
+      <w:r>
+        <w:rPr>
+          <w:sz w:val="24"/>
+          <w:szCs w:val="24"/>
+        </w:rPr>
+        <w:t xml:space="preserve"> quel que soit la manière envisagée.</w:t>
+      </w:r>
+    </w:p>
+    <w:p>
+      <w:pPr>
+        <w:jc w:val="both"/>
+        <w:rPr>
+          <w:sz w:val="24"/>
+          <w:szCs w:val="24"/>
+        </w:rPr>
+      </w:pPr>
+    </w:p>
+    <w:p>
+      <w:pPr>
+        <w:pStyle w:val="Titre3"/>
+        <w:numPr>
+          <w:ilvl w:val="0"/>
+          <w:numId w:val="22"/>
+        </w:numPr>
+        <w:rPr>
+          <w:color w:val="ED7D31" w:themeColor="accent2"/>
+        </w:rPr>
+      </w:pPr>
+      <w:bookmarkStart w:id="17" w:name="_Toc515963698"/>
+      <w:r>
+        <w:rPr>
+          <w:color w:val="ED7D31" w:themeColor="accent2"/>
+        </w:rPr>
+        <w:t>Les détails du projet</w:t>
+      </w:r>
+      <w:bookmarkEnd w:id="17"/>
+    </w:p>
+    <w:p>
+      <w:pPr>
+        <w:jc w:val="both"/>
+      </w:pPr>
+    </w:p>
+    <w:p>
+      <w:pPr>
+        <w:ind w:firstLine="708"/>
+        <w:jc w:val="both"/>
+      </w:pPr>
+      <w:r>
+        <w:t>La page conten</w:t>
+      </w:r>
+      <w:r>
+        <w:t>an</w:t>
+      </w:r>
+      <w:r>
+        <w:t xml:space="preserve">t </w:t>
+      </w:r>
+      <w:r>
+        <w:t>les détails d’un</w:t>
+      </w:r>
+      <w:r>
+        <w:t xml:space="preserve"> projet est accessible à l’adresse </w:t>
+      </w:r>
+      <w:hyperlink r:id="rId42" w:history="1">
+        <w:r>
+          <w:rPr>
+            <w:rStyle w:val="Lienhypertexte"/>
+            <w:sz w:val="24"/>
+            <w:szCs w:val="24"/>
+          </w:rPr>
+          <w:t>https://www.sitedb.com/partenariat/admin/formulaire/numero</w:t>
+        </w:r>
+      </w:hyperlink>
+      <w:r>
+        <w:rPr>
+          <w:sz w:val="24"/>
+          <w:szCs w:val="24"/>
+        </w:rPr>
+        <w:t>, où numéro est l’identificateur de projet dans la base de données. Dans le cas où l’utilisateur n’est pas connecté au BackOffice, il sera automatiquement renvoyé vers l</w:t>
+      </w:r>
+      <w:r>
+        <w:rPr>
+          <w:sz w:val="24"/>
+          <w:szCs w:val="24"/>
+        </w:rPr>
+        <w:t>a</w:t>
+      </w:r>
+      <w:r>
+        <w:rPr>
+          <w:sz w:val="24"/>
+          <w:szCs w:val="24"/>
+        </w:rPr>
+        <w:t xml:space="preserve"> page </w:t>
+      </w:r>
+      <w:r>
+        <w:rPr>
+          <w:sz w:val="24"/>
+          <w:szCs w:val="24"/>
+        </w:rPr>
+        <w:t>d’erreur de page inexistante</w:t>
+      </w:r>
+      <w:r>
+        <w:rPr>
+          <w:sz w:val="24"/>
+          <w:szCs w:val="24"/>
+        </w:rPr>
+        <w:t xml:space="preserve"> du FrontOffice</w:t>
+      </w:r>
+      <w:r>
+        <w:rPr>
+          <w:sz w:val="24"/>
+          <w:szCs w:val="24"/>
+        </w:rPr>
+        <w:t>.</w:t>
+      </w:r>
+    </w:p>
+    <w:p/>
+    <w:p/>
+    <w:p>
+      <w:pPr>
+        <w:pStyle w:val="Titre3"/>
+        <w:numPr>
+          <w:ilvl w:val="0"/>
+          <w:numId w:val="22"/>
+        </w:numPr>
+        <w:rPr>
+          <w:color w:val="ED7D31" w:themeColor="accent2"/>
+        </w:rPr>
+      </w:pPr>
+      <w:bookmarkStart w:id="18" w:name="_Toc515963699"/>
+      <w:r>
+        <w:rPr>
+          <w:color w:val="ED7D31" w:themeColor="accent2"/>
+        </w:rPr>
+        <w:t>La recherche de projet</w:t>
+      </w:r>
+      <w:bookmarkEnd w:id="18"/>
+    </w:p>
+    <w:p/>
+    <w:p>
+      <w:pPr>
+        <w:ind w:firstLine="708"/>
+        <w:jc w:val="both"/>
+        <w:rPr>
+          <w:sz w:val="24"/>
+          <w:szCs w:val="24"/>
+        </w:rPr>
+      </w:pPr>
+      <w:r>
+        <w:t>La page conten</w:t>
+      </w:r>
+      <w:r>
+        <w:t>an</w:t>
+      </w:r>
+      <w:r>
+        <w:t xml:space="preserve">t la </w:t>
+      </w:r>
+      <w:r>
+        <w:t>recherche</w:t>
+      </w:r>
+      <w:r>
+        <w:t xml:space="preserve"> de projets est accessible à l’adresse</w:t>
+      </w:r>
+      <w:r>
         <w:t xml:space="preserve"> </w:t>
       </w:r>
+      <w:hyperlink r:id="rId43" w:history="1">
+        <w:r>
+          <w:rPr>
+            <w:rStyle w:val="Lienhypertexte"/>
+            <w:sz w:val="24"/>
+            <w:szCs w:val="24"/>
+          </w:rPr>
+          <w:t>https://www.sitedb.com/partenariat/admin/formulaire/recherche/projet</w:t>
+        </w:r>
+      </w:hyperlink>
+      <w:r>
+        <w:rPr>
+          <w:sz w:val="24"/>
+          <w:szCs w:val="24"/>
+        </w:rPr>
+        <w:t xml:space="preserve">, où </w:t>
+      </w:r>
+      <w:r>
+        <w:rPr>
+          <w:sz w:val="24"/>
+          <w:szCs w:val="24"/>
+        </w:rPr>
+        <w:t>projet</w:t>
+      </w:r>
+      <w:r>
+        <w:rPr>
+          <w:sz w:val="24"/>
+          <w:szCs w:val="24"/>
+        </w:rPr>
+        <w:t xml:space="preserve"> est</w:t>
+      </w:r>
+      <w:r>
+        <w:rPr>
+          <w:sz w:val="24"/>
+          <w:szCs w:val="24"/>
+        </w:rPr>
+        <w:t xml:space="preserve"> le contenu de la recherche de l’utilisateur (vu au point (</w:t>
+      </w:r>
+      <w:r>
+        <w:rPr>
+          <w:sz w:val="24"/>
+          <w:szCs w:val="24"/>
+        </w:rPr>
+        <w:t>III.2) B.</w:t>
+      </w:r>
+      <w:r>
+        <w:rPr>
+          <w:sz w:val="24"/>
+          <w:szCs w:val="24"/>
+        </w:rPr>
+        <w:t>))</w:t>
+      </w:r>
+      <w:r>
+        <w:rPr>
+          <w:sz w:val="24"/>
+          <w:szCs w:val="24"/>
+        </w:rPr>
+        <w:t>. Dans le cas où l’utilisateur n’est pas connecté au BackOffice, il sera automatiquement renvoyé vers la page d’erreur de page inexistante du FrontOffice.</w:t>
+      </w:r>
+      <w:r>
+        <w:rPr>
+          <w:sz w:val="24"/>
+          <w:szCs w:val="24"/>
+        </w:rPr>
+        <w:t xml:space="preserve"> L’utilisateur est automatiquement redirigé vers cette page dès lors qu’il effectue une recherche de projet depuis la page contenant la liste des projets</w:t>
+      </w:r>
+      <w:r>
+        <w:rPr>
+          <w:sz w:val="24"/>
+          <w:szCs w:val="24"/>
+        </w:rPr>
+        <w:t xml:space="preserve"> (vu au point (</w:t>
+      </w:r>
+      <w:r>
+        <w:rPr>
+          <w:sz w:val="24"/>
+          <w:szCs w:val="24"/>
+        </w:rPr>
+        <w:t>III.2) B.</w:t>
+      </w:r>
+      <w:r>
+        <w:rPr>
+          <w:sz w:val="24"/>
+          <w:szCs w:val="24"/>
+        </w:rPr>
+        <w:t>)</w:t>
+      </w:r>
+      <w:r>
+        <w:rPr>
+          <w:sz w:val="24"/>
+          <w:szCs w:val="24"/>
+        </w:rPr>
+        <w:t>.</w:t>
+      </w:r>
+    </w:p>
+    <w:p>
+      <w:pPr>
+        <w:rPr>
+          <w:sz w:val="24"/>
+          <w:szCs w:val="24"/>
+        </w:rPr>
+      </w:pPr>
+      <w:r>
+        <w:tab/>
+      </w:r>
+      <w:r>
+        <w:rPr>
+          <w:sz w:val="24"/>
+          <w:szCs w:val="24"/>
+        </w:rPr>
+        <w:t xml:space="preserve">Le contenu de la page de recherche </w:t>
+      </w:r>
+      <w:r>
+        <w:rPr>
+          <w:sz w:val="24"/>
+          <w:szCs w:val="24"/>
+        </w:rPr>
+        <w:t>dépend du contenu de la recherche de l’utilisateur. Trois cas de figures sont possibles :</w:t>
+      </w:r>
+    </w:p>
+    <w:p>
+      <w:pPr>
+        <w:rPr>
+          <w:sz w:val="24"/>
+          <w:szCs w:val="24"/>
+        </w:rPr>
+      </w:pPr>
+    </w:p>
+    <w:p>
+      <w:pPr>
+        <w:jc w:val="center"/>
+        <w:rPr>
+          <w:sz w:val="24"/>
+          <w:szCs w:val="24"/>
+        </w:rPr>
+      </w:pPr>
+      <w:r>
+        <w:rPr>
+          <w:noProof/>
+          <w:sz w:val="24"/>
+          <w:szCs w:val="24"/>
+        </w:rPr>
+        <w:drawing>
+          <wp:inline distT="0" distB="0" distL="0" distR="0">
+            <wp:extent cx="5762625" cy="1200150"/>
+            <wp:effectExtent l="0" t="0" r="9525" b="0"/>
+            <wp:docPr id="34" name="Image 34"/>
+            <wp:cNvGraphicFramePr>
+              <a:graphicFrameLocks xmlns:a="http://schemas.openxmlformats.org/drawingml/2006/main" noChangeAspect="1"/>
+            </wp:cNvGraphicFramePr>
+            <a:graphic xmlns:a="http://schemas.openxmlformats.org/drawingml/2006/main">
+              <a:graphicData uri="http://schemas.openxmlformats.org/drawingml/2006/picture">
+                <pic:pic xmlns:pic="http://schemas.openxmlformats.org/drawingml/2006/picture">
+                  <pic:nvPicPr>
+                    <pic:cNvPr id="0" name="Picture 16"/>
+                    <pic:cNvPicPr>
+                      <a:picLocks noChangeAspect="1" noChangeArrowheads="1"/>
+                    </pic:cNvPicPr>
+                  </pic:nvPicPr>
+                  <pic:blipFill>
+                    <a:blip r:embed="rId44">
+                      <a:extLst>
+                        <a:ext uri="{28A0092B-C50C-407E-A947-70E740481C1C}">
+                          <a14:useLocalDpi xmlns:a14="http://schemas.microsoft.com/office/drawing/2010/main" val="0"/>
+                        </a:ext>
+                      </a:extLst>
+                    </a:blip>
+                    <a:srcRect/>
+                    <a:stretch>
+                      <a:fillRect/>
+                    </a:stretch>
+                  </pic:blipFill>
+                  <pic:spPr bwMode="auto">
+                    <a:xfrm>
+                      <a:off x="0" y="0"/>
+                      <a:ext cx="5762625" cy="1200150"/>
+                    </a:xfrm>
+                    <a:prstGeom prst="rect">
+                      <a:avLst/>
+                    </a:prstGeom>
+                    <a:noFill/>
+                    <a:ln>
+                      <a:noFill/>
+                    </a:ln>
+                  </pic:spPr>
+                </pic:pic>
+              </a:graphicData>
+            </a:graphic>
+          </wp:inline>
+        </w:drawing>
+      </w:r>
+    </w:p>
+    <w:p>
+      <w:pPr>
+        <w:jc w:val="center"/>
+        <w:rPr>
+          <w:sz w:val="24"/>
+          <w:szCs w:val="24"/>
+          <w:u w:val="single"/>
+        </w:rPr>
+      </w:pPr>
+      <w:r>
+        <w:rPr>
+          <w:sz w:val="24"/>
+          <w:szCs w:val="24"/>
+          <w:u w:val="single"/>
+        </w:rPr>
+        <w:t xml:space="preserve">Page de recherche de projet du BackOffice avec aucun résultat </w:t>
+      </w:r>
+    </w:p>
+    <w:p>
+      <w:pPr>
+        <w:pStyle w:val="Paragraphedeliste"/>
+        <w:numPr>
+          <w:ilvl w:val="0"/>
+          <w:numId w:val="3"/>
+        </w:numPr>
+        <w:jc w:val="both"/>
+        <w:rPr>
+          <w:sz w:val="24"/>
+          <w:szCs w:val="24"/>
+        </w:rPr>
+      </w:pPr>
+      <w:r>
+        <w:rPr>
+          <w:sz w:val="24"/>
+          <w:szCs w:val="24"/>
+        </w:rPr>
+        <w:lastRenderedPageBreak/>
+        <w:t xml:space="preserve">1 : L’application ne trouve pas de projet lié avec le contenu de la recherche de l’utilisateur </w:t>
+      </w:r>
+      <w:r>
+        <w:rPr>
+          <w:sz w:val="24"/>
+          <w:szCs w:val="24"/>
+        </w:rPr>
+        <w:t>et l’informe au travers d’une page vide contenant seulement un message ainsi qu’un bouton permettant de revenir vers la page avec la liste des projets.</w:t>
+      </w:r>
+    </w:p>
+    <w:p>
+      <w:pPr>
+        <w:pStyle w:val="Paragraphedeliste"/>
+        <w:rPr>
+          <w:sz w:val="24"/>
+          <w:szCs w:val="24"/>
+        </w:rPr>
+      </w:pPr>
+    </w:p>
+    <w:p>
+      <w:pPr>
+        <w:pStyle w:val="Paragraphedeliste"/>
+        <w:jc w:val="center"/>
+        <w:rPr>
+          <w:sz w:val="24"/>
+          <w:szCs w:val="24"/>
+        </w:rPr>
+      </w:pPr>
+      <w:r>
+        <w:rPr>
+          <w:noProof/>
+          <w:sz w:val="24"/>
+          <w:szCs w:val="24"/>
+        </w:rPr>
+        <w:drawing>
+          <wp:inline distT="0" distB="0" distL="0" distR="0">
+            <wp:extent cx="5265549" cy="3600450"/>
+            <wp:effectExtent l="0" t="0" r="0" b="0"/>
+            <wp:docPr id="37" name="Image 37"/>
+            <wp:cNvGraphicFramePr>
+              <a:graphicFrameLocks xmlns:a="http://schemas.openxmlformats.org/drawingml/2006/main" noChangeAspect="1"/>
+            </wp:cNvGraphicFramePr>
+            <a:graphic xmlns:a="http://schemas.openxmlformats.org/drawingml/2006/main">
+              <a:graphicData uri="http://schemas.openxmlformats.org/drawingml/2006/picture">
+                <pic:pic xmlns:pic="http://schemas.openxmlformats.org/drawingml/2006/picture">
+                  <pic:nvPicPr>
+                    <pic:cNvPr id="0" name="Picture 19"/>
+                    <pic:cNvPicPr>
+                      <a:picLocks noChangeAspect="1" noChangeArrowheads="1"/>
+                    </pic:cNvPicPr>
+                  </pic:nvPicPr>
+                  <pic:blipFill>
+                    <a:blip r:embed="rId45" cstate="print">
+                      <a:extLst>
+                        <a:ext uri="{28A0092B-C50C-407E-A947-70E740481C1C}">
+                          <a14:useLocalDpi xmlns:a14="http://schemas.microsoft.com/office/drawing/2010/main" val="0"/>
+                        </a:ext>
+                      </a:extLst>
+                    </a:blip>
+                    <a:srcRect/>
+                    <a:stretch>
+                      <a:fillRect/>
+                    </a:stretch>
+                  </pic:blipFill>
+                  <pic:spPr bwMode="auto">
+                    <a:xfrm>
+                      <a:off x="0" y="0"/>
+                      <a:ext cx="5282710" cy="3612185"/>
+                    </a:xfrm>
+                    <a:prstGeom prst="rect">
+                      <a:avLst/>
+                    </a:prstGeom>
+                    <a:noFill/>
+                    <a:ln>
+                      <a:noFill/>
+                    </a:ln>
+                  </pic:spPr>
+                </pic:pic>
+              </a:graphicData>
+            </a:graphic>
+          </wp:inline>
+        </w:drawing>
+      </w:r>
+    </w:p>
+    <w:p>
+      <w:pPr>
+        <w:jc w:val="center"/>
+        <w:rPr>
+          <w:sz w:val="24"/>
+          <w:szCs w:val="24"/>
+          <w:u w:val="single"/>
+        </w:rPr>
+      </w:pPr>
+      <w:r>
+        <w:rPr>
+          <w:sz w:val="24"/>
+          <w:szCs w:val="24"/>
+          <w:u w:val="single"/>
+        </w:rPr>
+        <w:t>Page de recherche de projet du BackOffice avec résultats multiples</w:t>
+      </w:r>
+    </w:p>
+    <w:p>
+      <w:pPr>
+        <w:pStyle w:val="Paragraphedeliste"/>
+        <w:numPr>
+          <w:ilvl w:val="0"/>
+          <w:numId w:val="3"/>
+        </w:numPr>
+        <w:jc w:val="both"/>
+        <w:rPr>
+          <w:sz w:val="24"/>
+          <w:szCs w:val="24"/>
+          <w:u w:val="single"/>
+        </w:rPr>
+      </w:pPr>
+      <w:r>
+        <w:rPr>
+          <w:sz w:val="24"/>
+          <w:szCs w:val="24"/>
+        </w:rPr>
+        <w:t>2 : L’application trouve plusieurs projets portant le nom du contenu de la recherche de l’utilisateur et affiche tous les projets dans la page de recherche. Cette page est similaire à la page listant tous les projets à la différence où il n’y est pas possible d’effectuer une recherche ou encore de tri mais il est possible de revenir vers la page avec les liste des projets en appuyant sur le bouton « retour » situé en bas de page.</w:t>
+      </w:r>
+    </w:p>
+    <w:p>
+      <w:pPr>
+        <w:pStyle w:val="Paragraphedeliste"/>
+        <w:numPr>
+          <w:ilvl w:val="0"/>
+          <w:numId w:val="3"/>
+        </w:numPr>
+        <w:jc w:val="both"/>
+        <w:rPr>
+          <w:sz w:val="24"/>
+          <w:szCs w:val="24"/>
+          <w:u w:val="single"/>
+        </w:rPr>
+      </w:pPr>
+      <w:r>
+        <w:rPr>
+          <w:sz w:val="24"/>
+          <w:szCs w:val="24"/>
+        </w:rPr>
+        <w:t>3 : L’application ne trouve qu’un seul projet portant le nom du contenu de la recherche de l’utilisateur et redirige l’utilisateur vers la page détaillée de ce projet</w:t>
+      </w:r>
+      <w:r>
+        <w:rPr>
+          <w:sz w:val="24"/>
+          <w:szCs w:val="24"/>
+        </w:rPr>
+        <w:t>.</w:t>
+      </w:r>
+    </w:p>
+    <w:p>
+      <w:pPr>
+        <w:jc w:val="both"/>
+        <w:rPr>
+          <w:sz w:val="24"/>
+          <w:szCs w:val="24"/>
+          <w:u w:val="single"/>
+        </w:rPr>
+      </w:pPr>
+    </w:p>
+    <w:p>
+      <w:pPr>
+        <w:pStyle w:val="Titre3"/>
+        <w:numPr>
+          <w:ilvl w:val="0"/>
+          <w:numId w:val="22"/>
+        </w:numPr>
+        <w:rPr>
+          <w:color w:val="ED7D31" w:themeColor="accent2"/>
+        </w:rPr>
+      </w:pPr>
+      <w:bookmarkStart w:id="19" w:name="_Toc515963700"/>
+      <w:r>
+        <w:rPr>
+          <w:color w:val="ED7D31" w:themeColor="accent2"/>
+        </w:rPr>
+        <w:t>La gestion de compte</w:t>
+      </w:r>
+      <w:bookmarkEnd w:id="19"/>
+    </w:p>
+    <w:p>
+      <w:pPr>
+        <w:ind w:left="360"/>
+        <w:jc w:val="both"/>
+      </w:pPr>
+    </w:p>
+    <w:p>
+      <w:pPr>
+        <w:ind w:firstLine="708"/>
+        <w:jc w:val="both"/>
+        <w:rPr>
+          <w:sz w:val="24"/>
+          <w:szCs w:val="24"/>
+        </w:rPr>
+      </w:pPr>
+      <w:r>
+        <w:t>La page conten</w:t>
+      </w:r>
+      <w:r>
+        <w:t>an</w:t>
+      </w:r>
+      <w:r>
+        <w:t xml:space="preserve">t la gestion des comptes est accessible à l’adresse </w:t>
+      </w:r>
+      <w:hyperlink r:id="rId46" w:history="1">
+        <w:r>
+          <w:rPr>
+            <w:rStyle w:val="Lienhypertexte"/>
+            <w:sz w:val="24"/>
+            <w:szCs w:val="24"/>
+          </w:rPr>
+          <w:t>https://www.sitedb.com/partenariat/admin/gestion/</w:t>
+        </w:r>
+      </w:hyperlink>
+      <w:r>
+        <w:rPr>
+          <w:sz w:val="24"/>
+          <w:szCs w:val="24"/>
+        </w:rPr>
+        <w:t xml:space="preserve">. </w:t>
+      </w:r>
+      <w:r>
+        <w:rPr>
+          <w:sz w:val="24"/>
+          <w:szCs w:val="24"/>
+        </w:rPr>
+        <w:t>Dans le cas où l’utilisateur n’est pas connecté au BackOffice, il sera automatiquement renvoyé vers la page d’erreur de page inexistante du FrontOffice.</w:t>
+      </w:r>
+      <w:r>
+        <w:rPr>
+          <w:sz w:val="24"/>
+          <w:szCs w:val="24"/>
+        </w:rPr>
+        <w:t xml:space="preserve"> L’utilisateur est redirigé vers cette page dès lors qu’il sélectionne l’option « gestionnaire de compte » dans la partie « header » de</w:t>
+      </w:r>
+      <w:r>
+        <w:rPr>
+          <w:sz w:val="24"/>
+          <w:szCs w:val="24"/>
+        </w:rPr>
+        <w:t>puis</w:t>
+      </w:r>
+      <w:r>
+        <w:rPr>
+          <w:sz w:val="24"/>
+          <w:szCs w:val="24"/>
+        </w:rPr>
+        <w:t xml:space="preserve"> n’importe quel page du BackOffice (à condition qu’il y soit connecté).</w:t>
+      </w:r>
+    </w:p>
+    <w:p>
+      <w:pPr>
+        <w:jc w:val="both"/>
+        <w:rPr>
+          <w:sz w:val="24"/>
+          <w:szCs w:val="24"/>
+        </w:rPr>
+      </w:pPr>
+      <w:r>
+        <w:rPr>
+          <w:sz w:val="24"/>
+          <w:szCs w:val="24"/>
+        </w:rPr>
+        <w:tab/>
+      </w:r>
+      <w:r>
+        <w:rPr>
+          <w:sz w:val="24"/>
+          <w:szCs w:val="24"/>
+        </w:rPr>
+        <w:t>La page de gestion des comptes diffère du type d</w:t>
+      </w:r>
+      <w:r>
+        <w:rPr>
+          <w:sz w:val="24"/>
+          <w:szCs w:val="24"/>
+        </w:rPr>
+        <w:t>u</w:t>
+      </w:r>
+      <w:r>
+        <w:rPr>
+          <w:sz w:val="24"/>
+          <w:szCs w:val="24"/>
+        </w:rPr>
+        <w:t xml:space="preserve"> compte </w:t>
+      </w:r>
+      <w:r>
+        <w:rPr>
+          <w:sz w:val="24"/>
+          <w:szCs w:val="24"/>
+        </w:rPr>
+        <w:t xml:space="preserve">de l’utilisateur </w:t>
+      </w:r>
+      <w:r>
+        <w:rPr>
+          <w:sz w:val="24"/>
+          <w:szCs w:val="24"/>
+        </w:rPr>
+        <w:t>connecté à l’application</w:t>
+      </w:r>
+      <w:r>
+        <w:rPr>
+          <w:sz w:val="24"/>
+          <w:szCs w:val="24"/>
+        </w:rPr>
+        <w:t>.</w:t>
+      </w:r>
+      <w:bookmarkStart w:id="20" w:name="_GoBack"/>
+      <w:bookmarkEnd w:id="20"/>
     </w:p>
     <w:sectPr>
       <w:pgSz w:w="11906" w:h="16838"/>
@@ -9047,6 +12562,95 @@
     </w:lvl>
   </w:abstractNum>
   <w:abstractNum w:abstractNumId="14" w15:restartNumberingAfterBreak="0">
+    <w:nsid w:val="56640ADE"/>
+    <w:multiLevelType w:val="hybridMultilevel"/>
+    <w:tmpl w:val="164A8A62"/>
+    <w:lvl w:ilvl="0" w:tplc="040C0015">
+      <w:start w:val="1"/>
+      <w:numFmt w:val="upperLetter"/>
+      <w:lvlText w:val="%1."/>
+      <w:lvlJc w:val="left"/>
+      <w:pPr>
+        <w:ind w:left="720" w:hanging="360"/>
+      </w:pPr>
+      <w:rPr>
+        <w:rFonts w:hint="default"/>
+      </w:rPr>
+    </w:lvl>
+    <w:lvl w:ilvl="1" w:tplc="040C0019" w:tentative="1">
+      <w:start w:val="1"/>
+      <w:numFmt w:val="lowerLetter"/>
+      <w:lvlText w:val="%2."/>
+      <w:lvlJc w:val="left"/>
+      <w:pPr>
+        <w:ind w:left="1440" w:hanging="360"/>
+      </w:pPr>
+    </w:lvl>
+    <w:lvl w:ilvl="2" w:tplc="040C001B" w:tentative="1">
+      <w:start w:val="1"/>
+      <w:numFmt w:val="lowerRoman"/>
+      <w:lvlText w:val="%3."/>
+      <w:lvlJc w:val="right"/>
+      <w:pPr>
+        <w:ind w:left="2160" w:hanging="180"/>
+      </w:pPr>
+    </w:lvl>
+    <w:lvl w:ilvl="3" w:tplc="040C000F" w:tentative="1">
+      <w:start w:val="1"/>
+      <w:numFmt w:val="decimal"/>
+      <w:lvlText w:val="%4."/>
+      <w:lvlJc w:val="left"/>
+      <w:pPr>
+        <w:ind w:left="2880" w:hanging="360"/>
+      </w:pPr>
+    </w:lvl>
+    <w:lvl w:ilvl="4" w:tplc="040C0019" w:tentative="1">
+      <w:start w:val="1"/>
+      <w:numFmt w:val="lowerLetter"/>
+      <w:lvlText w:val="%5."/>
+      <w:lvlJc w:val="left"/>
+      <w:pPr>
+        <w:ind w:left="3600" w:hanging="360"/>
+      </w:pPr>
+    </w:lvl>
+    <w:lvl w:ilvl="5" w:tplc="040C001B" w:tentative="1">
+      <w:start w:val="1"/>
+      <w:numFmt w:val="lowerRoman"/>
+      <w:lvlText w:val="%6."/>
+      <w:lvlJc w:val="right"/>
+      <w:pPr>
+        <w:ind w:left="4320" w:hanging="180"/>
+      </w:pPr>
+    </w:lvl>
+    <w:lvl w:ilvl="6" w:tplc="040C000F" w:tentative="1">
+      <w:start w:val="1"/>
+      <w:numFmt w:val="decimal"/>
+      <w:lvlText w:val="%7."/>
+      <w:lvlJc w:val="left"/>
+      <w:pPr>
+        <w:ind w:left="5040" w:hanging="360"/>
+      </w:pPr>
+    </w:lvl>
+    <w:lvl w:ilvl="7" w:tplc="040C0019" w:tentative="1">
+      <w:start w:val="1"/>
+      <w:numFmt w:val="lowerLetter"/>
+      <w:lvlText w:val="%8."/>
+      <w:lvlJc w:val="left"/>
+      <w:pPr>
+        <w:ind w:left="5760" w:hanging="360"/>
+      </w:pPr>
+    </w:lvl>
+    <w:lvl w:ilvl="8" w:tplc="040C001B" w:tentative="1">
+      <w:start w:val="1"/>
+      <w:numFmt w:val="lowerRoman"/>
+      <w:lvlText w:val="%9."/>
+      <w:lvlJc w:val="right"/>
+      <w:pPr>
+        <w:ind w:left="6480" w:hanging="180"/>
+      </w:pPr>
+    </w:lvl>
+  </w:abstractNum>
+  <w:abstractNum w:abstractNumId="15" w15:restartNumberingAfterBreak="0">
     <w:nsid w:val="641E29B5"/>
     <w:multiLevelType w:val="hybridMultilevel"/>
     <w:tmpl w:val="9D9E5A7C"/>
@@ -9136,7 +12740,7 @@
       </w:pPr>
     </w:lvl>
   </w:abstractNum>
-  <w:abstractNum w:abstractNumId="15" w15:restartNumberingAfterBreak="0">
+  <w:abstractNum w:abstractNumId="16" w15:restartNumberingAfterBreak="0">
     <w:nsid w:val="65C63954"/>
     <w:multiLevelType w:val="hybridMultilevel"/>
     <w:tmpl w:val="83282646"/>
@@ -9222,7 +12826,7 @@
       </w:pPr>
     </w:lvl>
   </w:abstractNum>
-  <w:abstractNum w:abstractNumId="16" w15:restartNumberingAfterBreak="0">
+  <w:abstractNum w:abstractNumId="17" w15:restartNumberingAfterBreak="0">
     <w:nsid w:val="68012CED"/>
     <w:multiLevelType w:val="hybridMultilevel"/>
     <w:tmpl w:val="358CBF72"/>
@@ -9335,7 +12939,7 @@
       </w:rPr>
     </w:lvl>
   </w:abstractNum>
-  <w:abstractNum w:abstractNumId="17" w15:restartNumberingAfterBreak="0">
+  <w:abstractNum w:abstractNumId="18" w15:restartNumberingAfterBreak="0">
     <w:nsid w:val="6AB578D6"/>
     <w:multiLevelType w:val="hybridMultilevel"/>
     <w:tmpl w:val="EAB250A0"/>
@@ -9424,7 +13028,7 @@
       </w:pPr>
     </w:lvl>
   </w:abstractNum>
-  <w:abstractNum w:abstractNumId="18" w15:restartNumberingAfterBreak="0">
+  <w:abstractNum w:abstractNumId="19" w15:restartNumberingAfterBreak="0">
     <w:nsid w:val="765A1AF1"/>
     <w:multiLevelType w:val="hybridMultilevel"/>
     <w:tmpl w:val="DAAEEE60"/>
@@ -9513,7 +13117,7 @@
       </w:pPr>
     </w:lvl>
   </w:abstractNum>
-  <w:abstractNum w:abstractNumId="19" w15:restartNumberingAfterBreak="0">
+  <w:abstractNum w:abstractNumId="20" w15:restartNumberingAfterBreak="0">
     <w:nsid w:val="7B6524DB"/>
     <w:multiLevelType w:val="hybridMultilevel"/>
     <w:tmpl w:val="CE308AEC"/>
@@ -9602,7 +13206,7 @@
       </w:pPr>
     </w:lvl>
   </w:abstractNum>
-  <w:abstractNum w:abstractNumId="20" w15:restartNumberingAfterBreak="0">
+  <w:abstractNum w:abstractNumId="21" w15:restartNumberingAfterBreak="0">
     <w:nsid w:val="7C0D3FB7"/>
     <w:multiLevelType w:val="hybridMultilevel"/>
     <w:tmpl w:val="A3265834"/>
@@ -9695,7 +13299,7 @@
     <w:abstractNumId w:val="7"/>
   </w:num>
   <w:num w:numId="2">
-    <w:abstractNumId w:val="18"/>
+    <w:abstractNumId w:val="19"/>
   </w:num>
   <w:num w:numId="3">
     <w:abstractNumId w:val="2"/>
@@ -9707,7 +13311,7 @@
     <w:abstractNumId w:val="12"/>
   </w:num>
   <w:num w:numId="6">
-    <w:abstractNumId w:val="16"/>
+    <w:abstractNumId w:val="17"/>
   </w:num>
   <w:num w:numId="7">
     <w:abstractNumId w:val="10"/>
@@ -9716,25 +13320,25 @@
     <w:abstractNumId w:val="8"/>
   </w:num>
   <w:num w:numId="9">
-    <w:abstractNumId w:val="15"/>
+    <w:abstractNumId w:val="16"/>
   </w:num>
   <w:num w:numId="10">
     <w:abstractNumId w:val="1"/>
   </w:num>
   <w:num w:numId="11">
-    <w:abstractNumId w:val="20"/>
+    <w:abstractNumId w:val="21"/>
   </w:num>
   <w:num w:numId="12">
-    <w:abstractNumId w:val="14"/>
+    <w:abstractNumId w:val="15"/>
   </w:num>
   <w:num w:numId="13">
-    <w:abstractNumId w:val="17"/>
+    <w:abstractNumId w:val="18"/>
   </w:num>
   <w:num w:numId="14">
     <w:abstractNumId w:val="11"/>
   </w:num>
   <w:num w:numId="15">
-    <w:abstractNumId w:val="19"/>
+    <w:abstractNumId w:val="20"/>
   </w:num>
   <w:num w:numId="16">
     <w:abstractNumId w:val="6"/>
@@ -9753,6 +13357,9 @@
   </w:num>
   <w:num w:numId="21">
     <w:abstractNumId w:val="13"/>
+  </w:num>
+  <w:num w:numId="22">
+    <w:abstractNumId w:val="14"/>
   </w:num>
 </w:numbering>
 </file>
@@ -10475,6 +14082,25 @@
       <w:szCs w:val="18"/>
     </w:rPr>
   </w:style>
+  <w:style w:type="table" w:styleId="Grilledutableau">
+    <w:name w:val="Table Grid"/>
+    <w:basedOn w:val="TableauNormal"/>
+    <w:uiPriority w:val="39"/>
+    <w:rsid w:val="00AF3636"/>
+    <w:pPr>
+      <w:spacing w:after="0" w:line="240" w:lineRule="auto"/>
+    </w:pPr>
+    <w:tblPr>
+      <w:tblBorders>
+        <w:top w:val="single" w:sz="4" w:space="0" w:color="auto"/>
+        <w:left w:val="single" w:sz="4" w:space="0" w:color="auto"/>
+        <w:bottom w:val="single" w:sz="4" w:space="0" w:color="auto"/>
+        <w:right w:val="single" w:sz="4" w:space="0" w:color="auto"/>
+        <w:insideH w:val="single" w:sz="4" w:space="0" w:color="auto"/>
+        <w:insideV w:val="single" w:sz="4" w:space="0" w:color="auto"/>
+      </w:tblBorders>
+    </w:tblPr>
+  </w:style>
 </w:styles>
 </file>
 
@@ -10655,7 +14281,7 @@
     <w:charset w:val="00"/>
     <w:family w:val="swiss"/>
     <w:pitch w:val="variable"/>
-    <w:sig w:usb0="E00002FF" w:usb1="4000ACFF" w:usb2="00000001" w:usb3="00000000" w:csb0="0000019F" w:csb1="00000000"/>
+    <w:sig w:usb0="E10002FF" w:usb1="4000ACFF" w:usb2="00000009" w:usb3="00000000" w:csb0="0000019F" w:csb1="00000000"/>
   </w:font>
   <w:font w:name="Courier New">
     <w:panose1 w:val="02070309020205020404"/>
@@ -10684,7 +14310,7 @@
     <w:charset w:val="00"/>
     <w:family w:val="swiss"/>
     <w:pitch w:val="variable"/>
-    <w:sig w:usb0="A00002EF" w:usb1="4000207B" w:usb2="00000000" w:usb3="00000000" w:csb0="0000009F" w:csb1="00000000"/>
+    <w:sig w:usb0="E0002AFF" w:usb1="C000247B" w:usb2="00000009" w:usb3="00000000" w:csb0="000001FF" w:csb1="00000000"/>
   </w:font>
   <w:font w:name="Segoe UI">
     <w:panose1 w:val="020B0502040204020203"/>
@@ -10692,6 +14318,13 @@
     <w:family w:val="swiss"/>
     <w:pitch w:val="variable"/>
     <w:sig w:usb0="E10022FF" w:usb1="C000E47F" w:usb2="00000029" w:usb3="00000000" w:csb0="000001DF" w:csb1="00000000"/>
+  </w:font>
+  <w:font w:name="Segoe UI Symbol">
+    <w:panose1 w:val="020B0502040204020203"/>
+    <w:charset w:val="00"/>
+    <w:family w:val="swiss"/>
+    <w:pitch w:val="variable"/>
+    <w:sig w:usb0="8000006F" w:usb1="1200FBEF" w:usb2="0064C000" w:usb3="00000000" w:csb0="00000001" w:csb1="00000000"/>
   </w:font>
 </w:fonts>
 </file>
@@ -10713,9 +14346,11 @@
   </w:compat>
   <w:rsids>
     <w:rsidRoot w:val="00857D85"/>
+    <w:rsid w:val="00103C6E"/>
     <w:rsid w:val="00857D85"/>
     <w:rsid w:val="0091410F"/>
     <w:rsid w:val="00C51EFF"/>
+    <w:rsid w:val="00CD3308"/>
   </w:rsids>
   <m:mathPr>
     <m:mathFont m:val="Cambria Math"/>
@@ -11524,7 +15159,7 @@
 </file>
 
 <file path=customXml/itemProps2.xml><?xml version="1.0" encoding="utf-8"?>
-<ds:datastoreItem xmlns:ds="http://schemas.openxmlformats.org/officeDocument/2006/customXml" ds:itemID="{B43D4CE0-B9F3-4EBC-A44F-0392A4D17B9B}">
+<ds:datastoreItem xmlns:ds="http://schemas.openxmlformats.org/officeDocument/2006/customXml" ds:itemID="{440E601A-1941-47BE-A8BA-429D712995AD}">
   <ds:schemaRefs>
     <ds:schemaRef ds:uri="http://schemas.openxmlformats.org/officeDocument/2006/bibliography"/>
   </ds:schemaRefs>

</xml_diff>

<commit_message>
Avancement dans le sprint 3, script de déploiement
</commit_message>
<xml_diff>
--- a/doc/Schémas/Guide d'utilisation.docx
+++ b/doc/Schémas/Guide d'utilisation.docx
@@ -4432,7 +4432,23 @@
           <w:sz w:val="24"/>
           <w:szCs w:val="24"/>
         </w:rPr>
-        <w:t xml:space="preserve">&gt; ou encore &lt;footer&gt; selon les </w:t>
+        <w:t>&gt; ou encore &lt;</w:t>
+      </w:r>
+      <w:proofErr w:type="spellStart"/>
+      <w:r>
+        <w:rPr>
+          <w:sz w:val="24"/>
+          <w:szCs w:val="24"/>
+        </w:rPr>
+        <w:t>footer</w:t>
+      </w:r>
+      <w:proofErr w:type="spellEnd"/>
+      <w:r>
+        <w:rPr>
+          <w:sz w:val="24"/>
+          <w:szCs w:val="24"/>
+        </w:rPr>
+        <w:t xml:space="preserve">&gt; selon les </w:t>
       </w:r>
       <w:r>
         <w:rPr>
@@ -17674,47 +17690,7 @@
           <w:szCs w:val="24"/>
           <w:u w:val="single"/>
         </w:rPr>
-        <w:t>s</w:t>
-      </w:r>
-      <w:r>
-        <w:rPr>
-          <w:sz w:val="24"/>
-          <w:szCs w:val="24"/>
-          <w:u w:val="single"/>
-        </w:rPr>
-        <w:t xml:space="preserve"> lié</w:t>
-      </w:r>
-      <w:r>
-        <w:rPr>
-          <w:sz w:val="24"/>
-          <w:szCs w:val="24"/>
-          <w:u w:val="single"/>
-        </w:rPr>
-        <w:t>s</w:t>
-      </w:r>
-      <w:r>
-        <w:rPr>
-          <w:sz w:val="24"/>
-          <w:szCs w:val="24"/>
-          <w:u w:val="single"/>
-        </w:rPr>
-        <w:t xml:space="preserve"> au </w:t>
-      </w:r>
-      <w:r>
-        <w:rPr>
-          <w:sz w:val="24"/>
-          <w:szCs w:val="24"/>
-          <w:u w:val="single"/>
-        </w:rPr>
-        <w:t>mot de passe</w:t>
-      </w:r>
-      <w:r>
-        <w:rPr>
-          <w:sz w:val="24"/>
-          <w:szCs w:val="24"/>
-          <w:u w:val="single"/>
-        </w:rPr>
-        <w:t xml:space="preserve"> </w:t>
+        <w:t xml:space="preserve">s liés au mot de passe </w:t>
       </w:r>
       <w:r>
         <w:rPr>
@@ -17763,42 +17739,7 @@
           <w:szCs w:val="24"/>
         </w:rPr>
         <w:tab/>
-        <w:t>Comme dans la gestion des comptes, il est nécessaire que le mot de passe rentré dans les champs prévus à cet effet aient une</w:t>
-      </w:r>
-      <w:r>
-        <w:rPr>
-          <w:sz w:val="24"/>
-          <w:szCs w:val="24"/>
-        </w:rPr>
-        <w:t xml:space="preserve"> taille minimale de 6 et qu’elle</w:t>
-      </w:r>
-      <w:r>
-        <w:rPr>
-          <w:sz w:val="24"/>
-          <w:szCs w:val="24"/>
-        </w:rPr>
-        <w:t>s</w:t>
-      </w:r>
-      <w:r>
-        <w:rPr>
-          <w:sz w:val="24"/>
-          <w:szCs w:val="24"/>
-        </w:rPr>
-        <w:t xml:space="preserve"> contienne</w:t>
-      </w:r>
-      <w:r>
-        <w:rPr>
-          <w:sz w:val="24"/>
-          <w:szCs w:val="24"/>
-        </w:rPr>
-        <w:t>nt</w:t>
-      </w:r>
-      <w:r>
-        <w:rPr>
-          <w:sz w:val="24"/>
-          <w:szCs w:val="24"/>
-        </w:rPr>
-        <w:t xml:space="preserve"> au moins une lettre majuscule, une lettre minuscule et un chiffre.</w:t>
+        <w:t>Comme dans la gestion des comptes, il est nécessaire que le mot de passe rentré dans les champs prévus à cet effet aient une taille minimale de 6 et qu’elles contiennent au moins une lettre majuscule, une lettre minuscule et un chiffre.</w:t>
       </w:r>
       <w:r>
         <w:rPr>
@@ -17966,31 +17907,7 @@
           <w:szCs w:val="24"/>
           <w:u w:val="single"/>
         </w:rPr>
-        <w:t>Sélecteur</w:t>
-      </w:r>
-      <w:r>
-        <w:rPr>
-          <w:sz w:val="24"/>
-          <w:szCs w:val="24"/>
-          <w:u w:val="single"/>
-        </w:rPr>
-        <w:t xml:space="preserve"> lié </w:t>
-      </w:r>
-      <w:r>
-        <w:rPr>
-          <w:sz w:val="24"/>
-          <w:szCs w:val="24"/>
-          <w:u w:val="single"/>
-        </w:rPr>
-        <w:t>au rôle du compte</w:t>
-      </w:r>
-      <w:r>
-        <w:rPr>
-          <w:sz w:val="24"/>
-          <w:szCs w:val="24"/>
-          <w:u w:val="single"/>
-        </w:rPr>
-        <w:t xml:space="preserve"> </w:t>
+        <w:t xml:space="preserve">Sélecteur lié au rôle du compte </w:t>
       </w:r>
       <w:r>
         <w:rPr>
@@ -18807,49 +18724,7 @@
           <w:sz w:val="24"/>
           <w:szCs w:val="24"/>
         </w:rPr>
-        <w:t xml:space="preserve">Le footer quant à lui est situé sur la partie inférieure de la page </w:t>
-      </w:r>
-      <w:r>
-        <w:rPr>
-          <w:sz w:val="24"/>
-          <w:szCs w:val="24"/>
-        </w:rPr>
-        <w:t>si</w:t>
-      </w:r>
-      <w:r>
-        <w:rPr>
-          <w:sz w:val="24"/>
-          <w:szCs w:val="24"/>
-        </w:rPr>
-        <w:t>, comme pour le footer,</w:t>
-      </w:r>
-      <w:r>
-        <w:rPr>
-          <w:sz w:val="24"/>
-          <w:szCs w:val="24"/>
-        </w:rPr>
-        <w:t xml:space="preserve"> on prend en compte le fait que le contenu principal </w:t>
-      </w:r>
-      <w:r>
-        <w:rPr>
-          <w:sz w:val="24"/>
-          <w:szCs w:val="24"/>
-        </w:rPr>
-        <w:t>soi</w:t>
-      </w:r>
-      <w:r>
-        <w:rPr>
-          <w:sz w:val="24"/>
-          <w:szCs w:val="24"/>
-        </w:rPr>
-        <w:t>t situé à la partie centrale.</w:t>
-      </w:r>
-      <w:r>
-        <w:rPr>
-          <w:sz w:val="24"/>
-          <w:szCs w:val="24"/>
-        </w:rPr>
-        <w:t xml:space="preserve"> Contrairement au footer, son contenu ne change jamais et il n’apporte pas de fonctionnalités supplémentaires mais plutôt des renseignements et une touche esthétique au BackOffice.</w:t>
+        <w:t>Le footer quant à lui est situé sur la partie inférieure de la page si, comme pour le footer, on prend en compte le fait que le contenu principal soit situé à la partie centrale. Contrairement au footer, son contenu ne change jamais et il n’apporte pas de fonctionnalités supplémentaires mais plutôt des renseignements et une touche esthétique au BackOffice.</w:t>
       </w:r>
     </w:p>
     <w:p>
@@ -18898,6 +18773,171 @@
         </w:rPr>
         <w:t xml:space="preserve"> dans la catégorie « A Propos ». On peut également retrouver dans la partie « Contact » l’adresse mail des personnes concernées par l’application. </w:t>
       </w:r>
+    </w:p>
+    <w:p>
+      <w:pPr>
+        <w:jc w:val="both"/>
+        <w:rPr>
+          <w:sz w:val="24"/>
+          <w:szCs w:val="24"/>
+        </w:rPr>
+      </w:pPr>
+    </w:p>
+    <w:p>
+      <w:pPr>
+        <w:pStyle w:val="Titre2"/>
+        <w:numPr>
+          <w:ilvl w:val="0"/>
+          <w:numId w:val="16"/>
+        </w:numPr>
+        <w:rPr>
+          <w:color w:val="ED7D31" w:themeColor="accent2"/>
+        </w:rPr>
+      </w:pPr>
+      <w:r>
+        <w:rPr>
+          <w:color w:val="ED7D31" w:themeColor="accent2"/>
+        </w:rPr>
+        <w:t>Page d’erreur 404</w:t>
+      </w:r>
+    </w:p>
+    <w:p/>
+    <w:p>
+      <w:pPr>
+        <w:ind w:left="360" w:firstLine="348"/>
+        <w:jc w:val="both"/>
+      </w:pPr>
+      <w:r>
+        <w:t xml:space="preserve">Lors de l’utilisation de l’application, il est possible, selon différents cas de figures, que celui-ci ne retrouve pas la page que </w:t>
+      </w:r>
+      <w:r>
+        <w:t>l’utilisateur</w:t>
+      </w:r>
+      <w:r>
+        <w:t xml:space="preserve"> cherche ou que les droits</w:t>
+      </w:r>
+      <w:r>
+        <w:t xml:space="preserve"> du compte auquel il est connecté au BackOffice</w:t>
+      </w:r>
+      <w:r>
+        <w:t xml:space="preserve"> ne </w:t>
+      </w:r>
+      <w:r>
+        <w:t>lui</w:t>
+      </w:r>
+      <w:r>
+        <w:t xml:space="preserve"> permettent pas d’accéder aux fonctionnalités de la page en question.</w:t>
+      </w:r>
+    </w:p>
+    <w:p>
+      <w:pPr>
+        <w:jc w:val="center"/>
+      </w:pPr>
+      <w:r>
+        <w:rPr>
+          <w:noProof/>
+        </w:rPr>
+        <w:lastRenderedPageBreak/>
+        <w:drawing>
+          <wp:inline distT="0" distB="0" distL="0" distR="0">
+            <wp:extent cx="5753100" cy="4991100"/>
+            <wp:effectExtent l="0" t="0" r="0" b="0"/>
+            <wp:docPr id="17" name="Image 17"/>
+            <wp:cNvGraphicFramePr>
+              <a:graphicFrameLocks xmlns:a="http://schemas.openxmlformats.org/drawingml/2006/main" noChangeAspect="1"/>
+            </wp:cNvGraphicFramePr>
+            <a:graphic xmlns:a="http://schemas.openxmlformats.org/drawingml/2006/main">
+              <a:graphicData uri="http://schemas.openxmlformats.org/drawingml/2006/picture">
+                <pic:pic xmlns:pic="http://schemas.openxmlformats.org/drawingml/2006/picture">
+                  <pic:nvPicPr>
+                    <pic:cNvPr id="0" name="Picture 2"/>
+                    <pic:cNvPicPr>
+                      <a:picLocks noChangeAspect="1" noChangeArrowheads="1"/>
+                    </pic:cNvPicPr>
+                  </pic:nvPicPr>
+                  <pic:blipFill>
+                    <a:blip r:embed="rId95">
+                      <a:extLst>
+                        <a:ext uri="{28A0092B-C50C-407E-A947-70E740481C1C}">
+                          <a14:useLocalDpi xmlns:a14="http://schemas.microsoft.com/office/drawing/2010/main" val="0"/>
+                        </a:ext>
+                      </a:extLst>
+                    </a:blip>
+                    <a:srcRect/>
+                    <a:stretch>
+                      <a:fillRect/>
+                    </a:stretch>
+                  </pic:blipFill>
+                  <pic:spPr bwMode="auto">
+                    <a:xfrm>
+                      <a:off x="0" y="0"/>
+                      <a:ext cx="5753100" cy="4991100"/>
+                    </a:xfrm>
+                    <a:prstGeom prst="rect">
+                      <a:avLst/>
+                    </a:prstGeom>
+                    <a:noFill/>
+                    <a:ln>
+                      <a:noFill/>
+                    </a:ln>
+                  </pic:spPr>
+                </pic:pic>
+              </a:graphicData>
+            </a:graphic>
+          </wp:inline>
+        </w:drawing>
+      </w:r>
+    </w:p>
+    <w:p>
+      <w:pPr>
+        <w:jc w:val="center"/>
+        <w:rPr>
+          <w:u w:val="single"/>
+        </w:rPr>
+      </w:pPr>
+      <w:r>
+        <w:rPr>
+          <w:u w:val="single"/>
+        </w:rPr>
+        <w:t>Page d’erreur de page introuvable du FrontOffice</w:t>
+      </w:r>
+    </w:p>
+    <w:p>
+      <w:pPr>
+        <w:jc w:val="both"/>
+      </w:pPr>
+      <w:r>
+        <w:tab/>
+      </w:r>
+      <w:r>
+        <w:t>Dans ce</w:t>
+      </w:r>
+      <w:r>
+        <w:t>s</w:t>
+      </w:r>
+      <w:r>
+        <w:t xml:space="preserve"> cas-là, l’application redirige l’utilisateur vers une page spécialisée. Cette page est une page semblable à une page d</w:t>
+      </w:r>
+      <w:r>
+        <w:t>u</w:t>
+      </w:r>
+      <w:r>
+        <w:t xml:space="preserve"> FrontOffice ayant </w:t>
+      </w:r>
+      <w:r>
+        <w:t>comme seule différence le contenu qui informe l’utilisateur que la page recherchée est inexistante.</w:t>
+      </w:r>
+    </w:p>
+    <w:p>
+      <w:pPr>
+        <w:jc w:val="both"/>
+      </w:pPr>
+      <w:r>
+        <w:tab/>
+        <w:t>L’application ne mentionne pas un souci d’inaccessibilité à une page due au manque de droit pour de soucis de sécurité. Pour une personne externe essayant d’accéder à des pages du BackOffice, il lui sera plus difficile d’identifier les pages inexistantes, d’autant plus que la redirection s’effectue vers  une page de FrontOffice et non du BackOffice.</w:t>
+      </w:r>
+      <w:bookmarkStart w:id="22" w:name="_GoBack"/>
+      <w:bookmarkEnd w:id="22"/>
     </w:p>
     <w:p>
       <w:pPr>
@@ -18961,6 +19001,7 @@
           <w:sz w:val="24"/>
           <w:szCs w:val="24"/>
         </w:rPr>
+        <w:lastRenderedPageBreak/>
         <w:t xml:space="preserve">L’application a été développé selon les besoins du département de la communication de l’entreprise Demathieu Bard, de ce fait toutes les fonctionnalités qui ont été présentés dans ce guide proviennent </w:t>
       </w:r>
       <w:r>
@@ -18970,8 +19011,6 @@
         </w:rPr>
         <w:t>des personnes issus de ce département</w:t>
       </w:r>
-      <w:bookmarkStart w:id="22" w:name="_GoBack"/>
-      <w:bookmarkEnd w:id="22"/>
       <w:r>
         <w:rPr>
           <w:sz w:val="24"/>
@@ -18981,7 +19020,7 @@
       </w:r>
     </w:p>
     <w:sectPr>
-      <w:footerReference w:type="default" r:id="rId95"/>
+      <w:footerReference w:type="default" r:id="rId96"/>
       <w:pgSz w:w="11906" w:h="16838"/>
       <w:pgMar w:top="1417" w:right="1417" w:bottom="1417" w:left="1417" w:header="708" w:footer="708" w:gutter="0"/>
       <w:pgNumType w:start="0"/>
@@ -22461,6 +22500,7 @@
     <w:rsidRoot w:val="00857D85"/>
     <w:rsid w:val="00103C6E"/>
     <w:rsid w:val="00270099"/>
+    <w:rsid w:val="007E1B1D"/>
     <w:rsid w:val="00857D85"/>
     <w:rsid w:val="0091410F"/>
     <w:rsid w:val="00C51EFF"/>
@@ -23273,7 +23313,7 @@
 </file>
 
 <file path=customXml/itemProps2.xml><?xml version="1.0" encoding="utf-8"?>
-<ds:datastoreItem xmlns:ds="http://schemas.openxmlformats.org/officeDocument/2006/customXml" ds:itemID="{A2BEA276-FD41-403F-B6B1-56DD4BFB7C25}">
+<ds:datastoreItem xmlns:ds="http://schemas.openxmlformats.org/officeDocument/2006/customXml" ds:itemID="{B03BD205-5A40-4EFA-9002-213E42976F5C}">
   <ds:schemaRefs>
     <ds:schemaRef ds:uri="http://schemas.openxmlformats.org/officeDocument/2006/bibliography"/>
   </ds:schemaRefs>

</xml_diff>

<commit_message>
Ajout du rapport de stage
</commit_message>
<xml_diff>
--- a/doc/Schémas/Guide d'utilisation.docx
+++ b/doc/Schémas/Guide d'utilisation.docx
@@ -17359,6 +17359,19 @@
           </wp:inline>
         </w:drawing>
       </w:r>
+      <w:proofErr w:type="spellStart"/>
+      <w:proofErr w:type="gramStart"/>
+      <w:r>
+        <w:rPr>
+          <w:sz w:val="24"/>
+          <w:szCs w:val="24"/>
+        </w:rPr>
+        <w:t>mete</w:t>
+      </w:r>
+      <w:bookmarkStart w:id="22" w:name="_GoBack"/>
+      <w:bookmarkEnd w:id="22"/>
+      <w:proofErr w:type="spellEnd"/>
+      <w:proofErr w:type="gramEnd"/>
     </w:p>
     <w:p>
       <w:pPr>
@@ -18936,8 +18949,6 @@
         <w:tab/>
         <w:t>L’application ne mentionne pas un souci d’inaccessibilité à une page due au manque de droit pour de soucis de sécurité. Pour une personne externe essayant d’accéder à des pages du BackOffice, il lui sera plus difficile d’identifier les pages inexistantes, d’autant plus que la redirection s’effectue vers  une page de FrontOffice et non du BackOffice.</w:t>
       </w:r>
-      <w:bookmarkStart w:id="22" w:name="_GoBack"/>
-      <w:bookmarkEnd w:id="22"/>
     </w:p>
     <w:p>
       <w:pPr>
@@ -22426,21 +22437,21 @@
     <w:charset w:val="00"/>
     <w:family w:val="roman"/>
     <w:pitch w:val="variable"/>
-    <w:sig w:usb0="E0002AFF" w:usb1="C0007841" w:usb2="00000009" w:usb3="00000000" w:csb0="000001FF" w:csb1="00000000"/>
+    <w:sig w:usb0="E0002AFF" w:usb1="C0007843" w:usb2="00000009" w:usb3="00000000" w:csb0="000001FF" w:csb1="00000000"/>
   </w:font>
   <w:font w:name="Calibri">
     <w:panose1 w:val="020F0502020204030204"/>
     <w:charset w:val="00"/>
     <w:family w:val="swiss"/>
     <w:pitch w:val="variable"/>
-    <w:sig w:usb0="E10002FF" w:usb1="4000ACFF" w:usb2="00000009" w:usb3="00000000" w:csb0="0000019F" w:csb1="00000000"/>
+    <w:sig w:usb0="E00002FF" w:usb1="4000ACFF" w:usb2="00000001" w:usb3="00000000" w:csb0="0000019F" w:csb1="00000000"/>
   </w:font>
   <w:font w:name="Courier New">
     <w:panose1 w:val="02070309020205020404"/>
     <w:charset w:val="00"/>
     <w:family w:val="modern"/>
     <w:pitch w:val="fixed"/>
-    <w:sig w:usb0="E0002AFF" w:usb1="C0007843" w:usb2="00000009" w:usb3="00000000" w:csb0="000001FF" w:csb1="00000000"/>
+    <w:sig w:usb0="E0002EFF" w:usb1="C0007843" w:usb2="00000009" w:usb3="00000000" w:csb0="000001FF" w:csb1="00000000"/>
   </w:font>
   <w:font w:name="Wingdings">
     <w:panose1 w:val="05000000000000000000"/>
@@ -22457,26 +22468,25 @@
     <w:sig w:usb0="00000000" w:usb1="10000000" w:usb2="00000000" w:usb3="00000000" w:csb0="80000000" w:csb1="00000000"/>
   </w:font>
   <w:font w:name="Calibri Light">
-    <w:altName w:val="Calibri Light"/>
     <w:panose1 w:val="020F0302020204030204"/>
     <w:charset w:val="00"/>
     <w:family w:val="swiss"/>
     <w:pitch w:val="variable"/>
-    <w:sig w:usb0="E0002AFF" w:usb1="C000247B" w:usb2="00000009" w:usb3="00000000" w:csb0="000001FF" w:csb1="00000000"/>
+    <w:sig w:usb0="A00002EF" w:usb1="4000207B" w:usb2="00000000" w:usb3="00000000" w:csb0="0000009F" w:csb1="00000000"/>
   </w:font>
   <w:font w:name="Segoe UI">
     <w:panose1 w:val="020B0502040204020203"/>
     <w:charset w:val="00"/>
     <w:family w:val="swiss"/>
     <w:pitch w:val="variable"/>
-    <w:sig w:usb0="E10022FF" w:usb1="C000E47F" w:usb2="00000029" w:usb3="00000000" w:csb0="000001DF" w:csb1="00000000"/>
+    <w:sig w:usb0="E4002EFF" w:usb1="C000E47F" w:usb2="00000009" w:usb3="00000000" w:csb0="000001FF" w:csb1="00000000"/>
   </w:font>
   <w:font w:name="Segoe UI Symbol">
     <w:panose1 w:val="020B0502040204020203"/>
     <w:charset w:val="00"/>
     <w:family w:val="swiss"/>
     <w:pitch w:val="variable"/>
-    <w:sig w:usb0="8000006F" w:usb1="1200FBEF" w:usb2="0064C000" w:usb3="00000000" w:csb0="00000001" w:csb1="00000000"/>
+    <w:sig w:usb0="800001E3" w:usb1="1200FFEF" w:usb2="00040000" w:usb3="00000000" w:csb0="00000001" w:csb1="00000000"/>
   </w:font>
 </w:fonts>
 </file>
@@ -22500,6 +22510,7 @@
     <w:rsidRoot w:val="00857D85"/>
     <w:rsid w:val="00103C6E"/>
     <w:rsid w:val="00270099"/>
+    <w:rsid w:val="004A7EC9"/>
     <w:rsid w:val="007E1B1D"/>
     <w:rsid w:val="00857D85"/>
     <w:rsid w:val="0091410F"/>
@@ -23313,7 +23324,7 @@
 </file>
 
 <file path=customXml/itemProps2.xml><?xml version="1.0" encoding="utf-8"?>
-<ds:datastoreItem xmlns:ds="http://schemas.openxmlformats.org/officeDocument/2006/customXml" ds:itemID="{B03BD205-5A40-4EFA-9002-213E42976F5C}">
+<ds:datastoreItem xmlns:ds="http://schemas.openxmlformats.org/officeDocument/2006/customXml" ds:itemID="{5DFEA8A2-39E2-431C-8C0D-23B0EED7E2FC}">
   <ds:schemaRefs>
     <ds:schemaRef ds:uri="http://schemas.openxmlformats.org/officeDocument/2006/bibliography"/>
   </ds:schemaRefs>

</xml_diff>

<commit_message>
Maj du rapport de stage
</commit_message>
<xml_diff>
--- a/doc/Schémas/Guide d'utilisation.docx
+++ b/doc/Schémas/Guide d'utilisation.docx
@@ -12,6 +12,7 @@
           <w:docPartUnique/>
         </w:docPartObj>
       </w:sdtPr>
+      <w:sdtEndPr/>
       <w:sdtContent>
         <w:p/>
         <w:tbl>
@@ -49,6 +50,7 @@
                   <w:dataBinding w:prefixMappings="xmlns:ns0='http://schemas.openxmlformats.org/package/2006/metadata/core-properties' xmlns:ns1='http://purl.org/dc/elements/1.1/'" w:xpath="/ns0:coreProperties[1]/ns1:creator[1]" w:storeItemID="{6C3C8BC8-F283-45AE-878A-BAB7291924A1}"/>
                   <w:text/>
                 </w:sdtPr>
+                <w:sdtEndPr/>
                 <w:sdtContent>
                   <w:p>
                     <w:pPr>
@@ -91,6 +93,7 @@
                     <w:calendar w:val="gregorian"/>
                   </w:date>
                 </w:sdtPr>
+                <w:sdtEndPr/>
                 <w:sdtContent>
                   <w:p>
                     <w:pPr>
@@ -158,6 +161,7 @@
                 <w:dataBinding w:prefixMappings="xmlns:ns0='http://schemas.openxmlformats.org/officeDocument/2006/extended-properties'" w:xpath="/ns0:Properties[1]/ns0:Company[1]" w:storeItemID="{6668398D-A668-4E3E-A5EB-62B293D839F1}"/>
                 <w:text/>
               </w:sdtPr>
+              <w:sdtEndPr/>
               <w:sdtContent>
                 <w:tc>
                   <w:tcPr>
@@ -214,6 +218,7 @@
                   <w:dataBinding w:prefixMappings="xmlns:ns0='http://schemas.openxmlformats.org/package/2006/metadata/core-properties' xmlns:ns1='http://purl.org/dc/elements/1.1/'" w:xpath="/ns0:coreProperties[1]/ns1:title[1]" w:storeItemID="{6C3C8BC8-F283-45AE-878A-BAB7291924A1}"/>
                   <w:text/>
                 </w:sdtPr>
+                <w:sdtEndPr/>
                 <w:sdtContent>
                   <w:p>
                     <w:pPr>
@@ -259,6 +264,7 @@
                 <w:dataBinding w:prefixMappings="xmlns:ns0='http://schemas.openxmlformats.org/package/2006/metadata/core-properties' xmlns:ns1='http://purl.org/dc/elements/1.1/'" w:xpath="/ns0:coreProperties[1]/ns1:subject[1]" w:storeItemID="{6C3C8BC8-F283-45AE-878A-BAB7291924A1}"/>
                 <w:text/>
               </w:sdtPr>
+              <w:sdtEndPr/>
               <w:sdtContent>
                 <w:tc>
                   <w:tcPr>
@@ -564,7 +570,7 @@
           <w:r>
             <w:fldChar w:fldCharType="separate"/>
           </w:r>
-          <w:hyperlink w:anchor="_Toc516062037" w:history="1">
+          <w:hyperlink w:anchor="_Toc516581136" w:history="1">
             <w:r>
               <w:rPr>
                 <w:rStyle w:val="Lienhypertexte"/>
@@ -606,7 +612,7 @@
                 <w:noProof/>
                 <w:webHidden/>
               </w:rPr>
-              <w:instrText xml:space="preserve"> PAGEREF _Toc516062037 \h </w:instrText>
+              <w:instrText xml:space="preserve"> PAGEREF _Toc516581136 \h </w:instrText>
             </w:r>
             <w:r>
               <w:rPr>
@@ -626,7 +632,265 @@
                 <w:noProof/>
                 <w:webHidden/>
               </w:rPr>
-              <w:t>2</w:t>
+              <w:t>3</w:t>
+            </w:r>
+            <w:r>
+              <w:rPr>
+                <w:noProof/>
+                <w:webHidden/>
+              </w:rPr>
+              <w:fldChar w:fldCharType="end"/>
+            </w:r>
+          </w:hyperlink>
+        </w:p>
+        <w:p>
+          <w:pPr>
+            <w:pStyle w:val="TM2"/>
+            <w:tabs>
+              <w:tab w:val="left" w:pos="660"/>
+              <w:tab w:val="right" w:leader="dot" w:pos="9062"/>
+            </w:tabs>
+            <w:rPr>
+              <w:rFonts w:eastAsiaTheme="minorEastAsia"/>
+              <w:noProof/>
+              <w:lang w:eastAsia="fr-FR"/>
+            </w:rPr>
+          </w:pPr>
+          <w:hyperlink w:anchor="_Toc516581137" w:history="1">
+            <w:r>
+              <w:rPr>
+                <w:rStyle w:val="Lienhypertexte"/>
+                <w:noProof/>
+              </w:rPr>
+              <w:t>1)</w:t>
+            </w:r>
+            <w:r>
+              <w:rPr>
+                <w:rFonts w:eastAsiaTheme="minorEastAsia"/>
+                <w:noProof/>
+                <w:lang w:eastAsia="fr-FR"/>
+              </w:rPr>
+              <w:tab/>
+            </w:r>
+            <w:r>
+              <w:rPr>
+                <w:rStyle w:val="Lienhypertexte"/>
+                <w:noProof/>
+              </w:rPr>
+              <w:t>Prérequis</w:t>
+            </w:r>
+            <w:r>
+              <w:rPr>
+                <w:noProof/>
+                <w:webHidden/>
+              </w:rPr>
+              <w:tab/>
+            </w:r>
+            <w:r>
+              <w:rPr>
+                <w:noProof/>
+                <w:webHidden/>
+              </w:rPr>
+              <w:fldChar w:fldCharType="begin"/>
+            </w:r>
+            <w:r>
+              <w:rPr>
+                <w:noProof/>
+                <w:webHidden/>
+              </w:rPr>
+              <w:instrText xml:space="preserve"> PAGEREF _Toc516581137 \h </w:instrText>
+            </w:r>
+            <w:r>
+              <w:rPr>
+                <w:noProof/>
+                <w:webHidden/>
+              </w:rPr>
+            </w:r>
+            <w:r>
+              <w:rPr>
+                <w:noProof/>
+                <w:webHidden/>
+              </w:rPr>
+              <w:fldChar w:fldCharType="separate"/>
+            </w:r>
+            <w:r>
+              <w:rPr>
+                <w:noProof/>
+                <w:webHidden/>
+              </w:rPr>
+              <w:t>3</w:t>
+            </w:r>
+            <w:r>
+              <w:rPr>
+                <w:noProof/>
+                <w:webHidden/>
+              </w:rPr>
+              <w:fldChar w:fldCharType="end"/>
+            </w:r>
+          </w:hyperlink>
+        </w:p>
+        <w:p>
+          <w:pPr>
+            <w:pStyle w:val="TM2"/>
+            <w:tabs>
+              <w:tab w:val="left" w:pos="660"/>
+              <w:tab w:val="right" w:leader="dot" w:pos="9062"/>
+            </w:tabs>
+            <w:rPr>
+              <w:rFonts w:eastAsiaTheme="minorEastAsia"/>
+              <w:noProof/>
+              <w:lang w:eastAsia="fr-FR"/>
+            </w:rPr>
+          </w:pPr>
+          <w:hyperlink w:anchor="_Toc516581138" w:history="1">
+            <w:r>
+              <w:rPr>
+                <w:rStyle w:val="Lienhypertexte"/>
+                <w:noProof/>
+              </w:rPr>
+              <w:t>2)</w:t>
+            </w:r>
+            <w:r>
+              <w:rPr>
+                <w:rFonts w:eastAsiaTheme="minorEastAsia"/>
+                <w:noProof/>
+                <w:lang w:eastAsia="fr-FR"/>
+              </w:rPr>
+              <w:tab/>
+            </w:r>
+            <w:r>
+              <w:rPr>
+                <w:rStyle w:val="Lienhypertexte"/>
+                <w:noProof/>
+              </w:rPr>
+              <w:t>Installation</w:t>
+            </w:r>
+            <w:r>
+              <w:rPr>
+                <w:noProof/>
+                <w:webHidden/>
+              </w:rPr>
+              <w:tab/>
+            </w:r>
+            <w:r>
+              <w:rPr>
+                <w:noProof/>
+                <w:webHidden/>
+              </w:rPr>
+              <w:fldChar w:fldCharType="begin"/>
+            </w:r>
+            <w:r>
+              <w:rPr>
+                <w:noProof/>
+                <w:webHidden/>
+              </w:rPr>
+              <w:instrText xml:space="preserve"> PAGEREF _Toc516581138 \h </w:instrText>
+            </w:r>
+            <w:r>
+              <w:rPr>
+                <w:noProof/>
+                <w:webHidden/>
+              </w:rPr>
+            </w:r>
+            <w:r>
+              <w:rPr>
+                <w:noProof/>
+                <w:webHidden/>
+              </w:rPr>
+              <w:fldChar w:fldCharType="separate"/>
+            </w:r>
+            <w:r>
+              <w:rPr>
+                <w:noProof/>
+                <w:webHidden/>
+              </w:rPr>
+              <w:t>3</w:t>
+            </w:r>
+            <w:r>
+              <w:rPr>
+                <w:noProof/>
+                <w:webHidden/>
+              </w:rPr>
+              <w:fldChar w:fldCharType="end"/>
+            </w:r>
+          </w:hyperlink>
+        </w:p>
+        <w:p>
+          <w:pPr>
+            <w:pStyle w:val="TM2"/>
+            <w:tabs>
+              <w:tab w:val="left" w:pos="660"/>
+              <w:tab w:val="right" w:leader="dot" w:pos="9062"/>
+            </w:tabs>
+            <w:rPr>
+              <w:rFonts w:eastAsiaTheme="minorEastAsia"/>
+              <w:noProof/>
+              <w:lang w:eastAsia="fr-FR"/>
+            </w:rPr>
+          </w:pPr>
+          <w:hyperlink w:anchor="_Toc516581139" w:history="1">
+            <w:r>
+              <w:rPr>
+                <w:rStyle w:val="Lienhypertexte"/>
+                <w:noProof/>
+              </w:rPr>
+              <w:t>3)</w:t>
+            </w:r>
+            <w:r>
+              <w:rPr>
+                <w:rFonts w:eastAsiaTheme="minorEastAsia"/>
+                <w:noProof/>
+                <w:lang w:eastAsia="fr-FR"/>
+              </w:rPr>
+              <w:tab/>
+            </w:r>
+            <w:r>
+              <w:rPr>
+                <w:rStyle w:val="Lienhypertexte"/>
+                <w:noProof/>
+              </w:rPr>
+              <w:t>Attention</w:t>
+            </w:r>
+            <w:r>
+              <w:rPr>
+                <w:noProof/>
+                <w:webHidden/>
+              </w:rPr>
+              <w:tab/>
+            </w:r>
+            <w:r>
+              <w:rPr>
+                <w:noProof/>
+                <w:webHidden/>
+              </w:rPr>
+              <w:fldChar w:fldCharType="begin"/>
+            </w:r>
+            <w:r>
+              <w:rPr>
+                <w:noProof/>
+                <w:webHidden/>
+              </w:rPr>
+              <w:instrText xml:space="preserve"> PAGEREF _Toc516581139 \h </w:instrText>
+            </w:r>
+            <w:r>
+              <w:rPr>
+                <w:noProof/>
+                <w:webHidden/>
+              </w:rPr>
+            </w:r>
+            <w:r>
+              <w:rPr>
+                <w:noProof/>
+                <w:webHidden/>
+              </w:rPr>
+              <w:fldChar w:fldCharType="separate"/>
+            </w:r>
+            <w:r>
+              <w:rPr>
+                <w:noProof/>
+                <w:webHidden/>
+              </w:rPr>
+              <w:t>3</w:t>
             </w:r>
             <w:r>
               <w:rPr>
@@ -650,7 +914,7 @@
               <w:lang w:eastAsia="fr-FR"/>
             </w:rPr>
           </w:pPr>
-          <w:hyperlink w:anchor="_Toc516062038" w:history="1">
+          <w:hyperlink w:anchor="_Toc516581140" w:history="1">
             <w:r>
               <w:rPr>
                 <w:rStyle w:val="Lienhypertexte"/>
@@ -692,7 +956,7 @@
                 <w:noProof/>
                 <w:webHidden/>
               </w:rPr>
-              <w:instrText xml:space="preserve"> PAGEREF _Toc516062038 \h </w:instrText>
+              <w:instrText xml:space="preserve"> PAGEREF _Toc516581140 \h </w:instrText>
             </w:r>
             <w:r>
               <w:rPr>
@@ -712,7 +976,7 @@
                 <w:noProof/>
                 <w:webHidden/>
               </w:rPr>
-              <w:t>2</w:t>
+              <w:t>4</w:t>
             </w:r>
             <w:r>
               <w:rPr>
@@ -736,7 +1000,7 @@
               <w:lang w:eastAsia="fr-FR"/>
             </w:rPr>
           </w:pPr>
-          <w:hyperlink w:anchor="_Toc516062039" w:history="1">
+          <w:hyperlink w:anchor="_Toc516581141" w:history="1">
             <w:r>
               <w:rPr>
                 <w:rStyle w:val="Lienhypertexte"/>
@@ -778,7 +1042,7 @@
                 <w:noProof/>
                 <w:webHidden/>
               </w:rPr>
-              <w:instrText xml:space="preserve"> PAGEREF _Toc516062039 \h </w:instrText>
+              <w:instrText xml:space="preserve"> PAGEREF _Toc516581141 \h </w:instrText>
             </w:r>
             <w:r>
               <w:rPr>
@@ -798,7 +1062,7 @@
                 <w:noProof/>
                 <w:webHidden/>
               </w:rPr>
-              <w:t>3</w:t>
+              <w:t>4</w:t>
             </w:r>
             <w:r>
               <w:rPr>
@@ -822,7 +1086,7 @@
               <w:lang w:eastAsia="fr-FR"/>
             </w:rPr>
           </w:pPr>
-          <w:hyperlink w:anchor="_Toc516062040" w:history="1">
+          <w:hyperlink w:anchor="_Toc516581142" w:history="1">
             <w:r>
               <w:rPr>
                 <w:rStyle w:val="Lienhypertexte"/>
@@ -864,7 +1128,7 @@
                 <w:noProof/>
                 <w:webHidden/>
               </w:rPr>
-              <w:instrText xml:space="preserve"> PAGEREF _Toc516062040 \h </w:instrText>
+              <w:instrText xml:space="preserve"> PAGEREF _Toc516581142 \h </w:instrText>
             </w:r>
             <w:r>
               <w:rPr>
@@ -884,7 +1148,7 @@
                 <w:noProof/>
                 <w:webHidden/>
               </w:rPr>
-              <w:t>3</w:t>
+              <w:t>4</w:t>
             </w:r>
             <w:r>
               <w:rPr>
@@ -908,7 +1172,7 @@
               <w:lang w:eastAsia="fr-FR"/>
             </w:rPr>
           </w:pPr>
-          <w:hyperlink w:anchor="_Toc516062041" w:history="1">
+          <w:hyperlink w:anchor="_Toc516581143" w:history="1">
             <w:r>
               <w:rPr>
                 <w:rStyle w:val="Lienhypertexte"/>
@@ -950,7 +1214,7 @@
                 <w:noProof/>
                 <w:webHidden/>
               </w:rPr>
-              <w:instrText xml:space="preserve"> PAGEREF _Toc516062041 \h </w:instrText>
+              <w:instrText xml:space="preserve"> PAGEREF _Toc516581143 \h </w:instrText>
             </w:r>
             <w:r>
               <w:rPr>
@@ -970,7 +1234,7 @@
                 <w:noProof/>
                 <w:webHidden/>
               </w:rPr>
-              <w:t>3</w:t>
+              <w:t>4</w:t>
             </w:r>
             <w:r>
               <w:rPr>
@@ -994,7 +1258,7 @@
               <w:lang w:eastAsia="fr-FR"/>
             </w:rPr>
           </w:pPr>
-          <w:hyperlink w:anchor="_Toc516062042" w:history="1">
+          <w:hyperlink w:anchor="_Toc516581144" w:history="1">
             <w:r>
               <w:rPr>
                 <w:rStyle w:val="Lienhypertexte"/>
@@ -1036,7 +1300,7 @@
                 <w:noProof/>
                 <w:webHidden/>
               </w:rPr>
-              <w:instrText xml:space="preserve"> PAGEREF _Toc516062042 \h </w:instrText>
+              <w:instrText xml:space="preserve"> PAGEREF _Toc516581144 \h </w:instrText>
             </w:r>
             <w:r>
               <w:rPr>
@@ -1056,7 +1320,7 @@
                 <w:noProof/>
                 <w:webHidden/>
               </w:rPr>
-              <w:t>5</w:t>
+              <w:t>6</w:t>
             </w:r>
             <w:r>
               <w:rPr>
@@ -1080,7 +1344,7 @@
               <w:lang w:eastAsia="fr-FR"/>
             </w:rPr>
           </w:pPr>
-          <w:hyperlink w:anchor="_Toc516062043" w:history="1">
+          <w:hyperlink w:anchor="_Toc516581145" w:history="1">
             <w:r>
               <w:rPr>
                 <w:rStyle w:val="Lienhypertexte"/>
@@ -1122,7 +1386,7 @@
                 <w:noProof/>
                 <w:webHidden/>
               </w:rPr>
-              <w:instrText xml:space="preserve"> PAGEREF _Toc516062043 \h </w:instrText>
+              <w:instrText xml:space="preserve"> PAGEREF _Toc516581145 \h </w:instrText>
             </w:r>
             <w:r>
               <w:rPr>
@@ -1142,7 +1406,7 @@
                 <w:noProof/>
                 <w:webHidden/>
               </w:rPr>
-              <w:t>6</w:t>
+              <w:t>7</w:t>
             </w:r>
             <w:r>
               <w:rPr>
@@ -1166,7 +1430,7 @@
               <w:lang w:eastAsia="fr-FR"/>
             </w:rPr>
           </w:pPr>
-          <w:hyperlink w:anchor="_Toc516062044" w:history="1">
+          <w:hyperlink w:anchor="_Toc516581146" w:history="1">
             <w:r>
               <w:rPr>
                 <w:rStyle w:val="Lienhypertexte"/>
@@ -1208,7 +1472,7 @@
                 <w:noProof/>
                 <w:webHidden/>
               </w:rPr>
-              <w:instrText xml:space="preserve"> PAGEREF _Toc516062044 \h </w:instrText>
+              <w:instrText xml:space="preserve"> PAGEREF _Toc516581146 \h </w:instrText>
             </w:r>
             <w:r>
               <w:rPr>
@@ -1228,7 +1492,7 @@
                 <w:noProof/>
                 <w:webHidden/>
               </w:rPr>
-              <w:t>7</w:t>
+              <w:t>8</w:t>
             </w:r>
             <w:r>
               <w:rPr>
@@ -1252,7 +1516,7 @@
               <w:lang w:eastAsia="fr-FR"/>
             </w:rPr>
           </w:pPr>
-          <w:hyperlink w:anchor="_Toc516062045" w:history="1">
+          <w:hyperlink w:anchor="_Toc516581147" w:history="1">
             <w:r>
               <w:rPr>
                 <w:rStyle w:val="Lienhypertexte"/>
@@ -1294,7 +1558,7 @@
                 <w:noProof/>
                 <w:webHidden/>
               </w:rPr>
-              <w:instrText xml:space="preserve"> PAGEREF _Toc516062045 \h </w:instrText>
+              <w:instrText xml:space="preserve"> PAGEREF _Toc516581147 \h </w:instrText>
             </w:r>
             <w:r>
               <w:rPr>
@@ -1314,7 +1578,7 @@
                 <w:noProof/>
                 <w:webHidden/>
               </w:rPr>
-              <w:t>7</w:t>
+              <w:t>8</w:t>
             </w:r>
             <w:r>
               <w:rPr>
@@ -1338,7 +1602,7 @@
               <w:lang w:eastAsia="fr-FR"/>
             </w:rPr>
           </w:pPr>
-          <w:hyperlink w:anchor="_Toc516062046" w:history="1">
+          <w:hyperlink w:anchor="_Toc516581148" w:history="1">
             <w:r>
               <w:rPr>
                 <w:rStyle w:val="Lienhypertexte"/>
@@ -1380,7 +1644,7 @@
                 <w:noProof/>
                 <w:webHidden/>
               </w:rPr>
-              <w:instrText xml:space="preserve"> PAGEREF _Toc516062046 \h </w:instrText>
+              <w:instrText xml:space="preserve"> PAGEREF _Toc516581148 \h </w:instrText>
             </w:r>
             <w:r>
               <w:rPr>
@@ -1400,7 +1664,7 @@
                 <w:noProof/>
                 <w:webHidden/>
               </w:rPr>
-              <w:t>8</w:t>
+              <w:t>9</w:t>
             </w:r>
             <w:r>
               <w:rPr>
@@ -1424,7 +1688,7 @@
               <w:lang w:eastAsia="fr-FR"/>
             </w:rPr>
           </w:pPr>
-          <w:hyperlink w:anchor="_Toc516062047" w:history="1">
+          <w:hyperlink w:anchor="_Toc516581149" w:history="1">
             <w:r>
               <w:rPr>
                 <w:rStyle w:val="Lienhypertexte"/>
@@ -1466,7 +1730,7 @@
                 <w:noProof/>
                 <w:webHidden/>
               </w:rPr>
-              <w:instrText xml:space="preserve"> PAGEREF _Toc516062047 \h </w:instrText>
+              <w:instrText xml:space="preserve"> PAGEREF _Toc516581149 \h </w:instrText>
             </w:r>
             <w:r>
               <w:rPr>
@@ -1486,7 +1750,7 @@
                 <w:noProof/>
                 <w:webHidden/>
               </w:rPr>
-              <w:t>8</w:t>
+              <w:t>9</w:t>
             </w:r>
             <w:r>
               <w:rPr>
@@ -1510,7 +1774,7 @@
               <w:lang w:eastAsia="fr-FR"/>
             </w:rPr>
           </w:pPr>
-          <w:hyperlink w:anchor="_Toc516062048" w:history="1">
+          <w:hyperlink w:anchor="_Toc516581150" w:history="1">
             <w:r>
               <w:rPr>
                 <w:rStyle w:val="Lienhypertexte"/>
@@ -1552,7 +1816,7 @@
                 <w:noProof/>
                 <w:webHidden/>
               </w:rPr>
-              <w:instrText xml:space="preserve"> PAGEREF _Toc516062048 \h </w:instrText>
+              <w:instrText xml:space="preserve"> PAGEREF _Toc516581150 \h </w:instrText>
             </w:r>
             <w:r>
               <w:rPr>
@@ -1572,7 +1836,7 @@
                 <w:noProof/>
                 <w:webHidden/>
               </w:rPr>
-              <w:t>9</w:t>
+              <w:t>10</w:t>
             </w:r>
             <w:r>
               <w:rPr>
@@ -1596,7 +1860,7 @@
               <w:lang w:eastAsia="fr-FR"/>
             </w:rPr>
           </w:pPr>
-          <w:hyperlink w:anchor="_Toc516062049" w:history="1">
+          <w:hyperlink w:anchor="_Toc516581151" w:history="1">
             <w:r>
               <w:rPr>
                 <w:rStyle w:val="Lienhypertexte"/>
@@ -1638,7 +1902,7 @@
                 <w:noProof/>
                 <w:webHidden/>
               </w:rPr>
-              <w:instrText xml:space="preserve"> PAGEREF _Toc516062049 \h </w:instrText>
+              <w:instrText xml:space="preserve"> PAGEREF _Toc516581151 \h </w:instrText>
             </w:r>
             <w:r>
               <w:rPr>
@@ -1658,7 +1922,7 @@
                 <w:noProof/>
                 <w:webHidden/>
               </w:rPr>
-              <w:t>9</w:t>
+              <w:t>10</w:t>
             </w:r>
             <w:r>
               <w:rPr>
@@ -1682,7 +1946,7 @@
               <w:lang w:eastAsia="fr-FR"/>
             </w:rPr>
           </w:pPr>
-          <w:hyperlink w:anchor="_Toc516062050" w:history="1">
+          <w:hyperlink w:anchor="_Toc516581152" w:history="1">
             <w:r>
               <w:rPr>
                 <w:rStyle w:val="Lienhypertexte"/>
@@ -1724,7 +1988,7 @@
                 <w:noProof/>
                 <w:webHidden/>
               </w:rPr>
-              <w:instrText xml:space="preserve"> PAGEREF _Toc516062050 \h </w:instrText>
+              <w:instrText xml:space="preserve"> PAGEREF _Toc516581152 \h </w:instrText>
             </w:r>
             <w:r>
               <w:rPr>
@@ -1744,7 +2008,7 @@
                 <w:noProof/>
                 <w:webHidden/>
               </w:rPr>
-              <w:t>15</w:t>
+              <w:t>16</w:t>
             </w:r>
             <w:r>
               <w:rPr>
@@ -1768,7 +2032,7 @@
               <w:lang w:eastAsia="fr-FR"/>
             </w:rPr>
           </w:pPr>
-          <w:hyperlink w:anchor="_Toc516062051" w:history="1">
+          <w:hyperlink w:anchor="_Toc516581153" w:history="1">
             <w:r>
               <w:rPr>
                 <w:rStyle w:val="Lienhypertexte"/>
@@ -1810,7 +2074,7 @@
                 <w:noProof/>
                 <w:webHidden/>
               </w:rPr>
-              <w:instrText xml:space="preserve"> PAGEREF _Toc516062051 \h </w:instrText>
+              <w:instrText xml:space="preserve"> PAGEREF _Toc516581153 \h </w:instrText>
             </w:r>
             <w:r>
               <w:rPr>
@@ -1830,7 +2094,7 @@
                 <w:noProof/>
                 <w:webHidden/>
               </w:rPr>
-              <w:t>17</w:t>
+              <w:t>18</w:t>
             </w:r>
             <w:r>
               <w:rPr>
@@ -1854,7 +2118,7 @@
               <w:lang w:eastAsia="fr-FR"/>
             </w:rPr>
           </w:pPr>
-          <w:hyperlink w:anchor="_Toc516062052" w:history="1">
+          <w:hyperlink w:anchor="_Toc516581154" w:history="1">
             <w:r>
               <w:rPr>
                 <w:rStyle w:val="Lienhypertexte"/>
@@ -1896,7 +2160,7 @@
                 <w:noProof/>
                 <w:webHidden/>
               </w:rPr>
-              <w:instrText xml:space="preserve"> PAGEREF _Toc516062052 \h </w:instrText>
+              <w:instrText xml:space="preserve"> PAGEREF _Toc516581154 \h </w:instrText>
             </w:r>
             <w:r>
               <w:rPr>
@@ -1916,7 +2180,7 @@
                 <w:noProof/>
                 <w:webHidden/>
               </w:rPr>
-              <w:t>18</w:t>
+              <w:t>19</w:t>
             </w:r>
             <w:r>
               <w:rPr>
@@ -1940,7 +2204,7 @@
               <w:lang w:eastAsia="fr-FR"/>
             </w:rPr>
           </w:pPr>
-          <w:hyperlink w:anchor="_Toc516062053" w:history="1">
+          <w:hyperlink w:anchor="_Toc516581155" w:history="1">
             <w:r>
               <w:rPr>
                 <w:rStyle w:val="Lienhypertexte"/>
@@ -1982,7 +2246,7 @@
                 <w:noProof/>
                 <w:webHidden/>
               </w:rPr>
-              <w:instrText xml:space="preserve"> PAGEREF _Toc516062053 \h </w:instrText>
+              <w:instrText xml:space="preserve"> PAGEREF _Toc516581155 \h </w:instrText>
             </w:r>
             <w:r>
               <w:rPr>
@@ -2002,7 +2266,7 @@
                 <w:noProof/>
                 <w:webHidden/>
               </w:rPr>
-              <w:t>20</w:t>
+              <w:t>21</w:t>
             </w:r>
             <w:r>
               <w:rPr>
@@ -2026,7 +2290,7 @@
               <w:lang w:eastAsia="fr-FR"/>
             </w:rPr>
           </w:pPr>
-          <w:hyperlink w:anchor="_Toc516062054" w:history="1">
+          <w:hyperlink w:anchor="_Toc516581156" w:history="1">
             <w:r>
               <w:rPr>
                 <w:rStyle w:val="Lienhypertexte"/>
@@ -2068,7 +2332,7 @@
                 <w:noProof/>
                 <w:webHidden/>
               </w:rPr>
-              <w:instrText xml:space="preserve"> PAGEREF _Toc516062054 \h </w:instrText>
+              <w:instrText xml:space="preserve"> PAGEREF _Toc516581156 \h </w:instrText>
             </w:r>
             <w:r>
               <w:rPr>
@@ -2088,7 +2352,7 @@
                 <w:noProof/>
                 <w:webHidden/>
               </w:rPr>
-              <w:t>24</w:t>
+              <w:t>25</w:t>
             </w:r>
             <w:r>
               <w:rPr>
@@ -2112,7 +2376,7 @@
               <w:lang w:eastAsia="fr-FR"/>
             </w:rPr>
           </w:pPr>
-          <w:hyperlink w:anchor="_Toc516062055" w:history="1">
+          <w:hyperlink w:anchor="_Toc516581157" w:history="1">
             <w:r>
               <w:rPr>
                 <w:rStyle w:val="Lienhypertexte"/>
@@ -2154,7 +2418,7 @@
                 <w:noProof/>
                 <w:webHidden/>
               </w:rPr>
-              <w:instrText xml:space="preserve"> PAGEREF _Toc516062055 \h </w:instrText>
+              <w:instrText xml:space="preserve"> PAGEREF _Toc516581157 \h </w:instrText>
             </w:r>
             <w:r>
               <w:rPr>
@@ -2174,7 +2438,7 @@
                 <w:noProof/>
                 <w:webHidden/>
               </w:rPr>
-              <w:t>35</w:t>
+              <w:t>36</w:t>
             </w:r>
             <w:r>
               <w:rPr>
@@ -2198,7 +2462,7 @@
               <w:lang w:eastAsia="fr-FR"/>
             </w:rPr>
           </w:pPr>
-          <w:hyperlink w:anchor="_Toc516062056" w:history="1">
+          <w:hyperlink w:anchor="_Toc516581158" w:history="1">
             <w:r>
               <w:rPr>
                 <w:rStyle w:val="Lienhypertexte"/>
@@ -2240,7 +2504,7 @@
                 <w:noProof/>
                 <w:webHidden/>
               </w:rPr>
-              <w:instrText xml:space="preserve"> PAGEREF _Toc516062056 \h </w:instrText>
+              <w:instrText xml:space="preserve"> PAGEREF _Toc516581158 \h </w:instrText>
             </w:r>
             <w:r>
               <w:rPr>
@@ -2260,7 +2524,7 @@
                 <w:noProof/>
                 <w:webHidden/>
               </w:rPr>
-              <w:t>36</w:t>
+              <w:t>37</w:t>
             </w:r>
             <w:r>
               <w:rPr>
@@ -2284,7 +2548,7 @@
               <w:lang w:eastAsia="fr-FR"/>
             </w:rPr>
           </w:pPr>
-          <w:hyperlink w:anchor="_Toc516062057" w:history="1">
+          <w:hyperlink w:anchor="_Toc516581159" w:history="1">
             <w:r>
               <w:rPr>
                 <w:rStyle w:val="Lienhypertexte"/>
@@ -2326,7 +2590,7 @@
                 <w:noProof/>
                 <w:webHidden/>
               </w:rPr>
-              <w:instrText xml:space="preserve"> PAGEREF _Toc516062057 \h </w:instrText>
+              <w:instrText xml:space="preserve"> PAGEREF _Toc516581159 \h </w:instrText>
             </w:r>
             <w:r>
               <w:rPr>
@@ -2346,7 +2610,265 @@
                 <w:noProof/>
                 <w:webHidden/>
               </w:rPr>
-              <w:t>42</w:t>
+              <w:t>43</w:t>
+            </w:r>
+            <w:r>
+              <w:rPr>
+                <w:noProof/>
+                <w:webHidden/>
+              </w:rPr>
+              <w:fldChar w:fldCharType="end"/>
+            </w:r>
+          </w:hyperlink>
+        </w:p>
+        <w:p>
+          <w:pPr>
+            <w:pStyle w:val="TM3"/>
+            <w:tabs>
+              <w:tab w:val="left" w:pos="880"/>
+              <w:tab w:val="right" w:leader="dot" w:pos="9062"/>
+            </w:tabs>
+            <w:rPr>
+              <w:rFonts w:eastAsiaTheme="minorEastAsia"/>
+              <w:noProof/>
+              <w:lang w:eastAsia="fr-FR"/>
+            </w:rPr>
+          </w:pPr>
+          <w:hyperlink w:anchor="_Toc516581160" w:history="1">
+            <w:r>
+              <w:rPr>
+                <w:rStyle w:val="Lienhypertexte"/>
+                <w:noProof/>
+              </w:rPr>
+              <w:t>G.</w:t>
+            </w:r>
+            <w:r>
+              <w:rPr>
+                <w:rFonts w:eastAsiaTheme="minorEastAsia"/>
+                <w:noProof/>
+                <w:lang w:eastAsia="fr-FR"/>
+              </w:rPr>
+              <w:tab/>
+            </w:r>
+            <w:r>
+              <w:rPr>
+                <w:rStyle w:val="Lienhypertexte"/>
+                <w:noProof/>
+              </w:rPr>
+              <w:t>Complément</w:t>
+            </w:r>
+            <w:r>
+              <w:rPr>
+                <w:noProof/>
+                <w:webHidden/>
+              </w:rPr>
+              <w:tab/>
+            </w:r>
+            <w:r>
+              <w:rPr>
+                <w:noProof/>
+                <w:webHidden/>
+              </w:rPr>
+              <w:fldChar w:fldCharType="begin"/>
+            </w:r>
+            <w:r>
+              <w:rPr>
+                <w:noProof/>
+                <w:webHidden/>
+              </w:rPr>
+              <w:instrText xml:space="preserve"> PAGEREF _Toc516581160 \h </w:instrText>
+            </w:r>
+            <w:r>
+              <w:rPr>
+                <w:noProof/>
+                <w:webHidden/>
+              </w:rPr>
+            </w:r>
+            <w:r>
+              <w:rPr>
+                <w:noProof/>
+                <w:webHidden/>
+              </w:rPr>
+              <w:fldChar w:fldCharType="separate"/>
+            </w:r>
+            <w:r>
+              <w:rPr>
+                <w:noProof/>
+                <w:webHidden/>
+              </w:rPr>
+              <w:t>45</w:t>
+            </w:r>
+            <w:r>
+              <w:rPr>
+                <w:noProof/>
+                <w:webHidden/>
+              </w:rPr>
+              <w:fldChar w:fldCharType="end"/>
+            </w:r>
+          </w:hyperlink>
+        </w:p>
+        <w:p>
+          <w:pPr>
+            <w:pStyle w:val="TM2"/>
+            <w:tabs>
+              <w:tab w:val="left" w:pos="660"/>
+              <w:tab w:val="right" w:leader="dot" w:pos="9062"/>
+            </w:tabs>
+            <w:rPr>
+              <w:rFonts w:eastAsiaTheme="minorEastAsia"/>
+              <w:noProof/>
+              <w:lang w:eastAsia="fr-FR"/>
+            </w:rPr>
+          </w:pPr>
+          <w:hyperlink w:anchor="_Toc516581161" w:history="1">
+            <w:r>
+              <w:rPr>
+                <w:rStyle w:val="Lienhypertexte"/>
+                <w:noProof/>
+              </w:rPr>
+              <w:t>3)</w:t>
+            </w:r>
+            <w:r>
+              <w:rPr>
+                <w:rFonts w:eastAsiaTheme="minorEastAsia"/>
+                <w:noProof/>
+                <w:lang w:eastAsia="fr-FR"/>
+              </w:rPr>
+              <w:tab/>
+            </w:r>
+            <w:r>
+              <w:rPr>
+                <w:rStyle w:val="Lienhypertexte"/>
+                <w:noProof/>
+              </w:rPr>
+              <w:t>Page d’erreur 404</w:t>
+            </w:r>
+            <w:r>
+              <w:rPr>
+                <w:noProof/>
+                <w:webHidden/>
+              </w:rPr>
+              <w:tab/>
+            </w:r>
+            <w:r>
+              <w:rPr>
+                <w:noProof/>
+                <w:webHidden/>
+              </w:rPr>
+              <w:fldChar w:fldCharType="begin"/>
+            </w:r>
+            <w:r>
+              <w:rPr>
+                <w:noProof/>
+                <w:webHidden/>
+              </w:rPr>
+              <w:instrText xml:space="preserve"> PAGEREF _Toc516581161 \h </w:instrText>
+            </w:r>
+            <w:r>
+              <w:rPr>
+                <w:noProof/>
+                <w:webHidden/>
+              </w:rPr>
+            </w:r>
+            <w:r>
+              <w:rPr>
+                <w:noProof/>
+                <w:webHidden/>
+              </w:rPr>
+              <w:fldChar w:fldCharType="separate"/>
+            </w:r>
+            <w:r>
+              <w:rPr>
+                <w:noProof/>
+                <w:webHidden/>
+              </w:rPr>
+              <w:t>47</w:t>
+            </w:r>
+            <w:r>
+              <w:rPr>
+                <w:noProof/>
+                <w:webHidden/>
+              </w:rPr>
+              <w:fldChar w:fldCharType="end"/>
+            </w:r>
+          </w:hyperlink>
+        </w:p>
+        <w:p>
+          <w:pPr>
+            <w:pStyle w:val="TM1"/>
+            <w:tabs>
+              <w:tab w:val="left" w:pos="660"/>
+              <w:tab w:val="right" w:leader="dot" w:pos="9062"/>
+            </w:tabs>
+            <w:rPr>
+              <w:rFonts w:eastAsiaTheme="minorEastAsia"/>
+              <w:noProof/>
+              <w:lang w:eastAsia="fr-FR"/>
+            </w:rPr>
+          </w:pPr>
+          <w:hyperlink w:anchor="_Toc516581162" w:history="1">
+            <w:r>
+              <w:rPr>
+                <w:rStyle w:val="Lienhypertexte"/>
+                <w:noProof/>
+              </w:rPr>
+              <w:t>IV.</w:t>
+            </w:r>
+            <w:r>
+              <w:rPr>
+                <w:rFonts w:eastAsiaTheme="minorEastAsia"/>
+                <w:noProof/>
+                <w:lang w:eastAsia="fr-FR"/>
+              </w:rPr>
+              <w:tab/>
+            </w:r>
+            <w:r>
+              <w:rPr>
+                <w:rStyle w:val="Lienhypertexte"/>
+                <w:noProof/>
+              </w:rPr>
+              <w:t>Pour finir</w:t>
+            </w:r>
+            <w:r>
+              <w:rPr>
+                <w:noProof/>
+                <w:webHidden/>
+              </w:rPr>
+              <w:tab/>
+            </w:r>
+            <w:r>
+              <w:rPr>
+                <w:noProof/>
+                <w:webHidden/>
+              </w:rPr>
+              <w:fldChar w:fldCharType="begin"/>
+            </w:r>
+            <w:r>
+              <w:rPr>
+                <w:noProof/>
+                <w:webHidden/>
+              </w:rPr>
+              <w:instrText xml:space="preserve"> PAGEREF _Toc516581162 \h </w:instrText>
+            </w:r>
+            <w:r>
+              <w:rPr>
+                <w:noProof/>
+                <w:webHidden/>
+              </w:rPr>
+            </w:r>
+            <w:r>
+              <w:rPr>
+                <w:noProof/>
+                <w:webHidden/>
+              </w:rPr>
+              <w:fldChar w:fldCharType="separate"/>
+            </w:r>
+            <w:r>
+              <w:rPr>
+                <w:noProof/>
+                <w:webHidden/>
+              </w:rPr>
+              <w:t>48</w:t>
             </w:r>
             <w:r>
               <w:rPr>
@@ -2374,43 +2896,43 @@
           <w:sz w:val="32"/>
         </w:rPr>
       </w:pPr>
-    </w:p>
-    <w:p>
-      <w:pPr>
-        <w:rPr>
-          <w:sz w:val="32"/>
-        </w:rPr>
-      </w:pPr>
-    </w:p>
-    <w:p>
-      <w:pPr>
-        <w:rPr>
-          <w:sz w:val="32"/>
-        </w:rPr>
-      </w:pPr>
-    </w:p>
-    <w:p>
-      <w:pPr>
-        <w:rPr>
-          <w:sz w:val="32"/>
-        </w:rPr>
-      </w:pPr>
-    </w:p>
-    <w:p>
-      <w:pPr>
-        <w:rPr>
-          <w:sz w:val="32"/>
-        </w:rPr>
-      </w:pPr>
-    </w:p>
-    <w:p>
-      <w:pPr>
-        <w:rPr>
-          <w:sz w:val="32"/>
-        </w:rPr>
-      </w:pPr>
       <w:bookmarkStart w:id="1" w:name="_GoBack"/>
       <w:bookmarkEnd w:id="1"/>
+    </w:p>
+    <w:p>
+      <w:pPr>
+        <w:rPr>
+          <w:sz w:val="32"/>
+        </w:rPr>
+      </w:pPr>
+    </w:p>
+    <w:p>
+      <w:pPr>
+        <w:rPr>
+          <w:sz w:val="32"/>
+        </w:rPr>
+      </w:pPr>
+    </w:p>
+    <w:p>
+      <w:pPr>
+        <w:rPr>
+          <w:sz w:val="32"/>
+        </w:rPr>
+      </w:pPr>
+    </w:p>
+    <w:p>
+      <w:pPr>
+        <w:rPr>
+          <w:sz w:val="32"/>
+        </w:rPr>
+      </w:pPr>
+    </w:p>
+    <w:p>
+      <w:pPr>
+        <w:rPr>
+          <w:sz w:val="32"/>
+        </w:rPr>
+      </w:pPr>
     </w:p>
     <w:p>
       <w:pPr>
@@ -2423,12 +2945,11 @@
           <w:color w:val="ED7D31" w:themeColor="accent2"/>
         </w:rPr>
       </w:pPr>
-      <w:bookmarkStart w:id="2" w:name="_Toc516062037"/>
+      <w:bookmarkStart w:id="2" w:name="_Toc516581136"/>
       <w:r>
         <w:rPr>
           <w:color w:val="ED7D31" w:themeColor="accent2"/>
         </w:rPr>
-        <w:lastRenderedPageBreak/>
         <w:t>Installation de l’application</w:t>
       </w:r>
       <w:bookmarkEnd w:id="2"/>
@@ -2450,9 +2971,11 @@
           <w:numId w:val="30"/>
         </w:numPr>
       </w:pPr>
+      <w:bookmarkStart w:id="3" w:name="_Toc516581137"/>
       <w:r>
         <w:t>Prérequis</w:t>
       </w:r>
+      <w:bookmarkEnd w:id="3"/>
     </w:p>
     <w:p>
       <w:pPr>
@@ -2547,9 +3070,11 @@
           <w:numId w:val="30"/>
         </w:numPr>
       </w:pPr>
+      <w:bookmarkStart w:id="4" w:name="_Toc516581138"/>
       <w:r>
         <w:t>Installation</w:t>
       </w:r>
+      <w:bookmarkEnd w:id="4"/>
     </w:p>
     <w:p>
       <w:pPr>
@@ -2928,9 +3453,11 @@
           <w:numId w:val="30"/>
         </w:numPr>
       </w:pPr>
+      <w:bookmarkStart w:id="5" w:name="_Toc516581139"/>
       <w:r>
         <w:t>Attention</w:t>
       </w:r>
+      <w:bookmarkEnd w:id="5"/>
     </w:p>
     <w:p>
       <w:pPr>
@@ -3001,12 +3528,11 @@
           <w:color w:val="ED7D31" w:themeColor="accent2"/>
         </w:rPr>
       </w:pPr>
-      <w:bookmarkStart w:id="3" w:name="_Toc516062038"/>
+      <w:bookmarkStart w:id="6" w:name="_Toc516581140"/>
       <w:r>
         <w:rPr>
           <w:color w:val="ED7D31" w:themeColor="accent2"/>
         </w:rPr>
-        <w:lastRenderedPageBreak/>
         <w:t>Spécificités techniques</w:t>
       </w:r>
       <w:r>
@@ -3015,7 +3541,7 @@
         </w:rPr>
         <w:t xml:space="preserve"> et structure du projet</w:t>
       </w:r>
-      <w:bookmarkEnd w:id="3"/>
+      <w:bookmarkEnd w:id="6"/>
     </w:p>
     <w:p>
       <w:pPr>
@@ -3179,14 +3705,14 @@
           <w:numId w:val="12"/>
         </w:numPr>
       </w:pPr>
-      <w:bookmarkStart w:id="4" w:name="_Toc516062039"/>
+      <w:bookmarkStart w:id="7" w:name="_Toc516581141"/>
       <w:r>
         <w:rPr>
           <w:color w:val="ED7D31" w:themeColor="accent2"/>
         </w:rPr>
         <w:t>Outils de développement</w:t>
       </w:r>
-      <w:bookmarkEnd w:id="4"/>
+      <w:bookmarkEnd w:id="7"/>
     </w:p>
     <w:p>
       <w:pPr>
@@ -3467,21 +3993,12 @@
           <w:szCs w:val="24"/>
         </w:rPr>
       </w:pPr>
-      <w:proofErr w:type="spellStart"/>
-      <w:r>
-        <w:rPr>
-          <w:sz w:val="24"/>
-          <w:szCs w:val="24"/>
-        </w:rPr>
-        <w:t>Materialize</w:t>
-      </w:r>
-      <w:proofErr w:type="spellEnd"/>
-      <w:r>
-        <w:rPr>
-          <w:sz w:val="24"/>
-          <w:szCs w:val="24"/>
-        </w:rPr>
-        <w:t xml:space="preserve"> : </w:t>
+      <w:r>
+        <w:rPr>
+          <w:sz w:val="24"/>
+          <w:szCs w:val="24"/>
+        </w:rPr>
+        <w:t xml:space="preserve">Materialize : </w:t>
       </w:r>
       <w:proofErr w:type="spellStart"/>
       <w:r>
@@ -3574,14 +4091,14 @@
           <w:color w:val="ED7D31" w:themeColor="accent2"/>
         </w:rPr>
       </w:pPr>
-      <w:bookmarkStart w:id="5" w:name="_Toc516062040"/>
+      <w:bookmarkStart w:id="8" w:name="_Toc516581142"/>
       <w:r>
         <w:rPr>
           <w:color w:val="ED7D31" w:themeColor="accent2"/>
         </w:rPr>
         <w:t>Structure du projet</w:t>
       </w:r>
-      <w:bookmarkEnd w:id="5"/>
+      <w:bookmarkEnd w:id="8"/>
     </w:p>
     <w:p>
       <w:pPr>
@@ -3604,14 +4121,14 @@
           <w:color w:val="ED7D31" w:themeColor="accent2"/>
         </w:rPr>
       </w:pPr>
-      <w:bookmarkStart w:id="6" w:name="_Toc516062041"/>
+      <w:bookmarkStart w:id="9" w:name="_Toc516581143"/>
       <w:r>
         <w:rPr>
           <w:color w:val="ED7D31" w:themeColor="accent2"/>
         </w:rPr>
         <w:t>Structure à la racine</w:t>
       </w:r>
-      <w:bookmarkEnd w:id="6"/>
+      <w:bookmarkEnd w:id="9"/>
     </w:p>
     <w:p>
       <w:pPr>
@@ -3636,6 +4153,7 @@
           <w:sz w:val="24"/>
           <w:szCs w:val="24"/>
         </w:rPr>
+        <w:lastRenderedPageBreak/>
         <w:t>La structure de l’application web a été pensée de manière à suivre une l’architecture logicielle MVC (Modèle-Vue-Contrôleur).</w:t>
       </w:r>
       <w:r>
@@ -3669,7 +4187,6 @@
           <w:sz w:val="24"/>
           <w:szCs w:val="24"/>
         </w:rPr>
-        <w:lastRenderedPageBreak/>
         <w:drawing>
           <wp:inline distT="0" distB="0" distL="0" distR="0">
             <wp:extent cx="2362200" cy="2409825"/>
@@ -4175,7 +4692,15 @@
           <w:sz w:val="24"/>
           <w:szCs w:val="24"/>
         </w:rPr>
-        <w:t xml:space="preserve">composer qui permet donc de déclarer et d’installer des bibliothèques dans le projet. Toutes les informations sont recueillies dans le fichier </w:t>
+        <w:t xml:space="preserve">composer qui permet donc de déclarer et d’installer des </w:t>
+      </w:r>
+      <w:r>
+        <w:rPr>
+          <w:sz w:val="24"/>
+          <w:szCs w:val="24"/>
+        </w:rPr>
+        <w:lastRenderedPageBreak/>
+        <w:t xml:space="preserve">bibliothèques dans le projet. Toutes les informations sont recueillies dans le fichier </w:t>
       </w:r>
       <w:proofErr w:type="spellStart"/>
       <w:proofErr w:type="gramStart"/>
@@ -4263,7 +4788,6 @@
           <w:sz w:val="24"/>
           <w:szCs w:val="24"/>
         </w:rPr>
-        <w:lastRenderedPageBreak/>
         <w:t>Dans le cas où une version d’un module ne serait plus</w:t>
       </w:r>
       <w:r>
@@ -4312,14 +4836,14 @@
           <w:color w:val="ED7D31" w:themeColor="accent2"/>
         </w:rPr>
       </w:pPr>
-      <w:bookmarkStart w:id="7" w:name="_Toc516062042"/>
+      <w:bookmarkStart w:id="10" w:name="_Toc516581144"/>
       <w:r>
         <w:rPr>
           <w:color w:val="ED7D31" w:themeColor="accent2"/>
         </w:rPr>
         <w:t>Structure au dossier source</w:t>
       </w:r>
-      <w:bookmarkEnd w:id="7"/>
+      <w:bookmarkEnd w:id="10"/>
     </w:p>
     <w:p>
       <w:pPr>
@@ -4475,7 +4999,15 @@
           <w:sz w:val="24"/>
           <w:szCs w:val="24"/>
         </w:rPr>
-        <w:t>Etant donné que l’application web compte une partie liée au FrontOffice et une partie liée au BackOffice, il était nécessaire de faire une distinction de ceux-ci dans les fichiers de l’</w:t>
+        <w:t xml:space="preserve">Etant donné que l’application web compte une partie </w:t>
+      </w:r>
+      <w:r>
+        <w:rPr>
+          <w:sz w:val="24"/>
+          <w:szCs w:val="24"/>
+        </w:rPr>
+        <w:lastRenderedPageBreak/>
+        <w:t>liée au FrontOffice et une partie liée au BackOffice, il était nécessaire de faire une distinction de ceux-ci dans les fichiers de l’</w:t>
       </w:r>
       <w:r>
         <w:rPr>
@@ -4553,7 +5085,6 @@
           <w:sz w:val="24"/>
           <w:szCs w:val="24"/>
         </w:rPr>
-        <w:lastRenderedPageBreak/>
         <w:t>Authentication.php</w:t>
       </w:r>
       <w:proofErr w:type="spellEnd"/>
@@ -5048,14 +5579,14 @@
           <w:color w:val="ED7D31" w:themeColor="accent2"/>
         </w:rPr>
       </w:pPr>
-      <w:bookmarkStart w:id="8" w:name="_Toc516062043"/>
+      <w:bookmarkStart w:id="11" w:name="_Toc516581145"/>
       <w:r>
         <w:rPr>
           <w:color w:val="ED7D31" w:themeColor="accent2"/>
         </w:rPr>
         <w:t>Fonctionnement de l’application</w:t>
       </w:r>
-      <w:bookmarkEnd w:id="8"/>
+      <w:bookmarkEnd w:id="11"/>
     </w:p>
     <w:p>
       <w:pPr>
@@ -5081,6 +5612,7 @@
           <w:sz w:val="24"/>
           <w:szCs w:val="24"/>
         </w:rPr>
+        <w:lastRenderedPageBreak/>
         <w:t xml:space="preserve">L’application Web </w:t>
       </w:r>
       <w:r>
@@ -5167,12 +5699,11 @@
           <w:color w:val="ED7D31" w:themeColor="accent2"/>
         </w:rPr>
       </w:pPr>
-      <w:bookmarkStart w:id="9" w:name="_Toc516062044"/>
+      <w:bookmarkStart w:id="12" w:name="_Toc516581146"/>
       <w:r>
         <w:rPr>
           <w:color w:val="ED7D31" w:themeColor="accent2"/>
         </w:rPr>
-        <w:lastRenderedPageBreak/>
         <w:t xml:space="preserve">Fonctionnement vis-à-vis d’une </w:t>
       </w:r>
       <w:r>
@@ -5187,7 +5718,7 @@
         </w:rPr>
         <w:t xml:space="preserve"> GET</w:t>
       </w:r>
-      <w:bookmarkEnd w:id="9"/>
+      <w:bookmarkEnd w:id="12"/>
     </w:p>
     <w:p>
       <w:pPr>
@@ -5587,7 +6118,7 @@
           <w:color w:val="ED7D31" w:themeColor="accent2"/>
         </w:rPr>
       </w:pPr>
-      <w:bookmarkStart w:id="10" w:name="_Toc516062045"/>
+      <w:bookmarkStart w:id="13" w:name="_Toc516581147"/>
       <w:r>
         <w:rPr>
           <w:color w:val="ED7D31" w:themeColor="accent2"/>
@@ -5606,7 +6137,7 @@
         </w:rPr>
         <w:t xml:space="preserve"> POST</w:t>
       </w:r>
-      <w:bookmarkEnd w:id="10"/>
+      <w:bookmarkEnd w:id="13"/>
     </w:p>
     <w:p>
       <w:pPr>
@@ -5652,6 +6183,7 @@
           <w:sz w:val="24"/>
           <w:szCs w:val="24"/>
         </w:rPr>
+        <w:lastRenderedPageBreak/>
         <w:t xml:space="preserve">Premièrement, il vérifie que l’URL est une URL qui est enregistrée. L’application accède au fichier </w:t>
       </w:r>
       <w:proofErr w:type="spellStart"/>
@@ -5763,7 +6295,6 @@
           <w:sz w:val="24"/>
           <w:szCs w:val="24"/>
         </w:rPr>
-        <w:lastRenderedPageBreak/>
         <w:t>Ensuite l’application exécute tout ce qui se trouve dans la fonction anonyme.</w:t>
       </w:r>
       <w:r>
@@ -5913,14 +6444,14 @@
           <w:color w:val="ED7D31" w:themeColor="accent2"/>
         </w:rPr>
       </w:pPr>
-      <w:bookmarkStart w:id="11" w:name="_Toc516062046"/>
+      <w:bookmarkStart w:id="14" w:name="_Toc516581148"/>
       <w:r>
         <w:rPr>
           <w:color w:val="ED7D31" w:themeColor="accent2"/>
         </w:rPr>
         <w:t>Complément de fonctionnement</w:t>
       </w:r>
-      <w:bookmarkEnd w:id="11"/>
+      <w:bookmarkEnd w:id="14"/>
     </w:p>
     <w:p>
       <w:pPr>
@@ -6149,14 +6680,14 @@
           <w:color w:val="ED7D31" w:themeColor="accent2"/>
         </w:rPr>
       </w:pPr>
-      <w:bookmarkStart w:id="12" w:name="_Toc516062047"/>
+      <w:bookmarkStart w:id="15" w:name="_Toc516581149"/>
       <w:r>
         <w:rPr>
           <w:color w:val="ED7D31" w:themeColor="accent2"/>
         </w:rPr>
         <w:t>Disposition du site et fonctionnalités associées</w:t>
       </w:r>
-      <w:bookmarkEnd w:id="12"/>
+      <w:bookmarkEnd w:id="15"/>
     </w:p>
     <w:p>
       <w:pPr>
@@ -6233,7 +6764,15 @@
           <w:sz w:val="24"/>
           <w:szCs w:val="24"/>
         </w:rPr>
-        <w:t>de partenariat, de sponsoring ou encore de mécénat</w:t>
+        <w:t xml:space="preserve">de partenariat, de </w:t>
+      </w:r>
+      <w:r>
+        <w:rPr>
+          <w:sz w:val="24"/>
+          <w:szCs w:val="24"/>
+        </w:rPr>
+        <w:lastRenderedPageBreak/>
+        <w:t>sponsoring ou encore de mécénat</w:t>
       </w:r>
       <w:r>
         <w:rPr>
@@ -6413,7 +6952,6 @@
           <w:sz w:val="24"/>
           <w:szCs w:val="24"/>
         </w:rPr>
-        <w:lastRenderedPageBreak/>
         <w:t xml:space="preserve">Pour la suite du guide, nous allons imaginer que l’application web est mis en place et qu’il est accessible à l’adresse </w:t>
       </w:r>
       <w:hyperlink r:id="rId13" w:history="1">
@@ -6490,14 +7028,14 @@
           <w:color w:val="ED7D31" w:themeColor="accent2"/>
         </w:rPr>
       </w:pPr>
-      <w:bookmarkStart w:id="13" w:name="_Toc516062048"/>
+      <w:bookmarkStart w:id="16" w:name="_Toc516581150"/>
       <w:r>
         <w:rPr>
           <w:color w:val="ED7D31" w:themeColor="accent2"/>
         </w:rPr>
         <w:t>Le FrontOffice</w:t>
       </w:r>
-      <w:bookmarkEnd w:id="13"/>
+      <w:bookmarkEnd w:id="16"/>
     </w:p>
     <w:p/>
     <w:p>
@@ -6590,14 +7128,14 @@
           <w:color w:val="ED7D31" w:themeColor="accent2"/>
         </w:rPr>
       </w:pPr>
-      <w:bookmarkStart w:id="14" w:name="_Toc516062049"/>
+      <w:bookmarkStart w:id="17" w:name="_Toc516581151"/>
       <w:r>
         <w:rPr>
           <w:color w:val="ED7D31" w:themeColor="accent2"/>
         </w:rPr>
         <w:t>Le formulaire</w:t>
       </w:r>
-      <w:bookmarkEnd w:id="14"/>
+      <w:bookmarkEnd w:id="17"/>
     </w:p>
     <w:p>
       <w:pPr>
@@ -6622,6 +7160,7 @@
           <w:sz w:val="24"/>
           <w:szCs w:val="24"/>
         </w:rPr>
+        <w:lastRenderedPageBreak/>
         <w:drawing>
           <wp:inline distT="0" distB="0" distL="0" distR="0">
             <wp:extent cx="5312130" cy="5095649"/>
@@ -6691,7 +7230,6 @@
           <w:szCs w:val="24"/>
           <w:u w:val="single"/>
         </w:rPr>
-        <w:lastRenderedPageBreak/>
         <w:t>Page du formulaire du FrontOffice</w:t>
       </w:r>
       <w:r>
@@ -6923,6 +7461,7 @@
         <w:rPr>
           <w:noProof/>
         </w:rPr>
+        <w:lastRenderedPageBreak/>
         <w:drawing>
           <wp:inline distT="0" distB="0" distL="0" distR="0">
             <wp:extent cx="3933825" cy="4152900"/>
@@ -7097,7 +7636,6 @@
         <w:rPr>
           <w:noProof/>
         </w:rPr>
-        <w:lastRenderedPageBreak/>
         <w:drawing>
           <wp:inline distT="0" distB="0" distL="0" distR="0">
             <wp:extent cx="2466975" cy="1685925"/>
@@ -7254,6 +7792,7 @@
         <w:rPr>
           <w:color w:val="ED7D31" w:themeColor="accent2"/>
         </w:rPr>
+        <w:lastRenderedPageBreak/>
         <w:t>Personnel</w:t>
       </w:r>
     </w:p>
@@ -8496,14 +9035,14 @@
           <w:color w:val="ED7D31" w:themeColor="accent2"/>
         </w:rPr>
       </w:pPr>
-      <w:bookmarkStart w:id="15" w:name="_Toc516062050"/>
+      <w:bookmarkStart w:id="18" w:name="_Toc516581152"/>
       <w:r>
         <w:rPr>
           <w:color w:val="ED7D31" w:themeColor="accent2"/>
         </w:rPr>
         <w:t>L’après-formulaire</w:t>
       </w:r>
-      <w:bookmarkEnd w:id="15"/>
+      <w:bookmarkEnd w:id="18"/>
     </w:p>
     <w:p/>
     <w:p>
@@ -8836,14 +9375,14 @@
           <w:color w:val="ED7D31" w:themeColor="accent2"/>
         </w:rPr>
       </w:pPr>
-      <w:bookmarkStart w:id="16" w:name="_Toc516062051"/>
+      <w:bookmarkStart w:id="19" w:name="_Toc516581153"/>
       <w:r>
         <w:rPr>
           <w:color w:val="ED7D31" w:themeColor="accent2"/>
         </w:rPr>
         <w:t>Le BackOffice</w:t>
       </w:r>
-      <w:bookmarkEnd w:id="16"/>
+      <w:bookmarkEnd w:id="19"/>
       <w:r>
         <w:rPr>
           <w:color w:val="ED7D31" w:themeColor="accent2"/>
@@ -9481,23 +10020,7 @@
           <w:sz w:val="24"/>
           <w:szCs w:val="24"/>
         </w:rPr>
-        <w:t xml:space="preserve"> </w:t>
-      </w:r>
-      <w:proofErr w:type="spellStart"/>
-      <w:r>
-        <w:rPr>
-          <w:sz w:val="24"/>
-          <w:szCs w:val="24"/>
-        </w:rPr>
-        <w:t>Materialize</w:t>
-      </w:r>
-      <w:proofErr w:type="spellEnd"/>
-      <w:r>
-        <w:rPr>
-          <w:sz w:val="24"/>
-          <w:szCs w:val="24"/>
-        </w:rPr>
-        <w:t xml:space="preserve"> (vu au point (II</w:t>
+        <w:t xml:space="preserve"> Materialize (vu au point (II</w:t>
       </w:r>
       <w:r>
         <w:rPr>
@@ -9618,14 +10141,14 @@
           <w:color w:val="ED7D31" w:themeColor="accent2"/>
         </w:rPr>
       </w:pPr>
-      <w:bookmarkStart w:id="17" w:name="_Toc516062052"/>
+      <w:bookmarkStart w:id="20" w:name="_Toc516581154"/>
       <w:r>
         <w:rPr>
           <w:color w:val="ED7D31" w:themeColor="accent2"/>
         </w:rPr>
         <w:t>Le menu de connexion</w:t>
       </w:r>
-      <w:bookmarkEnd w:id="17"/>
+      <w:bookmarkEnd w:id="20"/>
     </w:p>
     <w:p/>
     <w:p>
@@ -10085,14 +10608,14 @@
           <w:color w:val="ED7D31" w:themeColor="accent2"/>
         </w:rPr>
       </w:pPr>
-      <w:bookmarkStart w:id="18" w:name="_Toc516062053"/>
+      <w:bookmarkStart w:id="21" w:name="_Toc516581155"/>
       <w:r>
         <w:rPr>
           <w:color w:val="ED7D31" w:themeColor="accent2"/>
         </w:rPr>
         <w:t>La liste des projets</w:t>
       </w:r>
-      <w:bookmarkEnd w:id="18"/>
+      <w:bookmarkEnd w:id="21"/>
     </w:p>
     <w:p/>
     <w:p>
@@ -11331,14 +11854,14 @@
           <w:color w:val="ED7D31" w:themeColor="accent2"/>
         </w:rPr>
       </w:pPr>
-      <w:bookmarkStart w:id="19" w:name="_Toc516062054"/>
+      <w:bookmarkStart w:id="22" w:name="_Toc516581156"/>
       <w:r>
         <w:rPr>
           <w:color w:val="ED7D31" w:themeColor="accent2"/>
         </w:rPr>
         <w:t>Les détails du projet</w:t>
       </w:r>
-      <w:bookmarkEnd w:id="19"/>
+      <w:bookmarkEnd w:id="22"/>
     </w:p>
     <w:p>
       <w:pPr>
@@ -15051,14 +15574,14 @@
           <w:color w:val="ED7D31" w:themeColor="accent2"/>
         </w:rPr>
       </w:pPr>
-      <w:bookmarkStart w:id="20" w:name="_Toc516062055"/>
+      <w:bookmarkStart w:id="23" w:name="_Toc516581157"/>
       <w:r>
         <w:rPr>
           <w:color w:val="ED7D31" w:themeColor="accent2"/>
         </w:rPr>
         <w:t>La recherche de projet</w:t>
       </w:r>
-      <w:bookmarkEnd w:id="20"/>
+      <w:bookmarkEnd w:id="23"/>
     </w:p>
     <w:p/>
     <w:p>
@@ -15491,14 +16014,14 @@
           <w:color w:val="ED7D31" w:themeColor="accent2"/>
         </w:rPr>
       </w:pPr>
-      <w:bookmarkStart w:id="21" w:name="_Toc516062056"/>
+      <w:bookmarkStart w:id="24" w:name="_Toc516581158"/>
       <w:r>
         <w:rPr>
           <w:color w:val="ED7D31" w:themeColor="accent2"/>
         </w:rPr>
         <w:t>La gestion de compte</w:t>
       </w:r>
-      <w:bookmarkEnd w:id="21"/>
+      <w:bookmarkEnd w:id="24"/>
     </w:p>
     <w:p>
       <w:pPr>
@@ -17777,14 +18300,14 @@
           <w:color w:val="ED7D31" w:themeColor="accent2"/>
         </w:rPr>
       </w:pPr>
-      <w:bookmarkStart w:id="22" w:name="_Toc516062057"/>
+      <w:bookmarkStart w:id="25" w:name="_Toc516581159"/>
       <w:r>
         <w:rPr>
           <w:color w:val="ED7D31" w:themeColor="accent2"/>
         </w:rPr>
         <w:t>Création de compte</w:t>
       </w:r>
-      <w:bookmarkEnd w:id="22"/>
+      <w:bookmarkEnd w:id="25"/>
     </w:p>
     <w:p/>
     <w:p>
@@ -18776,12 +19299,14 @@
           <w:color w:val="ED7D31" w:themeColor="accent2"/>
         </w:rPr>
       </w:pPr>
+      <w:bookmarkStart w:id="26" w:name="_Toc516581160"/>
       <w:r>
         <w:rPr>
           <w:color w:val="ED7D31" w:themeColor="accent2"/>
         </w:rPr>
         <w:t>Complément</w:t>
       </w:r>
+      <w:bookmarkEnd w:id="26"/>
     </w:p>
     <w:p>
       <w:pPr>
@@ -19368,12 +19893,14 @@
           <w:color w:val="ED7D31" w:themeColor="accent2"/>
         </w:rPr>
       </w:pPr>
+      <w:bookmarkStart w:id="27" w:name="_Toc516581161"/>
       <w:r>
         <w:rPr>
           <w:color w:val="ED7D31" w:themeColor="accent2"/>
         </w:rPr>
         <w:t>Page d’erreur 404</w:t>
       </w:r>
+      <w:bookmarkEnd w:id="27"/>
     </w:p>
     <w:p/>
     <w:p>
@@ -19527,12 +20054,14 @@
           <w:color w:val="ED7D31" w:themeColor="accent2"/>
         </w:rPr>
       </w:pPr>
+      <w:bookmarkStart w:id="28" w:name="_Toc516581162"/>
       <w:r>
         <w:rPr>
           <w:color w:val="ED7D31" w:themeColor="accent2"/>
         </w:rPr>
         <w:t>Pour finir</w:t>
       </w:r>
+      <w:bookmarkEnd w:id="28"/>
     </w:p>
     <w:p/>
     <w:p>
@@ -19639,6 +20168,7 @@
         <w:docPartUnique/>
       </w:docPartObj>
     </w:sdtPr>
+    <w:sdtEndPr/>
     <w:sdtContent>
       <w:p>
         <w:pPr>
@@ -23649,6 +24179,7 @@
     <w:rsid w:val="00857D85"/>
     <w:rsid w:val="0091410F"/>
     <w:rsid w:val="009864AE"/>
+    <w:rsid w:val="00BC76B3"/>
     <w:rsid w:val="00C51EFF"/>
     <w:rsid w:val="00CD3308"/>
   </w:rsids>
@@ -24459,7 +24990,7 @@
 </file>
 
 <file path=customXml/itemProps2.xml><?xml version="1.0" encoding="utf-8"?>
-<ds:datastoreItem xmlns:ds="http://schemas.openxmlformats.org/officeDocument/2006/customXml" ds:itemID="{ABEE502C-E2DD-4D90-914D-381B28B4D67F}">
+<ds:datastoreItem xmlns:ds="http://schemas.openxmlformats.org/officeDocument/2006/customXml" ds:itemID="{0C003514-DC65-4ADE-AB70-67A5D8675AC5}">
   <ds:schemaRefs>
     <ds:schemaRef ds:uri="http://schemas.openxmlformats.org/officeDocument/2006/bibliography"/>
   </ds:schemaRefs>

</xml_diff>

<commit_message>
Correction et maj du guide
</commit_message>
<xml_diff>
--- a/doc/Schémas/Guide d'utilisation.docx
+++ b/doc/Schémas/Guide d'utilisation.docx
@@ -12,7 +12,6 @@
           <w:docPartUnique/>
         </w:docPartObj>
       </w:sdtPr>
-      <w:sdtEndPr/>
       <w:sdtContent>
         <w:p/>
         <w:tbl>
@@ -50,7 +49,6 @@
                   <w:dataBinding w:prefixMappings="xmlns:ns0='http://schemas.openxmlformats.org/package/2006/metadata/core-properties' xmlns:ns1='http://purl.org/dc/elements/1.1/'" w:xpath="/ns0:coreProperties[1]/ns1:creator[1]" w:storeItemID="{6C3C8BC8-F283-45AE-878A-BAB7291924A1}"/>
                   <w:text/>
                 </w:sdtPr>
-                <w:sdtEndPr/>
                 <w:sdtContent>
                   <w:p>
                     <w:pPr>
@@ -93,7 +91,6 @@
                     <w:calendar w:val="gregorian"/>
                   </w:date>
                 </w:sdtPr>
-                <w:sdtEndPr/>
                 <w:sdtContent>
                   <w:p>
                     <w:pPr>
@@ -161,7 +158,6 @@
                 <w:dataBinding w:prefixMappings="xmlns:ns0='http://schemas.openxmlformats.org/officeDocument/2006/extended-properties'" w:xpath="/ns0:Properties[1]/ns0:Company[1]" w:storeItemID="{6668398D-A668-4E3E-A5EB-62B293D839F1}"/>
                 <w:text/>
               </w:sdtPr>
-              <w:sdtEndPr/>
               <w:sdtContent>
                 <w:tc>
                   <w:tcPr>
@@ -218,7 +214,6 @@
                   <w:dataBinding w:prefixMappings="xmlns:ns0='http://schemas.openxmlformats.org/package/2006/metadata/core-properties' xmlns:ns1='http://purl.org/dc/elements/1.1/'" w:xpath="/ns0:coreProperties[1]/ns1:title[1]" w:storeItemID="{6C3C8BC8-F283-45AE-878A-BAB7291924A1}"/>
                   <w:text/>
                 </w:sdtPr>
-                <w:sdtEndPr/>
                 <w:sdtContent>
                   <w:p>
                     <w:pPr>
@@ -264,7 +259,6 @@
                 <w:dataBinding w:prefixMappings="xmlns:ns0='http://schemas.openxmlformats.org/package/2006/metadata/core-properties' xmlns:ns1='http://purl.org/dc/elements/1.1/'" w:xpath="/ns0:coreProperties[1]/ns1:subject[1]" w:storeItemID="{6C3C8BC8-F283-45AE-878A-BAB7291924A1}"/>
                 <w:text/>
               </w:sdtPr>
-              <w:sdtEndPr/>
               <w:sdtContent>
                 <w:tc>
                   <w:tcPr>
@@ -494,6 +488,33 @@
     </w:p>
     <w:p>
       <w:pPr>
+        <w:ind w:firstLine="708"/>
+        <w:jc w:val="both"/>
+        <w:rPr>
+          <w:sz w:val="24"/>
+          <w:szCs w:val="24"/>
+        </w:rPr>
+      </w:pPr>
+    </w:p>
+    <w:p>
+      <w:pPr>
+        <w:ind w:firstLine="708"/>
+        <w:jc w:val="both"/>
+        <w:rPr>
+          <w:sz w:val="24"/>
+          <w:szCs w:val="24"/>
+        </w:rPr>
+      </w:pPr>
+      <w:r>
+        <w:rPr>
+          <w:sz w:val="24"/>
+          <w:szCs w:val="24"/>
+        </w:rPr>
+        <w:t>Il est à noter que l’intégralité de ce guide n’a été pas été vérifié, il est donc possible de retrouver d’éventuelles erreurs grammaticales ou de syntaxe.</w:t>
+      </w:r>
+    </w:p>
+    <w:p>
+      <w:pPr>
         <w:jc w:val="center"/>
         <w:rPr>
           <w:sz w:val="36"/>
@@ -2896,8 +2917,6 @@
           <w:sz w:val="32"/>
         </w:rPr>
       </w:pPr>
-      <w:bookmarkStart w:id="1" w:name="_GoBack"/>
-      <w:bookmarkEnd w:id="1"/>
     </w:p>
     <w:p>
       <w:pPr>
@@ -2945,14 +2964,14 @@
           <w:color w:val="ED7D31" w:themeColor="accent2"/>
         </w:rPr>
       </w:pPr>
-      <w:bookmarkStart w:id="2" w:name="_Toc516581136"/>
+      <w:bookmarkStart w:id="1" w:name="_Toc516581136"/>
       <w:r>
         <w:rPr>
           <w:color w:val="ED7D31" w:themeColor="accent2"/>
         </w:rPr>
         <w:t>Installation de l’application</w:t>
       </w:r>
-      <w:bookmarkEnd w:id="2"/>
+      <w:bookmarkEnd w:id="1"/>
     </w:p>
     <w:p>
       <w:pPr>
@@ -2971,11 +2990,11 @@
           <w:numId w:val="30"/>
         </w:numPr>
       </w:pPr>
-      <w:bookmarkStart w:id="3" w:name="_Toc516581137"/>
+      <w:bookmarkStart w:id="2" w:name="_Toc516581137"/>
       <w:r>
         <w:t>Prérequis</w:t>
       </w:r>
-      <w:bookmarkEnd w:id="3"/>
+      <w:bookmarkEnd w:id="2"/>
     </w:p>
     <w:p>
       <w:pPr>
@@ -3070,11 +3089,11 @@
           <w:numId w:val="30"/>
         </w:numPr>
       </w:pPr>
-      <w:bookmarkStart w:id="4" w:name="_Toc516581138"/>
+      <w:bookmarkStart w:id="3" w:name="_Toc516581138"/>
       <w:r>
         <w:t>Installation</w:t>
       </w:r>
-      <w:bookmarkEnd w:id="4"/>
+      <w:bookmarkEnd w:id="3"/>
     </w:p>
     <w:p>
       <w:pPr>
@@ -3453,11 +3472,11 @@
           <w:numId w:val="30"/>
         </w:numPr>
       </w:pPr>
-      <w:bookmarkStart w:id="5" w:name="_Toc516581139"/>
+      <w:bookmarkStart w:id="4" w:name="_Toc516581139"/>
       <w:r>
         <w:t>Attention</w:t>
       </w:r>
-      <w:bookmarkEnd w:id="5"/>
+      <w:bookmarkEnd w:id="4"/>
     </w:p>
     <w:p>
       <w:pPr>
@@ -3472,10 +3491,8 @@
     <w:p>
       <w:pPr>
         <w:rPr>
-          <w:rFonts w:cstheme="minorHAnsi"/>
-          <w:sz w:val="24"/>
-          <w:szCs w:val="24"/>
-          <w:lang w:eastAsia="fr-FR"/>
+          <w:sz w:val="24"/>
+          <w:szCs w:val="24"/>
         </w:rPr>
       </w:pPr>
       <w:r>
@@ -3488,34 +3505,6 @@
         </w:rPr>
         <w:t>Il est important de ne pas oublier d'accorder les droits nécessaires au dossier où se situe l'application pour le bon fonctionnement de celui-ci.</w:t>
       </w:r>
-    </w:p>
-    <w:p/>
-    <w:p>
-      <w:pPr>
-        <w:pStyle w:val="Paragraphedeliste"/>
-        <w:rPr>
-          <w:sz w:val="24"/>
-          <w:szCs w:val="24"/>
-        </w:rPr>
-      </w:pPr>
-    </w:p>
-    <w:p>
-      <w:pPr>
-        <w:pStyle w:val="Paragraphedeliste"/>
-        <w:rPr>
-          <w:sz w:val="24"/>
-          <w:szCs w:val="24"/>
-        </w:rPr>
-      </w:pPr>
-    </w:p>
-    <w:p>
-      <w:pPr>
-        <w:pStyle w:val="Paragraphedeliste"/>
-        <w:rPr>
-          <w:sz w:val="24"/>
-          <w:szCs w:val="24"/>
-        </w:rPr>
-      </w:pPr>
     </w:p>
     <w:p>
       <w:pPr>
@@ -3528,11 +3517,12 @@
           <w:color w:val="ED7D31" w:themeColor="accent2"/>
         </w:rPr>
       </w:pPr>
-      <w:bookmarkStart w:id="6" w:name="_Toc516581140"/>
+      <w:bookmarkStart w:id="5" w:name="_Toc516581140"/>
       <w:r>
         <w:rPr>
           <w:color w:val="ED7D31" w:themeColor="accent2"/>
         </w:rPr>
+        <w:lastRenderedPageBreak/>
         <w:t>Spécificités techniques</w:t>
       </w:r>
       <w:r>
@@ -3541,7 +3531,7 @@
         </w:rPr>
         <w:t xml:space="preserve"> et structure du projet</w:t>
       </w:r>
-      <w:bookmarkEnd w:id="6"/>
+      <w:bookmarkEnd w:id="5"/>
     </w:p>
     <w:p>
       <w:pPr>
@@ -3705,14 +3695,14 @@
           <w:numId w:val="12"/>
         </w:numPr>
       </w:pPr>
-      <w:bookmarkStart w:id="7" w:name="_Toc516581141"/>
+      <w:bookmarkStart w:id="6" w:name="_Toc516581141"/>
       <w:r>
         <w:rPr>
           <w:color w:val="ED7D31" w:themeColor="accent2"/>
         </w:rPr>
         <w:t>Outils de développement</w:t>
       </w:r>
-      <w:bookmarkEnd w:id="7"/>
+      <w:bookmarkEnd w:id="6"/>
     </w:p>
     <w:p>
       <w:pPr>
@@ -4091,14 +4081,14 @@
           <w:color w:val="ED7D31" w:themeColor="accent2"/>
         </w:rPr>
       </w:pPr>
-      <w:bookmarkStart w:id="8" w:name="_Toc516581142"/>
+      <w:bookmarkStart w:id="7" w:name="_Toc516581142"/>
       <w:r>
         <w:rPr>
           <w:color w:val="ED7D31" w:themeColor="accent2"/>
         </w:rPr>
         <w:t>Structure du projet</w:t>
       </w:r>
-      <w:bookmarkEnd w:id="8"/>
+      <w:bookmarkEnd w:id="7"/>
     </w:p>
     <w:p>
       <w:pPr>
@@ -4121,14 +4111,14 @@
           <w:color w:val="ED7D31" w:themeColor="accent2"/>
         </w:rPr>
       </w:pPr>
-      <w:bookmarkStart w:id="9" w:name="_Toc516581143"/>
+      <w:bookmarkStart w:id="8" w:name="_Toc516581143"/>
       <w:r>
         <w:rPr>
           <w:color w:val="ED7D31" w:themeColor="accent2"/>
         </w:rPr>
         <w:t>Structure à la racine</w:t>
       </w:r>
-      <w:bookmarkEnd w:id="9"/>
+      <w:bookmarkEnd w:id="8"/>
     </w:p>
     <w:p>
       <w:pPr>
@@ -4153,40 +4143,40 @@
           <w:sz w:val="24"/>
           <w:szCs w:val="24"/>
         </w:rPr>
+        <w:t>La structure de l’application web a été pensée de manière à suivre une l’architecture logicielle MVC (Modèle-Vue-Contrôleur).</w:t>
+      </w:r>
+      <w:r>
+        <w:rPr>
+          <w:sz w:val="24"/>
+          <w:szCs w:val="24"/>
+        </w:rPr>
+        <w:t xml:space="preserve"> On retrouve tous les fichiers nécessaires au bon développement de l’application dans les dossiers dédiés. </w:t>
+      </w:r>
+    </w:p>
+    <w:p>
+      <w:pPr>
+        <w:jc w:val="both"/>
+        <w:rPr>
+          <w:sz w:val="24"/>
+          <w:szCs w:val="24"/>
+        </w:rPr>
+      </w:pPr>
+    </w:p>
+    <w:p>
+      <w:pPr>
+        <w:jc w:val="center"/>
+        <w:rPr>
+          <w:sz w:val="24"/>
+          <w:szCs w:val="24"/>
+        </w:rPr>
+      </w:pPr>
+      <w:r>
+        <w:rPr>
+          <w:noProof/>
+          <w:sz w:val="24"/>
+          <w:szCs w:val="24"/>
+        </w:rPr>
         <w:lastRenderedPageBreak/>
-        <w:t>La structure de l’application web a été pensée de manière à suivre une l’architecture logicielle MVC (Modèle-Vue-Contrôleur).</w:t>
-      </w:r>
-      <w:r>
-        <w:rPr>
-          <w:sz w:val="24"/>
-          <w:szCs w:val="24"/>
-        </w:rPr>
-        <w:t xml:space="preserve"> On retrouve en plus tous les fichiers nécessaires au bon développement de l’application dans les dossiers dédiés. </w:t>
-      </w:r>
-    </w:p>
-    <w:p>
-      <w:pPr>
-        <w:jc w:val="both"/>
-        <w:rPr>
-          <w:sz w:val="24"/>
-          <w:szCs w:val="24"/>
-        </w:rPr>
-      </w:pPr>
-    </w:p>
-    <w:p>
-      <w:pPr>
-        <w:jc w:val="center"/>
-        <w:rPr>
-          <w:sz w:val="24"/>
-          <w:szCs w:val="24"/>
-        </w:rPr>
-      </w:pPr>
-      <w:r>
-        <w:rPr>
-          <w:noProof/>
-          <w:sz w:val="24"/>
-          <w:szCs w:val="24"/>
-        </w:rPr>
         <w:drawing>
           <wp:inline distT="0" distB="0" distL="0" distR="0">
             <wp:extent cx="2362200" cy="2409825"/>
@@ -4336,7 +4326,7 @@
           <w:sz w:val="24"/>
           <w:szCs w:val="24"/>
         </w:rPr>
-        <w:t>Le dossier doc comprenant toutes la documentation liée à l’application, dont ce guide d’utilisation mais aussi les différents schémas d’utilisation.</w:t>
+        <w:t>Le dossier doc comprenant toute la documentation liée à l’application, dont ce guide d’utilisation mais aussi les différents schémas d’utilisation.</w:t>
       </w:r>
     </w:p>
     <w:p>
@@ -4412,21 +4402,19 @@
         </w:rPr>
         <w:t xml:space="preserve"> comprenant </w:t>
       </w:r>
-      <w:proofErr w:type="spellStart"/>
-      <w:r>
-        <w:rPr>
-          <w:sz w:val="24"/>
-          <w:szCs w:val="24"/>
-        </w:rPr>
-        <w:t>tout</w:t>
-      </w:r>
-      <w:proofErr w:type="spellEnd"/>
-      <w:r>
-        <w:rPr>
-          <w:sz w:val="24"/>
-          <w:szCs w:val="24"/>
-        </w:rPr>
-        <w:t xml:space="preserve"> les fichiers JavaScript utilisées en complément de toutes les fonctionnalités qu’apporte PHP utilisées sur les pages web (côté client).</w:t>
+      <w:r>
+        <w:rPr>
+          <w:sz w:val="24"/>
+          <w:szCs w:val="24"/>
+        </w:rPr>
+        <w:t>tous</w:t>
+      </w:r>
+      <w:r>
+        <w:rPr>
+          <w:sz w:val="24"/>
+          <w:szCs w:val="24"/>
+        </w:rPr>
+        <w:t xml:space="preserve"> les fichiers JavaScript utilisés en complément de toutes les fonctionnalités qu’apporte PHP utilisées sur les pages web (côté client).</w:t>
       </w:r>
     </w:p>
     <w:p>
@@ -4692,15 +4680,7 @@
           <w:sz w:val="24"/>
           <w:szCs w:val="24"/>
         </w:rPr>
-        <w:t xml:space="preserve">composer qui permet donc de déclarer et d’installer des </w:t>
-      </w:r>
-      <w:r>
-        <w:rPr>
-          <w:sz w:val="24"/>
-          <w:szCs w:val="24"/>
-        </w:rPr>
-        <w:lastRenderedPageBreak/>
-        <w:t xml:space="preserve">bibliothèques dans le projet. Toutes les informations sont recueillies dans le fichier </w:t>
+        <w:t xml:space="preserve">composer qui permet donc de déclarer et d’installer des bibliothèques dans le projet. Toutes les informations sont recueillies dans le fichier </w:t>
       </w:r>
       <w:proofErr w:type="spellStart"/>
       <w:proofErr w:type="gramStart"/>
@@ -4788,6 +4768,7 @@
           <w:sz w:val="24"/>
           <w:szCs w:val="24"/>
         </w:rPr>
+        <w:lastRenderedPageBreak/>
         <w:t>Dans le cas où une version d’un module ne serait plus</w:t>
       </w:r>
       <w:r>
@@ -4836,14 +4817,14 @@
           <w:color w:val="ED7D31" w:themeColor="accent2"/>
         </w:rPr>
       </w:pPr>
-      <w:bookmarkStart w:id="10" w:name="_Toc516581144"/>
+      <w:bookmarkStart w:id="9" w:name="_Toc516581144"/>
       <w:r>
         <w:rPr>
           <w:color w:val="ED7D31" w:themeColor="accent2"/>
         </w:rPr>
         <w:t>Structure au dossier source</w:t>
       </w:r>
-      <w:bookmarkEnd w:id="10"/>
+      <w:bookmarkEnd w:id="9"/>
     </w:p>
     <w:p>
       <w:pPr>
@@ -4999,15 +4980,7 @@
           <w:sz w:val="24"/>
           <w:szCs w:val="24"/>
         </w:rPr>
-        <w:t xml:space="preserve">Etant donné que l’application web compte une partie </w:t>
-      </w:r>
-      <w:r>
-        <w:rPr>
-          <w:sz w:val="24"/>
-          <w:szCs w:val="24"/>
-        </w:rPr>
-        <w:lastRenderedPageBreak/>
-        <w:t>liée au FrontOffice et une partie liée au BackOffice, il était nécessaire de faire une distinction de ceux-ci dans les fichiers de l’</w:t>
+        <w:t>Etant donné que l’application web compte une partie liée au FrontOffice et une partie liée au BackOffice, il était nécessaire de faire une distinction de ceux-ci dans les fichiers de l’</w:t>
       </w:r>
       <w:r>
         <w:rPr>
@@ -5085,6 +5058,7 @@
           <w:sz w:val="24"/>
           <w:szCs w:val="24"/>
         </w:rPr>
+        <w:lastRenderedPageBreak/>
         <w:t>Authentication.php</w:t>
       </w:r>
       <w:proofErr w:type="spellEnd"/>
@@ -5438,7 +5412,37 @@
           <w:sz w:val="24"/>
           <w:szCs w:val="24"/>
         </w:rPr>
-        <w:t xml:space="preserve"> qui contient les modèles de l’application. Un modèle correspond à une table dans la base de données et ce sont ces modèles qui sont appelés dès lors que la manipulation des données est nécessaire. Ces fichiers utilisent Eloquent vu précédemment.</w:t>
+        <w:t xml:space="preserve"> qui contient les modèles de l’application. Un modèle correspond à</w:t>
+      </w:r>
+      <w:r>
+        <w:rPr>
+          <w:sz w:val="24"/>
+          <w:szCs w:val="24"/>
+        </w:rPr>
+        <w:t xml:space="preserve"> </w:t>
+      </w:r>
+      <w:r>
+        <w:rPr>
+          <w:sz w:val="24"/>
+          <w:szCs w:val="24"/>
+        </w:rPr>
+        <w:t>un objet</w:t>
+      </w:r>
+      <w:bookmarkStart w:id="10" w:name="_GoBack"/>
+      <w:bookmarkEnd w:id="10"/>
+      <w:r>
+        <w:rPr>
+          <w:sz w:val="24"/>
+          <w:szCs w:val="24"/>
+        </w:rPr>
+        <w:t xml:space="preserve"> représentant</w:t>
+      </w:r>
+      <w:r>
+        <w:rPr>
+          <w:sz w:val="24"/>
+          <w:szCs w:val="24"/>
+        </w:rPr>
+        <w:t xml:space="preserve"> une table dans la base de données et ce sont ces modèles qui sont appelés dès lors que la manipulation des données est nécessaire. Ces fichiers utilisent Eloquent vu précédemment.</w:t>
       </w:r>
     </w:p>
     <w:p>
@@ -5612,7 +5616,6 @@
           <w:sz w:val="24"/>
           <w:szCs w:val="24"/>
         </w:rPr>
-        <w:lastRenderedPageBreak/>
         <w:t xml:space="preserve">L’application Web </w:t>
       </w:r>
       <w:r>
@@ -5704,6 +5707,7 @@
         <w:rPr>
           <w:color w:val="ED7D31" w:themeColor="accent2"/>
         </w:rPr>
+        <w:lastRenderedPageBreak/>
         <w:t xml:space="preserve">Fonctionnement vis-à-vis d’une </w:t>
       </w:r>
       <w:r>
@@ -6183,7 +6187,6 @@
           <w:sz w:val="24"/>
           <w:szCs w:val="24"/>
         </w:rPr>
-        <w:lastRenderedPageBreak/>
         <w:t xml:space="preserve">Premièrement, il vérifie que l’URL est une URL qui est enregistrée. L’application accède au fichier </w:t>
       </w:r>
       <w:proofErr w:type="spellStart"/>
@@ -6295,6 +6298,7 @@
           <w:sz w:val="24"/>
           <w:szCs w:val="24"/>
         </w:rPr>
+        <w:lastRenderedPageBreak/>
         <w:t>Ensuite l’application exécute tout ce qui se trouve dans la fonction anonyme.</w:t>
       </w:r>
       <w:r>
@@ -6764,15 +6768,7 @@
           <w:sz w:val="24"/>
           <w:szCs w:val="24"/>
         </w:rPr>
-        <w:t xml:space="preserve">de partenariat, de </w:t>
-      </w:r>
-      <w:r>
-        <w:rPr>
-          <w:sz w:val="24"/>
-          <w:szCs w:val="24"/>
-        </w:rPr>
-        <w:lastRenderedPageBreak/>
-        <w:t>sponsoring ou encore de mécénat</w:t>
+        <w:t>de partenariat, de sponsoring ou encore de mécénat</w:t>
       </w:r>
       <w:r>
         <w:rPr>
@@ -6952,6 +6948,7 @@
           <w:sz w:val="24"/>
           <w:szCs w:val="24"/>
         </w:rPr>
+        <w:lastRenderedPageBreak/>
         <w:t xml:space="preserve">Pour la suite du guide, nous allons imaginer que l’application web est mis en place et qu’il est accessible à l’adresse </w:t>
       </w:r>
       <w:hyperlink r:id="rId13" w:history="1">
@@ -7160,7 +7157,6 @@
           <w:sz w:val="24"/>
           <w:szCs w:val="24"/>
         </w:rPr>
-        <w:lastRenderedPageBreak/>
         <w:drawing>
           <wp:inline distT="0" distB="0" distL="0" distR="0">
             <wp:extent cx="5312130" cy="5095649"/>
@@ -7230,6 +7226,7 @@
           <w:szCs w:val="24"/>
           <w:u w:val="single"/>
         </w:rPr>
+        <w:lastRenderedPageBreak/>
         <w:t>Page du formulaire du FrontOffice</w:t>
       </w:r>
       <w:r>
@@ -7461,7 +7458,6 @@
         <w:rPr>
           <w:noProof/>
         </w:rPr>
-        <w:lastRenderedPageBreak/>
         <w:drawing>
           <wp:inline distT="0" distB="0" distL="0" distR="0">
             <wp:extent cx="3933825" cy="4152900"/>
@@ -7636,6 +7632,7 @@
         <w:rPr>
           <w:noProof/>
         </w:rPr>
+        <w:lastRenderedPageBreak/>
         <w:drawing>
           <wp:inline distT="0" distB="0" distL="0" distR="0">
             <wp:extent cx="2466975" cy="1685925"/>
@@ -7792,7 +7789,6 @@
         <w:rPr>
           <w:color w:val="ED7D31" w:themeColor="accent2"/>
         </w:rPr>
-        <w:lastRenderedPageBreak/>
         <w:t>Personnel</w:t>
       </w:r>
     </w:p>
@@ -20168,7 +20164,6 @@
         <w:docPartUnique/>
       </w:docPartObj>
     </w:sdtPr>
-    <w:sdtEndPr/>
     <w:sdtContent>
       <w:p>
         <w:pPr>
@@ -24174,6 +24169,7 @@
     <w:rsidRoot w:val="00857D85"/>
     <w:rsid w:val="00103C6E"/>
     <w:rsid w:val="00270099"/>
+    <w:rsid w:val="0047134C"/>
     <w:rsid w:val="004A7EC9"/>
     <w:rsid w:val="007E1B1D"/>
     <w:rsid w:val="00857D85"/>
@@ -24990,7 +24986,7 @@
 </file>
 
 <file path=customXml/itemProps2.xml><?xml version="1.0" encoding="utf-8"?>
-<ds:datastoreItem xmlns:ds="http://schemas.openxmlformats.org/officeDocument/2006/customXml" ds:itemID="{0C003514-DC65-4ADE-AB70-67A5D8675AC5}">
+<ds:datastoreItem xmlns:ds="http://schemas.openxmlformats.org/officeDocument/2006/customXml" ds:itemID="{DE5500DB-5B6D-45E0-ADEE-74FA1C878D85}">
   <ds:schemaRefs>
     <ds:schemaRef ds:uri="http://schemas.openxmlformats.org/officeDocument/2006/bibliography"/>
   </ds:schemaRefs>

</xml_diff>